<commit_message>
prop grantt 2023-24, update jose ruiz tagle and acc info
</commit_message>
<xml_diff>
--- a/_proposal_grant/2023/_doc/Supplemental material_ags.docx
+++ b/_proposal_grant/2023/_doc/Supplemental material_ags.docx
@@ -88,8 +88,6 @@
         </w:rPr>
         <w:t xml:space="preserve">Andrés González-Santa Cruz </w:t>
       </w:r>
-      <w:proofErr w:type="spellStart"/>
-      <w:proofErr w:type="gramStart"/>
       <w:r>
         <w:rPr>
           <w:rFonts w:ascii="Times New Roman" w:eastAsia="Times New Roman" w:hAnsi="Times New Roman" w:cs="Times New Roman"/>
@@ -101,8 +99,6 @@
         </w:rPr>
         <w:t>a.b,c</w:t>
       </w:r>
-      <w:proofErr w:type="spellEnd"/>
-      <w:proofErr w:type="gramEnd"/>
       <w:r>
         <w:rPr>
           <w:rFonts w:ascii="Times New Roman" w:eastAsia="Times New Roman" w:hAnsi="Times New Roman" w:cs="Times New Roman"/>
@@ -111,18 +107,7 @@
           <w:szCs w:val="24"/>
           <w:lang w:val="es-CL" w:eastAsia="es-CL"/>
         </w:rPr>
-        <w:t>; José Ruiz-</w:t>
-      </w:r>
-      <w:proofErr w:type="spellStart"/>
-      <w:r>
-        <w:rPr>
-          <w:rFonts w:ascii="Times New Roman" w:eastAsia="Times New Roman" w:hAnsi="Times New Roman" w:cs="Times New Roman"/>
-          <w:color w:val="000000"/>
-          <w:sz w:val="24"/>
-          <w:szCs w:val="24"/>
-          <w:lang w:val="es-CL" w:eastAsia="es-CL"/>
-        </w:rPr>
-        <w:t>Tagle</w:t>
+        <w:t>; José Ruiz-Tagle</w:t>
       </w:r>
       <w:r>
         <w:rPr>
@@ -135,7 +120,6 @@
         </w:rPr>
         <w:t>b,c</w:t>
       </w:r>
-      <w:proofErr w:type="spellEnd"/>
       <w:r>
         <w:rPr>
           <w:rFonts w:ascii="Times New Roman" w:eastAsia="Times New Roman" w:hAnsi="Times New Roman" w:cs="Times New Roman"/>
@@ -144,31 +128,8 @@
           <w:szCs w:val="24"/>
           <w:lang w:val="es-CL" w:eastAsia="es-CL"/>
         </w:rPr>
-        <w:t xml:space="preserve"> Mariel Mateo </w:t>
+        <w:t xml:space="preserve"> Mariel Mateo Pinones </w:t>
       </w:r>
-      <w:proofErr w:type="spellStart"/>
-      <w:r>
-        <w:rPr>
-          <w:rFonts w:ascii="Times New Roman" w:eastAsia="Times New Roman" w:hAnsi="Times New Roman" w:cs="Times New Roman"/>
-          <w:color w:val="000000"/>
-          <w:sz w:val="24"/>
-          <w:szCs w:val="24"/>
-          <w:lang w:val="es-CL" w:eastAsia="es-CL"/>
-        </w:rPr>
-        <w:t>Pinones</w:t>
-      </w:r>
-      <w:proofErr w:type="spellEnd"/>
-      <w:r>
-        <w:rPr>
-          <w:rFonts w:ascii="Times New Roman" w:eastAsia="Times New Roman" w:hAnsi="Times New Roman" w:cs="Times New Roman"/>
-          <w:color w:val="000000"/>
-          <w:sz w:val="24"/>
-          <w:szCs w:val="24"/>
-          <w:lang w:val="es-CL" w:eastAsia="es-CL"/>
-        </w:rPr>
-        <w:t xml:space="preserve"> </w:t>
-      </w:r>
-      <w:proofErr w:type="spellStart"/>
       <w:r>
         <w:rPr>
           <w:rFonts w:ascii="Times New Roman" w:eastAsia="Times New Roman" w:hAnsi="Times New Roman" w:cs="Times New Roman"/>
@@ -180,7 +141,6 @@
         </w:rPr>
         <w:t>b,d</w:t>
       </w:r>
-      <w:proofErr w:type="spellEnd"/>
       <w:r>
         <w:rPr>
           <w:rFonts w:ascii="Times New Roman" w:eastAsia="Times New Roman" w:hAnsi="Times New Roman" w:cs="Times New Roman"/>
@@ -189,31 +149,8 @@
           <w:szCs w:val="24"/>
           <w:lang w:val="es-CL" w:eastAsia="es-CL"/>
         </w:rPr>
-        <w:t>; Álvaro Castillo-</w:t>
+        <w:t xml:space="preserve">; Álvaro Castillo-Carniglia </w:t>
       </w:r>
-      <w:proofErr w:type="spellStart"/>
-      <w:r>
-        <w:rPr>
-          <w:rFonts w:ascii="Times New Roman" w:eastAsia="Times New Roman" w:hAnsi="Times New Roman" w:cs="Times New Roman"/>
-          <w:color w:val="000000"/>
-          <w:sz w:val="24"/>
-          <w:szCs w:val="24"/>
-          <w:lang w:val="es-CL" w:eastAsia="es-CL"/>
-        </w:rPr>
-        <w:t>Carniglia</w:t>
-      </w:r>
-      <w:proofErr w:type="spellEnd"/>
-      <w:r>
-        <w:rPr>
-          <w:rFonts w:ascii="Times New Roman" w:eastAsia="Times New Roman" w:hAnsi="Times New Roman" w:cs="Times New Roman"/>
-          <w:color w:val="000000"/>
-          <w:sz w:val="24"/>
-          <w:szCs w:val="24"/>
-          <w:lang w:val="es-CL" w:eastAsia="es-CL"/>
-        </w:rPr>
-        <w:t xml:space="preserve"> </w:t>
-      </w:r>
-      <w:proofErr w:type="spellStart"/>
       <w:r>
         <w:rPr>
           <w:rFonts w:ascii="Times New Roman" w:eastAsia="Times New Roman" w:hAnsi="Times New Roman" w:cs="Times New Roman"/>
@@ -225,7 +162,6 @@
         </w:rPr>
         <w:t>b,c,e</w:t>
       </w:r>
-      <w:proofErr w:type="spellEnd"/>
       <w:r>
         <w:rPr>
           <w:rFonts w:ascii="Times New Roman" w:eastAsia="Times New Roman" w:hAnsi="Times New Roman" w:cs="Times New Roman"/>
@@ -291,55 +227,7 @@
           <w:highlight w:val="yellow"/>
           <w:lang w:eastAsia="es-CL"/>
         </w:rPr>
-        <w:t xml:space="preserve">Doctoral Program in Public Health, Institute of Population Health, Faculty of Medicine, Universidad de Chile, </w:t>
-      </w:r>
-      <w:proofErr w:type="spellStart"/>
-      <w:r>
-        <w:rPr>
-          <w:rFonts w:ascii="Times New Roman" w:eastAsia="Times New Roman" w:hAnsi="Times New Roman" w:cs="Times New Roman"/>
-          <w:color w:val="000000"/>
-          <w:sz w:val="24"/>
-          <w:szCs w:val="24"/>
-          <w:highlight w:val="yellow"/>
-          <w:lang w:eastAsia="es-CL"/>
-        </w:rPr>
-        <w:t>Independencia</w:t>
-      </w:r>
-      <w:proofErr w:type="spellEnd"/>
-      <w:r>
-        <w:rPr>
-          <w:rFonts w:ascii="Times New Roman" w:eastAsia="Times New Roman" w:hAnsi="Times New Roman" w:cs="Times New Roman"/>
-          <w:color w:val="000000"/>
-          <w:sz w:val="24"/>
-          <w:szCs w:val="24"/>
-          <w:highlight w:val="yellow"/>
-          <w:lang w:eastAsia="es-CL"/>
-        </w:rPr>
-        <w:t xml:space="preserve"> 939, </w:t>
-      </w:r>
-      <w:proofErr w:type="spellStart"/>
-      <w:r>
-        <w:rPr>
-          <w:rFonts w:ascii="Times New Roman" w:eastAsia="Times New Roman" w:hAnsi="Times New Roman" w:cs="Times New Roman"/>
-          <w:color w:val="000000"/>
-          <w:sz w:val="24"/>
-          <w:szCs w:val="24"/>
-          <w:highlight w:val="yellow"/>
-          <w:lang w:eastAsia="es-CL"/>
-        </w:rPr>
-        <w:t>Independencia</w:t>
-      </w:r>
-      <w:proofErr w:type="spellEnd"/>
-      <w:r>
-        <w:rPr>
-          <w:rFonts w:ascii="Times New Roman" w:eastAsia="Times New Roman" w:hAnsi="Times New Roman" w:cs="Times New Roman"/>
-          <w:color w:val="000000"/>
-          <w:sz w:val="24"/>
-          <w:szCs w:val="24"/>
-          <w:highlight w:val="yellow"/>
-          <w:lang w:eastAsia="es-CL"/>
-        </w:rPr>
-        <w:t>, Santiago, Chile</w:t>
+        <w:t>Doctoral Program in Public Health, Institute of Population Health, Faculty of Medicine, Universidad de Chile, Independencia 939, Independencia, Santiago, Chile</w:t>
       </w:r>
     </w:p>
     <w:p>
@@ -373,29 +261,7 @@
           <w:szCs w:val="24"/>
           <w:lang w:val="en-US" w:eastAsia="es-CL"/>
         </w:rPr>
-        <w:t xml:space="preserve"> Millennium Nucleus for the Evaluation and Analysis of Drug Policies (</w:t>
-      </w:r>
-      <w:proofErr w:type="spellStart"/>
-      <w:r>
-        <w:rPr>
-          <w:rFonts w:ascii="Times New Roman" w:eastAsia="Times New Roman" w:hAnsi="Times New Roman" w:cs="Times New Roman"/>
-          <w:color w:val="000000"/>
-          <w:sz w:val="24"/>
-          <w:szCs w:val="24"/>
-          <w:lang w:val="en-US" w:eastAsia="es-CL"/>
-        </w:rPr>
-        <w:t>nDP</w:t>
-      </w:r>
-      <w:proofErr w:type="spellEnd"/>
-      <w:r>
-        <w:rPr>
-          <w:rFonts w:ascii="Times New Roman" w:eastAsia="Times New Roman" w:hAnsi="Times New Roman" w:cs="Times New Roman"/>
-          <w:color w:val="000000"/>
-          <w:sz w:val="24"/>
-          <w:szCs w:val="24"/>
-          <w:lang w:val="en-US" w:eastAsia="es-CL"/>
-        </w:rPr>
-        <w:t>), Chile.</w:t>
+        <w:t xml:space="preserve"> Millennium Nucleus for the Evaluation and Analysis of Drug Policies (nDP), Chile.</w:t>
       </w:r>
     </w:p>
     <w:p>
@@ -439,73 +305,7 @@
           <w:szCs w:val="24"/>
           <w:lang w:val="en-US" w:eastAsia="es-CL"/>
         </w:rPr>
-        <w:t xml:space="preserve">Associate Professor, Department of Public Health, </w:t>
-      </w:r>
-      <w:proofErr w:type="spellStart"/>
-      <w:r>
-        <w:rPr>
-          <w:rFonts w:ascii="Times New Roman" w:eastAsia="Times New Roman" w:hAnsi="Times New Roman" w:cs="Times New Roman"/>
-          <w:color w:val="000000"/>
-          <w:sz w:val="24"/>
-          <w:szCs w:val="24"/>
-          <w:lang w:val="en-US" w:eastAsia="es-CL"/>
-        </w:rPr>
-        <w:t>Facultad</w:t>
-      </w:r>
-      <w:proofErr w:type="spellEnd"/>
-      <w:r>
-        <w:rPr>
-          <w:rFonts w:ascii="Times New Roman" w:eastAsia="Times New Roman" w:hAnsi="Times New Roman" w:cs="Times New Roman"/>
-          <w:color w:val="000000"/>
-          <w:sz w:val="24"/>
-          <w:szCs w:val="24"/>
-          <w:lang w:val="en-US" w:eastAsia="es-CL"/>
-        </w:rPr>
-        <w:t xml:space="preserve"> de </w:t>
-      </w:r>
-      <w:proofErr w:type="spellStart"/>
-      <w:r>
-        <w:rPr>
-          <w:rFonts w:ascii="Times New Roman" w:eastAsia="Times New Roman" w:hAnsi="Times New Roman" w:cs="Times New Roman"/>
-          <w:color w:val="000000"/>
-          <w:sz w:val="24"/>
-          <w:szCs w:val="24"/>
-          <w:lang w:val="en-US" w:eastAsia="es-CL"/>
-        </w:rPr>
-        <w:t>Medicina</w:t>
-      </w:r>
-      <w:proofErr w:type="spellEnd"/>
-      <w:r>
-        <w:rPr>
-          <w:rFonts w:ascii="Times New Roman" w:eastAsia="Times New Roman" w:hAnsi="Times New Roman" w:cs="Times New Roman"/>
-          <w:color w:val="000000"/>
-          <w:sz w:val="24"/>
-          <w:szCs w:val="24"/>
-          <w:lang w:val="en-US" w:eastAsia="es-CL"/>
-        </w:rPr>
-        <w:t xml:space="preserve"> y </w:t>
-      </w:r>
-      <w:proofErr w:type="spellStart"/>
-      <w:r>
-        <w:rPr>
-          <w:rFonts w:ascii="Times New Roman" w:eastAsia="Times New Roman" w:hAnsi="Times New Roman" w:cs="Times New Roman"/>
-          <w:color w:val="000000"/>
-          <w:sz w:val="24"/>
-          <w:szCs w:val="24"/>
-          <w:lang w:val="en-US" w:eastAsia="es-CL"/>
-        </w:rPr>
-        <w:t>Ciencia</w:t>
-      </w:r>
-      <w:proofErr w:type="spellEnd"/>
-      <w:r>
-        <w:rPr>
-          <w:rFonts w:ascii="Times New Roman" w:eastAsia="Times New Roman" w:hAnsi="Times New Roman" w:cs="Times New Roman"/>
-          <w:color w:val="000000"/>
-          <w:sz w:val="24"/>
-          <w:szCs w:val="24"/>
-          <w:lang w:val="en-US" w:eastAsia="es-CL"/>
-        </w:rPr>
-        <w:t>, Universidad San Sebastian, Chile</w:t>
+        <w:t>Associate Professor, Department of Public Health, Facultad de Medicina y Ciencia, Universidad San Sebastian, Chile</w:t>
       </w:r>
       <w:r>
         <w:rPr>
@@ -581,51 +381,7 @@
           <w:szCs w:val="24"/>
           <w:lang w:val="en-US" w:eastAsia="es-CL"/>
         </w:rPr>
-        <w:t xml:space="preserve"> Millennium Nucleus on </w:t>
-      </w:r>
-      <w:proofErr w:type="spellStart"/>
-      <w:r>
-        <w:rPr>
-          <w:rFonts w:ascii="Times New Roman" w:eastAsia="Times New Roman" w:hAnsi="Times New Roman" w:cs="Times New Roman"/>
-          <w:color w:val="000000"/>
-          <w:sz w:val="24"/>
-          <w:szCs w:val="24"/>
-          <w:lang w:val="en-US" w:eastAsia="es-CL"/>
-        </w:rPr>
-        <w:t>Sociomedicine</w:t>
-      </w:r>
-      <w:proofErr w:type="spellEnd"/>
-      <w:r>
-        <w:rPr>
-          <w:rFonts w:ascii="Times New Roman" w:eastAsia="Times New Roman" w:hAnsi="Times New Roman" w:cs="Times New Roman"/>
-          <w:color w:val="000000"/>
-          <w:sz w:val="24"/>
-          <w:szCs w:val="24"/>
-          <w:lang w:val="en-US" w:eastAsia="es-CL"/>
-        </w:rPr>
-        <w:t xml:space="preserve"> (</w:t>
-      </w:r>
-      <w:proofErr w:type="spellStart"/>
-      <w:r>
-        <w:rPr>
-          <w:rFonts w:ascii="Times New Roman" w:eastAsia="Times New Roman" w:hAnsi="Times New Roman" w:cs="Times New Roman"/>
-          <w:color w:val="000000"/>
-          <w:sz w:val="24"/>
-          <w:szCs w:val="24"/>
-          <w:lang w:val="en-US" w:eastAsia="es-CL"/>
-        </w:rPr>
-        <w:t>SocioMed</w:t>
-      </w:r>
-      <w:proofErr w:type="spellEnd"/>
-      <w:r>
-        <w:rPr>
-          <w:rFonts w:ascii="Times New Roman" w:eastAsia="Times New Roman" w:hAnsi="Times New Roman" w:cs="Times New Roman"/>
-          <w:color w:val="000000"/>
-          <w:sz w:val="24"/>
-          <w:szCs w:val="24"/>
-          <w:lang w:val="en-US" w:eastAsia="es-CL"/>
-        </w:rPr>
-        <w:t>), Chile.</w:t>
+        <w:t xml:space="preserve"> Millennium Nucleus on Sociomedicine (SocioMed), Chile.</w:t>
       </w:r>
     </w:p>
     <w:p>
@@ -770,21 +526,8 @@
                 <w:szCs w:val="24"/>
                 <w:lang w:val="es-CL"/>
               </w:rPr>
-              <w:t xml:space="preserve">Covariate </w:t>
-            </w:r>
-            <w:proofErr w:type="spellStart"/>
-            <w:r>
-              <w:rPr>
-                <w:rFonts w:ascii="Times New Roman" w:hAnsi="Times New Roman" w:cs="Times New Roman"/>
-                <w:b/>
-                <w:bCs/>
-                <w:sz w:val="22"/>
-                <w:szCs w:val="24"/>
-                <w:lang w:val="es-CL"/>
-              </w:rPr>
-              <w:t>name</w:t>
-            </w:r>
-            <w:proofErr w:type="spellEnd"/>
+              <w:t>Covariate name</w:t>
+            </w:r>
           </w:p>
         </w:tc>
         <w:tc>
@@ -814,7 +557,6 @@
                 <w:lang w:val="es-CL"/>
               </w:rPr>
             </w:pPr>
-            <w:proofErr w:type="spellStart"/>
             <w:r>
               <w:rPr>
                 <w:rFonts w:ascii="Times New Roman" w:hAnsi="Times New Roman" w:cs="Times New Roman"/>
@@ -826,7 +568,6 @@
               </w:rPr>
               <w:t>Description</w:t>
             </w:r>
-            <w:proofErr w:type="spellEnd"/>
           </w:p>
         </w:tc>
       </w:tr>
@@ -1179,7 +920,6 @@
                 <w:lang w:val="en-US"/>
               </w:rPr>
             </w:pPr>
-            <w:proofErr w:type="spellStart"/>
             <w:r>
               <w:rPr>
                 <w:rFonts w:ascii="Times New Roman" w:hAnsi="Times New Roman" w:cs="Times New Roman"/>
@@ -1187,37 +927,7 @@
                 <w:szCs w:val="24"/>
                 <w:lang w:val="es-CL"/>
               </w:rPr>
-              <w:t>Psychiatric</w:t>
-            </w:r>
-            <w:proofErr w:type="spellEnd"/>
-            <w:r>
-              <w:rPr>
-                <w:rFonts w:ascii="Times New Roman" w:hAnsi="Times New Roman" w:cs="Times New Roman"/>
-                <w:sz w:val="22"/>
-                <w:szCs w:val="24"/>
-                <w:lang w:val="es-CL"/>
-              </w:rPr>
-              <w:t xml:space="preserve"> </w:t>
-            </w:r>
-            <w:proofErr w:type="spellStart"/>
-            <w:r>
-              <w:rPr>
-                <w:rFonts w:ascii="Times New Roman" w:hAnsi="Times New Roman" w:cs="Times New Roman"/>
-                <w:sz w:val="22"/>
-                <w:szCs w:val="24"/>
-                <w:lang w:val="es-CL"/>
-              </w:rPr>
-              <w:t>comorbidity</w:t>
-            </w:r>
-            <w:proofErr w:type="spellEnd"/>
-            <w:r>
-              <w:rPr>
-                <w:rFonts w:ascii="Times New Roman" w:hAnsi="Times New Roman" w:cs="Times New Roman"/>
-                <w:sz w:val="22"/>
-                <w:szCs w:val="24"/>
-                <w:lang w:val="es-CL"/>
-              </w:rPr>
-              <w:t xml:space="preserve"> (ICD-10)</w:t>
+              <w:t>Psychiatric comorbidity (ICD-10)</w:t>
             </w:r>
           </w:p>
         </w:tc>
@@ -1385,27 +1095,7 @@
                 <w:szCs w:val="24"/>
                 <w:lang w:val="en-US"/>
               </w:rPr>
-              <w:t xml:space="preserve">Days of use in the last 30 days before treatment of the primary substance at admission. Patients can answer the following: Did not use, less than one day a week, one day a week or more, 2 to 3 days a week, 4 to 6 days a week and </w:t>
-            </w:r>
-            <w:proofErr w:type="gramStart"/>
-            <w:r>
-              <w:rPr>
-                <w:rFonts w:ascii="Times New Roman" w:hAnsi="Times New Roman" w:cs="Times New Roman"/>
-                <w:sz w:val="22"/>
-                <w:szCs w:val="24"/>
-                <w:lang w:val="en-US"/>
-              </w:rPr>
-              <w:t>Daily</w:t>
-            </w:r>
-            <w:proofErr w:type="gramEnd"/>
-            <w:r>
-              <w:rPr>
-                <w:rFonts w:ascii="Times New Roman" w:hAnsi="Times New Roman" w:cs="Times New Roman"/>
-                <w:sz w:val="22"/>
-                <w:szCs w:val="24"/>
-                <w:lang w:val="en-US"/>
-              </w:rPr>
-              <w:t xml:space="preserve">. We coded as “Daily” vs. the rest of frequencies. </w:t>
+              <w:t xml:space="preserve">Days of use in the last 30 days before treatment of the primary substance at admission. Patients can answer the following: Did not use, less than one day a week, one day a week or more, 2 to 3 days a week, 4 to 6 days a week and Daily. We coded as “Daily” vs. the rest of frequencies. </w:t>
             </w:r>
           </w:p>
         </w:tc>
@@ -1756,7 +1446,6 @@
         <w:t>The degree of irregularity of assessment times (times in which reported PSU was measured), in this case, in admission processes, is measured through the area under the curve (AUC) and log-transformed area under the curve. To inspect the degree of visit irregularity, the entire follow-up period was divided into adjacent and equally sized timeframes, and the number of bins changed. The AUC was obtained by plotting the mean proportions of individuals with 0 visits per bin against the mean proportions of individuals with &gt; 1 visit per bin. AUC was log-transformed for better interpretation, in which 100 is very irregular, and 0 is equivalent to a repeated measures design (</w:t>
       </w:r>
       <w:commentRangeStart w:id="3"/>
-      <w:proofErr w:type="spellStart"/>
       <w:r>
         <w:rPr>
           <w:rFonts w:ascii="Times New Roman" w:hAnsi="Times New Roman" w:cs="Times New Roman"/>
@@ -1767,7 +1456,6 @@
         <w:t>Lokku</w:t>
       </w:r>
       <w:commentRangeEnd w:id="3"/>
-      <w:proofErr w:type="spellEnd"/>
       <w:r>
         <w:rPr>
           <w:rStyle w:val="Refdecomentario"/>
@@ -2033,27 +1721,7 @@
           <w:szCs w:val="28"/>
           <w:lang w:val="en-US"/>
         </w:rPr>
-        <w:t>Models such as marginal structural models, g-computation, and targeted maximum likelihood estimation assume that observation times and gaps between them are not informative of the outcome of interest (</w:t>
-      </w:r>
-      <w:proofErr w:type="spellStart"/>
-      <w:r>
-        <w:rPr>
-          <w:rFonts w:ascii="Times New Roman" w:hAnsi="Times New Roman" w:cs="Times New Roman"/>
-          <w:sz w:val="24"/>
-          <w:szCs w:val="28"/>
-          <w:lang w:val="en-US"/>
-        </w:rPr>
-        <w:t>Pullenayegum</w:t>
-      </w:r>
-      <w:proofErr w:type="spellEnd"/>
-      <w:r>
-        <w:rPr>
-          <w:rFonts w:ascii="Times New Roman" w:hAnsi="Times New Roman" w:cs="Times New Roman"/>
-          <w:sz w:val="24"/>
-          <w:szCs w:val="28"/>
-          <w:lang w:val="en-US"/>
-        </w:rPr>
-        <w:t xml:space="preserve"> et </w:t>
+        <w:t xml:space="preserve">Models such as marginal structural models, g-computation, and targeted maximum likelihood estimation assume that observation times and gaps between them are not informative of the outcome of interest (Pullenayegum et </w:t>
       </w:r>
       <w:commentRangeStart w:id="4"/>
       <w:r>
@@ -2966,19 +2634,8 @@
           <w:szCs w:val="28"/>
           <w:lang w:val="en-US"/>
         </w:rPr>
-        <w:t>, a constant baseline hazard to stabilize weights (</w:t>
+        <w:t>, a constant baseline hazard to stabilize weights (Pullenayegum</w:t>
       </w:r>
-      <w:proofErr w:type="spellStart"/>
-      <w:r>
-        <w:rPr>
-          <w:rFonts w:ascii="Times New Roman" w:hAnsi="Times New Roman" w:cs="Times New Roman"/>
-          <w:sz w:val="24"/>
-          <w:szCs w:val="28"/>
-          <w:lang w:val="en-US"/>
-        </w:rPr>
-        <w:t>Pullenayegum</w:t>
-      </w:r>
-      <w:proofErr w:type="spellEnd"/>
       <w:r>
         <w:rPr>
           <w:rFonts w:ascii="Times New Roman" w:hAnsi="Times New Roman" w:cs="Times New Roman"/>
@@ -3240,7 +2897,6 @@
                 <w:lang w:val="es-CL" w:eastAsia="es-CL"/>
               </w:rPr>
             </w:pPr>
-            <w:proofErr w:type="spellStart"/>
             <w:r>
               <w:rPr>
                 <w:rFonts w:ascii="Times New Roman" w:eastAsia="Times New Roman" w:hAnsi="Times New Roman" w:cs="Times New Roman"/>
@@ -3252,7 +2908,6 @@
               </w:rPr>
               <w:t>Term</w:t>
             </w:r>
-            <w:proofErr w:type="spellEnd"/>
           </w:p>
         </w:tc>
         <w:tc>
@@ -3394,65 +3049,14 @@
                 <w:lang w:val="es-CL" w:eastAsia="es-CL"/>
               </w:rPr>
             </w:pPr>
-            <w:proofErr w:type="spellStart"/>
-            <w:r>
-              <w:rPr>
-                <w:rFonts w:ascii="Times New Roman" w:eastAsia="Times New Roman" w:hAnsi="Times New Roman" w:cs="Times New Roman"/>
-                <w:color w:val="000000"/>
-                <w:sz w:val="22"/>
-                <w:lang w:val="es-CL" w:eastAsia="es-CL"/>
-              </w:rPr>
-              <w:t>Previous</w:t>
-            </w:r>
-            <w:proofErr w:type="spellEnd"/>
-            <w:r>
-              <w:rPr>
-                <w:rFonts w:ascii="Times New Roman" w:eastAsia="Times New Roman" w:hAnsi="Times New Roman" w:cs="Times New Roman"/>
-                <w:color w:val="000000"/>
-                <w:sz w:val="22"/>
-                <w:lang w:val="es-CL" w:eastAsia="es-CL"/>
-              </w:rPr>
-              <w:t xml:space="preserve"> </w:t>
-            </w:r>
-            <w:proofErr w:type="spellStart"/>
-            <w:r>
-              <w:rPr>
-                <w:rFonts w:ascii="Times New Roman" w:eastAsia="Times New Roman" w:hAnsi="Times New Roman" w:cs="Times New Roman"/>
-                <w:color w:val="000000"/>
-                <w:sz w:val="22"/>
-                <w:lang w:val="es-CL" w:eastAsia="es-CL"/>
-              </w:rPr>
-              <w:t>biopsychosocial</w:t>
-            </w:r>
-            <w:proofErr w:type="spellEnd"/>
-            <w:r>
-              <w:rPr>
-                <w:rFonts w:ascii="Times New Roman" w:eastAsia="Times New Roman" w:hAnsi="Times New Roman" w:cs="Times New Roman"/>
-                <w:color w:val="000000"/>
-                <w:sz w:val="22"/>
-                <w:lang w:val="es-CL" w:eastAsia="es-CL"/>
-              </w:rPr>
-              <w:t xml:space="preserve"> </w:t>
-            </w:r>
-            <w:proofErr w:type="spellStart"/>
-            <w:r>
-              <w:rPr>
-                <w:rFonts w:ascii="Times New Roman" w:eastAsia="Times New Roman" w:hAnsi="Times New Roman" w:cs="Times New Roman"/>
-                <w:color w:val="000000"/>
-                <w:sz w:val="22"/>
-                <w:lang w:val="es-CL" w:eastAsia="es-CL"/>
-              </w:rPr>
-              <w:t>compromise</w:t>
-            </w:r>
-            <w:proofErr w:type="spellEnd"/>
-            <w:r>
-              <w:rPr>
-                <w:rFonts w:ascii="Times New Roman" w:eastAsia="Times New Roman" w:hAnsi="Times New Roman" w:cs="Times New Roman"/>
-                <w:color w:val="000000"/>
-                <w:sz w:val="22"/>
-                <w:lang w:val="es-CL" w:eastAsia="es-CL"/>
-              </w:rPr>
-              <w:t xml:space="preserve"> (severe)</w:t>
+            <w:r>
+              <w:rPr>
+                <w:rFonts w:ascii="Times New Roman" w:eastAsia="Times New Roman" w:hAnsi="Times New Roman" w:cs="Times New Roman"/>
+                <w:color w:val="000000"/>
+                <w:sz w:val="22"/>
+                <w:lang w:val="es-CL" w:eastAsia="es-CL"/>
+              </w:rPr>
+              <w:t>Previous biopsychosocial compromise (severe)</w:t>
             </w:r>
           </w:p>
         </w:tc>
@@ -3509,85 +3113,14 @@
                 <w:lang w:val="es-CL" w:eastAsia="es-CL"/>
               </w:rPr>
             </w:pPr>
-            <w:proofErr w:type="spellStart"/>
-            <w:r>
-              <w:rPr>
-                <w:rFonts w:ascii="Times New Roman" w:eastAsia="Times New Roman" w:hAnsi="Times New Roman" w:cs="Times New Roman"/>
-                <w:color w:val="000000"/>
-                <w:sz w:val="22"/>
-                <w:lang w:val="es-CL" w:eastAsia="es-CL"/>
-              </w:rPr>
-              <w:t>Previous</w:t>
-            </w:r>
-            <w:proofErr w:type="spellEnd"/>
-            <w:r>
-              <w:rPr>
-                <w:rFonts w:ascii="Times New Roman" w:eastAsia="Times New Roman" w:hAnsi="Times New Roman" w:cs="Times New Roman"/>
-                <w:color w:val="000000"/>
-                <w:sz w:val="22"/>
-                <w:lang w:val="es-CL" w:eastAsia="es-CL"/>
-              </w:rPr>
-              <w:t xml:space="preserve"> </w:t>
-            </w:r>
-            <w:proofErr w:type="spellStart"/>
-            <w:r>
-              <w:rPr>
-                <w:rFonts w:ascii="Times New Roman" w:eastAsia="Times New Roman" w:hAnsi="Times New Roman" w:cs="Times New Roman"/>
-                <w:color w:val="000000"/>
-                <w:sz w:val="22"/>
-                <w:lang w:val="es-CL" w:eastAsia="es-CL"/>
-              </w:rPr>
-              <w:t>treatment</w:t>
-            </w:r>
-            <w:proofErr w:type="spellEnd"/>
-            <w:r>
-              <w:rPr>
-                <w:rFonts w:ascii="Times New Roman" w:eastAsia="Times New Roman" w:hAnsi="Times New Roman" w:cs="Times New Roman"/>
-                <w:color w:val="000000"/>
-                <w:sz w:val="22"/>
-                <w:lang w:val="es-CL" w:eastAsia="es-CL"/>
-              </w:rPr>
-              <w:t xml:space="preserve"> </w:t>
-            </w:r>
-            <w:proofErr w:type="spellStart"/>
-            <w:r>
-              <w:rPr>
-                <w:rFonts w:ascii="Times New Roman" w:eastAsia="Times New Roman" w:hAnsi="Times New Roman" w:cs="Times New Roman"/>
-                <w:color w:val="000000"/>
-                <w:sz w:val="22"/>
-                <w:lang w:val="es-CL" w:eastAsia="es-CL"/>
-              </w:rPr>
-              <w:t>duration</w:t>
-            </w:r>
-            <w:proofErr w:type="spellEnd"/>
-            <w:r>
-              <w:rPr>
-                <w:rFonts w:ascii="Times New Roman" w:eastAsia="Times New Roman" w:hAnsi="Times New Roman" w:cs="Times New Roman"/>
-                <w:color w:val="000000"/>
-                <w:sz w:val="22"/>
-                <w:lang w:val="es-CL" w:eastAsia="es-CL"/>
-              </w:rPr>
-              <w:t xml:space="preserve"> (&lt;90 </w:t>
-            </w:r>
-            <w:proofErr w:type="spellStart"/>
-            <w:r>
-              <w:rPr>
-                <w:rFonts w:ascii="Times New Roman" w:eastAsia="Times New Roman" w:hAnsi="Times New Roman" w:cs="Times New Roman"/>
-                <w:color w:val="000000"/>
-                <w:sz w:val="22"/>
-                <w:lang w:val="es-CL" w:eastAsia="es-CL"/>
-              </w:rPr>
-              <w:t>days</w:t>
-            </w:r>
-            <w:proofErr w:type="spellEnd"/>
-            <w:r>
-              <w:rPr>
-                <w:rFonts w:ascii="Times New Roman" w:eastAsia="Times New Roman" w:hAnsi="Times New Roman" w:cs="Times New Roman"/>
-                <w:color w:val="000000"/>
-                <w:sz w:val="22"/>
-                <w:lang w:val="es-CL" w:eastAsia="es-CL"/>
-              </w:rPr>
-              <w:t>)</w:t>
+            <w:r>
+              <w:rPr>
+                <w:rFonts w:ascii="Times New Roman" w:eastAsia="Times New Roman" w:hAnsi="Times New Roman" w:cs="Times New Roman"/>
+                <w:color w:val="000000"/>
+                <w:sz w:val="22"/>
+                <w:lang w:val="es-CL" w:eastAsia="es-CL"/>
+              </w:rPr>
+              <w:t>Previous treatment duration (&lt;90 days)</w:t>
             </w:r>
           </w:p>
         </w:tc>
@@ -3836,37 +3369,15 @@
                 <w:lang w:val="es-CL" w:eastAsia="es-CL"/>
               </w:rPr>
             </w:pPr>
-            <w:proofErr w:type="spellStart"/>
-            <w:r>
-              <w:rPr>
-                <w:rFonts w:ascii="Times New Roman" w:eastAsia="Times New Roman" w:hAnsi="Times New Roman" w:cs="Times New Roman"/>
-                <w:color w:val="000000"/>
-                <w:sz w:val="22"/>
-                <w:lang w:val="es-CL" w:eastAsia="es-CL"/>
-              </w:rPr>
-              <w:t>Birth</w:t>
-            </w:r>
-            <w:proofErr w:type="spellEnd"/>
-            <w:r>
-              <w:rPr>
-                <w:rFonts w:ascii="Times New Roman" w:eastAsia="Times New Roman" w:hAnsi="Times New Roman" w:cs="Times New Roman"/>
-                <w:color w:val="000000"/>
-                <w:sz w:val="22"/>
-                <w:lang w:val="es-CL" w:eastAsia="es-CL"/>
-              </w:rPr>
-              <w:t xml:space="preserve"> </w:t>
-            </w:r>
-            <w:proofErr w:type="spellStart"/>
-            <w:r>
-              <w:rPr>
-                <w:rFonts w:ascii="Times New Roman" w:eastAsia="Times New Roman" w:hAnsi="Times New Roman" w:cs="Times New Roman"/>
-                <w:color w:val="000000"/>
-                <w:sz w:val="22"/>
-                <w:lang w:val="es-CL" w:eastAsia="es-CL"/>
-              </w:rPr>
-              <w:t>year</w:t>
-            </w:r>
-            <w:proofErr w:type="spellEnd"/>
+            <w:r>
+              <w:rPr>
+                <w:rFonts w:ascii="Times New Roman" w:eastAsia="Times New Roman" w:hAnsi="Times New Roman" w:cs="Times New Roman"/>
+                <w:color w:val="000000"/>
+                <w:sz w:val="22"/>
+                <w:lang w:val="es-CL" w:eastAsia="es-CL"/>
+              </w:rPr>
+              <w:t>Birth year</w:t>
+            </w:r>
           </w:p>
         </w:tc>
         <w:tc>
@@ -4050,85 +3561,14 @@
                 <w:lang w:val="es-CL" w:eastAsia="es-CL"/>
               </w:rPr>
             </w:pPr>
-            <w:proofErr w:type="spellStart"/>
-            <w:r>
-              <w:rPr>
-                <w:rFonts w:ascii="Times New Roman" w:eastAsia="Times New Roman" w:hAnsi="Times New Roman" w:cs="Times New Roman"/>
-                <w:color w:val="000000"/>
-                <w:sz w:val="22"/>
-                <w:lang w:val="es-CL" w:eastAsia="es-CL"/>
-              </w:rPr>
-              <w:t>Primary</w:t>
-            </w:r>
-            <w:proofErr w:type="spellEnd"/>
-            <w:r>
-              <w:rPr>
-                <w:rFonts w:ascii="Times New Roman" w:eastAsia="Times New Roman" w:hAnsi="Times New Roman" w:cs="Times New Roman"/>
-                <w:color w:val="000000"/>
-                <w:sz w:val="22"/>
-                <w:lang w:val="es-CL" w:eastAsia="es-CL"/>
-              </w:rPr>
-              <w:t xml:space="preserve"> </w:t>
-            </w:r>
-            <w:proofErr w:type="spellStart"/>
-            <w:r>
-              <w:rPr>
-                <w:rFonts w:ascii="Times New Roman" w:eastAsia="Times New Roman" w:hAnsi="Times New Roman" w:cs="Times New Roman"/>
-                <w:color w:val="000000"/>
-                <w:sz w:val="22"/>
-                <w:lang w:val="es-CL" w:eastAsia="es-CL"/>
-              </w:rPr>
-              <w:t>substance</w:t>
-            </w:r>
-            <w:proofErr w:type="spellEnd"/>
-            <w:r>
-              <w:rPr>
-                <w:rFonts w:ascii="Times New Roman" w:eastAsia="Times New Roman" w:hAnsi="Times New Roman" w:cs="Times New Roman"/>
-                <w:color w:val="000000"/>
-                <w:sz w:val="22"/>
-                <w:lang w:val="es-CL" w:eastAsia="es-CL"/>
-              </w:rPr>
-              <w:t xml:space="preserve"> (</w:t>
-            </w:r>
-            <w:proofErr w:type="spellStart"/>
-            <w:r>
-              <w:rPr>
-                <w:rFonts w:ascii="Times New Roman" w:eastAsia="Times New Roman" w:hAnsi="Times New Roman" w:cs="Times New Roman"/>
-                <w:color w:val="000000"/>
-                <w:sz w:val="22"/>
-                <w:lang w:val="es-CL" w:eastAsia="es-CL"/>
-              </w:rPr>
-              <w:t>initial</w:t>
-            </w:r>
-            <w:proofErr w:type="spellEnd"/>
-            <w:r>
-              <w:rPr>
-                <w:rFonts w:ascii="Times New Roman" w:eastAsia="Times New Roman" w:hAnsi="Times New Roman" w:cs="Times New Roman"/>
-                <w:color w:val="000000"/>
-                <w:sz w:val="22"/>
-                <w:lang w:val="es-CL" w:eastAsia="es-CL"/>
-              </w:rPr>
-              <w:t xml:space="preserve"> diagnosis), </w:t>
-            </w:r>
-            <w:proofErr w:type="spellStart"/>
-            <w:r>
-              <w:rPr>
-                <w:rFonts w:ascii="Times New Roman" w:eastAsia="Times New Roman" w:hAnsi="Times New Roman" w:cs="Times New Roman"/>
-                <w:color w:val="000000"/>
-                <w:sz w:val="22"/>
-                <w:lang w:val="es-CL" w:eastAsia="es-CL"/>
-              </w:rPr>
-              <w:t>cocaine</w:t>
-            </w:r>
-            <w:proofErr w:type="spellEnd"/>
-            <w:r>
-              <w:rPr>
-                <w:rFonts w:ascii="Times New Roman" w:eastAsia="Times New Roman" w:hAnsi="Times New Roman" w:cs="Times New Roman"/>
-                <w:color w:val="000000"/>
-                <w:sz w:val="22"/>
-                <w:lang w:val="es-CL" w:eastAsia="es-CL"/>
-              </w:rPr>
-              <w:t xml:space="preserve"> base paste</w:t>
+            <w:r>
+              <w:rPr>
+                <w:rFonts w:ascii="Times New Roman" w:eastAsia="Times New Roman" w:hAnsi="Times New Roman" w:cs="Times New Roman"/>
+                <w:color w:val="000000"/>
+                <w:sz w:val="22"/>
+                <w:lang w:val="es-CL" w:eastAsia="es-CL"/>
+              </w:rPr>
+              <w:t>Primary substance (initial diagnosis), cocaine base paste</w:t>
             </w:r>
           </w:p>
         </w:tc>
@@ -4185,65 +3625,14 @@
                 <w:lang w:val="es-CL" w:eastAsia="es-CL"/>
               </w:rPr>
             </w:pPr>
-            <w:proofErr w:type="spellStart"/>
-            <w:r>
-              <w:rPr>
-                <w:rFonts w:ascii="Times New Roman" w:eastAsia="Times New Roman" w:hAnsi="Times New Roman" w:cs="Times New Roman"/>
-                <w:color w:val="000000"/>
-                <w:sz w:val="22"/>
-                <w:lang w:val="es-CL" w:eastAsia="es-CL"/>
-              </w:rPr>
-              <w:t>Primary</w:t>
-            </w:r>
-            <w:proofErr w:type="spellEnd"/>
-            <w:r>
-              <w:rPr>
-                <w:rFonts w:ascii="Times New Roman" w:eastAsia="Times New Roman" w:hAnsi="Times New Roman" w:cs="Times New Roman"/>
-                <w:color w:val="000000"/>
-                <w:sz w:val="22"/>
-                <w:lang w:val="es-CL" w:eastAsia="es-CL"/>
-              </w:rPr>
-              <w:t xml:space="preserve"> </w:t>
-            </w:r>
-            <w:proofErr w:type="spellStart"/>
-            <w:r>
-              <w:rPr>
-                <w:rFonts w:ascii="Times New Roman" w:eastAsia="Times New Roman" w:hAnsi="Times New Roman" w:cs="Times New Roman"/>
-                <w:color w:val="000000"/>
-                <w:sz w:val="22"/>
-                <w:lang w:val="es-CL" w:eastAsia="es-CL"/>
-              </w:rPr>
-              <w:t>substance</w:t>
-            </w:r>
-            <w:proofErr w:type="spellEnd"/>
-            <w:r>
-              <w:rPr>
-                <w:rFonts w:ascii="Times New Roman" w:eastAsia="Times New Roman" w:hAnsi="Times New Roman" w:cs="Times New Roman"/>
-                <w:color w:val="000000"/>
-                <w:sz w:val="22"/>
-                <w:lang w:val="es-CL" w:eastAsia="es-CL"/>
-              </w:rPr>
-              <w:t xml:space="preserve"> (</w:t>
-            </w:r>
-            <w:proofErr w:type="spellStart"/>
-            <w:r>
-              <w:rPr>
-                <w:rFonts w:ascii="Times New Roman" w:eastAsia="Times New Roman" w:hAnsi="Times New Roman" w:cs="Times New Roman"/>
-                <w:color w:val="000000"/>
-                <w:sz w:val="22"/>
-                <w:lang w:val="es-CL" w:eastAsia="es-CL"/>
-              </w:rPr>
-              <w:t>initial</w:t>
-            </w:r>
-            <w:proofErr w:type="spellEnd"/>
-            <w:r>
-              <w:rPr>
-                <w:rFonts w:ascii="Times New Roman" w:eastAsia="Times New Roman" w:hAnsi="Times New Roman" w:cs="Times New Roman"/>
-                <w:color w:val="000000"/>
-                <w:sz w:val="22"/>
-                <w:lang w:val="es-CL" w:eastAsia="es-CL"/>
-              </w:rPr>
-              <w:t xml:space="preserve"> diagnosis), marijuana</w:t>
+            <w:r>
+              <w:rPr>
+                <w:rFonts w:ascii="Times New Roman" w:eastAsia="Times New Roman" w:hAnsi="Times New Roman" w:cs="Times New Roman"/>
+                <w:color w:val="000000"/>
+                <w:sz w:val="22"/>
+                <w:lang w:val="es-CL" w:eastAsia="es-CL"/>
+              </w:rPr>
+              <w:t>Primary substance (initial diagnosis), marijuana</w:t>
             </w:r>
           </w:p>
         </w:tc>
@@ -4364,85 +3753,14 @@
                 <w:lang w:val="es-CL" w:eastAsia="es-CL"/>
               </w:rPr>
             </w:pPr>
-            <w:proofErr w:type="spellStart"/>
-            <w:r>
-              <w:rPr>
-                <w:rFonts w:ascii="Times New Roman" w:eastAsia="Times New Roman" w:hAnsi="Times New Roman" w:cs="Times New Roman"/>
-                <w:color w:val="000000"/>
-                <w:sz w:val="22"/>
-                <w:lang w:val="es-CL" w:eastAsia="es-CL"/>
-              </w:rPr>
-              <w:t>Psychiatric</w:t>
-            </w:r>
-            <w:proofErr w:type="spellEnd"/>
-            <w:r>
-              <w:rPr>
-                <w:rFonts w:ascii="Times New Roman" w:eastAsia="Times New Roman" w:hAnsi="Times New Roman" w:cs="Times New Roman"/>
-                <w:color w:val="000000"/>
-                <w:sz w:val="22"/>
-                <w:lang w:val="es-CL" w:eastAsia="es-CL"/>
-              </w:rPr>
-              <w:t xml:space="preserve"> </w:t>
-            </w:r>
-            <w:proofErr w:type="spellStart"/>
-            <w:r>
-              <w:rPr>
-                <w:rFonts w:ascii="Times New Roman" w:eastAsia="Times New Roman" w:hAnsi="Times New Roman" w:cs="Times New Roman"/>
-                <w:color w:val="000000"/>
-                <w:sz w:val="22"/>
-                <w:lang w:val="es-CL" w:eastAsia="es-CL"/>
-              </w:rPr>
-              <w:t>comorbidity</w:t>
-            </w:r>
-            <w:proofErr w:type="spellEnd"/>
-            <w:r>
-              <w:rPr>
-                <w:rFonts w:ascii="Times New Roman" w:eastAsia="Times New Roman" w:hAnsi="Times New Roman" w:cs="Times New Roman"/>
-                <w:color w:val="000000"/>
-                <w:sz w:val="22"/>
-                <w:lang w:val="es-CL" w:eastAsia="es-CL"/>
-              </w:rPr>
-              <w:t xml:space="preserve"> (</w:t>
-            </w:r>
-            <w:proofErr w:type="spellStart"/>
-            <w:r>
-              <w:rPr>
-                <w:rFonts w:ascii="Times New Roman" w:eastAsia="Times New Roman" w:hAnsi="Times New Roman" w:cs="Times New Roman"/>
-                <w:color w:val="000000"/>
-                <w:sz w:val="22"/>
-                <w:lang w:val="es-CL" w:eastAsia="es-CL"/>
-              </w:rPr>
-              <w:t>confirmed</w:t>
-            </w:r>
-            <w:proofErr w:type="spellEnd"/>
-            <w:r>
-              <w:rPr>
-                <w:rFonts w:ascii="Times New Roman" w:eastAsia="Times New Roman" w:hAnsi="Times New Roman" w:cs="Times New Roman"/>
-                <w:color w:val="000000"/>
-                <w:sz w:val="22"/>
-                <w:lang w:val="es-CL" w:eastAsia="es-CL"/>
-              </w:rPr>
-              <w:t xml:space="preserve"> </w:t>
-            </w:r>
-            <w:proofErr w:type="spellStart"/>
-            <w:r>
-              <w:rPr>
-                <w:rFonts w:ascii="Times New Roman" w:eastAsia="Times New Roman" w:hAnsi="Times New Roman" w:cs="Times New Roman"/>
-                <w:color w:val="000000"/>
-                <w:sz w:val="22"/>
-                <w:lang w:val="es-CL" w:eastAsia="es-CL"/>
-              </w:rPr>
-              <w:t>comorbidity</w:t>
-            </w:r>
-            <w:proofErr w:type="spellEnd"/>
-            <w:r>
-              <w:rPr>
-                <w:rFonts w:ascii="Times New Roman" w:eastAsia="Times New Roman" w:hAnsi="Times New Roman" w:cs="Times New Roman"/>
-                <w:color w:val="000000"/>
-                <w:sz w:val="22"/>
-                <w:lang w:val="es-CL" w:eastAsia="es-CL"/>
-              </w:rPr>
-              <w:t>)</w:t>
+            <w:r>
+              <w:rPr>
+                <w:rFonts w:ascii="Times New Roman" w:eastAsia="Times New Roman" w:hAnsi="Times New Roman" w:cs="Times New Roman"/>
+                <w:color w:val="000000"/>
+                <w:sz w:val="22"/>
+                <w:lang w:val="es-CL" w:eastAsia="es-CL"/>
+              </w:rPr>
+              <w:t>Psychiatric comorbidity (confirmed comorbidity)</w:t>
             </w:r>
           </w:p>
         </w:tc>
@@ -4563,25 +3881,14 @@
                 <w:lang w:val="es-CL" w:eastAsia="es-CL"/>
               </w:rPr>
             </w:pPr>
-            <w:proofErr w:type="spellStart"/>
-            <w:r>
-              <w:rPr>
-                <w:rFonts w:ascii="Times New Roman" w:eastAsia="Times New Roman" w:hAnsi="Times New Roman" w:cs="Times New Roman"/>
-                <w:color w:val="000000"/>
-                <w:sz w:val="22"/>
-                <w:lang w:val="es-CL" w:eastAsia="es-CL"/>
-              </w:rPr>
-              <w:t>Occupational</w:t>
-            </w:r>
-            <w:proofErr w:type="spellEnd"/>
-            <w:r>
-              <w:rPr>
-                <w:rFonts w:ascii="Times New Roman" w:eastAsia="Times New Roman" w:hAnsi="Times New Roman" w:cs="Times New Roman"/>
-                <w:color w:val="000000"/>
-                <w:sz w:val="22"/>
-                <w:lang w:val="es-CL" w:eastAsia="es-CL"/>
-              </w:rPr>
-              <w:t xml:space="preserve"> status (inactive)</w:t>
+            <w:r>
+              <w:rPr>
+                <w:rFonts w:ascii="Times New Roman" w:eastAsia="Times New Roman" w:hAnsi="Times New Roman" w:cs="Times New Roman"/>
+                <w:color w:val="000000"/>
+                <w:sz w:val="22"/>
+                <w:lang w:val="es-CL" w:eastAsia="es-CL"/>
+              </w:rPr>
+              <w:t>Occupational status (inactive)</w:t>
             </w:r>
           </w:p>
         </w:tc>
@@ -4638,45 +3945,14 @@
                 <w:lang w:val="es-CL" w:eastAsia="es-CL"/>
               </w:rPr>
             </w:pPr>
-            <w:proofErr w:type="spellStart"/>
-            <w:r>
-              <w:rPr>
-                <w:rFonts w:ascii="Times New Roman" w:eastAsia="Times New Roman" w:hAnsi="Times New Roman" w:cs="Times New Roman"/>
-                <w:color w:val="000000"/>
-                <w:sz w:val="22"/>
-                <w:lang w:val="es-CL" w:eastAsia="es-CL"/>
-              </w:rPr>
-              <w:t>Occupational</w:t>
-            </w:r>
-            <w:proofErr w:type="spellEnd"/>
-            <w:r>
-              <w:rPr>
-                <w:rFonts w:ascii="Times New Roman" w:eastAsia="Times New Roman" w:hAnsi="Times New Roman" w:cs="Times New Roman"/>
-                <w:color w:val="000000"/>
-                <w:sz w:val="22"/>
-                <w:lang w:val="es-CL" w:eastAsia="es-CL"/>
-              </w:rPr>
-              <w:t xml:space="preserve"> status (</w:t>
-            </w:r>
-            <w:proofErr w:type="spellStart"/>
-            <w:r>
-              <w:rPr>
-                <w:rFonts w:ascii="Times New Roman" w:eastAsia="Times New Roman" w:hAnsi="Times New Roman" w:cs="Times New Roman"/>
-                <w:color w:val="000000"/>
-                <w:sz w:val="22"/>
-                <w:lang w:val="es-CL" w:eastAsia="es-CL"/>
-              </w:rPr>
-              <w:t>unemployed</w:t>
-            </w:r>
-            <w:proofErr w:type="spellEnd"/>
-            <w:r>
-              <w:rPr>
-                <w:rFonts w:ascii="Times New Roman" w:eastAsia="Times New Roman" w:hAnsi="Times New Roman" w:cs="Times New Roman"/>
-                <w:color w:val="000000"/>
-                <w:sz w:val="22"/>
-                <w:lang w:val="es-CL" w:eastAsia="es-CL"/>
-              </w:rPr>
-              <w:t>)</w:t>
+            <w:r>
+              <w:rPr>
+                <w:rFonts w:ascii="Times New Roman" w:eastAsia="Times New Roman" w:hAnsi="Times New Roman" w:cs="Times New Roman"/>
+                <w:color w:val="000000"/>
+                <w:sz w:val="22"/>
+                <w:lang w:val="es-CL" w:eastAsia="es-CL"/>
+              </w:rPr>
+              <w:t>Occupational status (unemployed)</w:t>
             </w:r>
           </w:p>
         </w:tc>
@@ -5039,47 +4315,7 @@
           <w:szCs w:val="28"/>
           <w:lang w:val="en-US"/>
         </w:rPr>
-        <w:t xml:space="preserve">To tackle potential violations of the proportional </w:t>
-      </w:r>
-      <w:proofErr w:type="gramStart"/>
-      <w:r>
-        <w:rPr>
-          <w:rFonts w:ascii="Times New Roman" w:hAnsi="Times New Roman" w:cs="Times New Roman"/>
-          <w:sz w:val="24"/>
-          <w:szCs w:val="28"/>
-          <w:lang w:val="en-US"/>
-        </w:rPr>
-        <w:t>hazards</w:t>
-      </w:r>
-      <w:proofErr w:type="gramEnd"/>
-      <w:r>
-        <w:rPr>
-          <w:rFonts w:ascii="Times New Roman" w:hAnsi="Times New Roman" w:cs="Times New Roman"/>
-          <w:sz w:val="24"/>
-          <w:szCs w:val="28"/>
-          <w:lang w:val="en-US"/>
-        </w:rPr>
-        <w:t xml:space="preserve"> assumption for outcome assessment intensity, several strategies were tested: non-proportional hazards without variable transformations, proportional hazards with time-dependent transformations (recode multiple variables interacting with different functional forms of follow-up time), and stratifying follow-up times using the '</w:t>
-      </w:r>
-      <w:proofErr w:type="spellStart"/>
-      <w:r>
-        <w:rPr>
-          <w:rFonts w:ascii="Times New Roman" w:hAnsi="Times New Roman" w:cs="Times New Roman"/>
-          <w:sz w:val="24"/>
-          <w:szCs w:val="28"/>
-          <w:lang w:val="en-US"/>
-        </w:rPr>
-        <w:t>survSplit</w:t>
-      </w:r>
-      <w:proofErr w:type="spellEnd"/>
-      <w:r>
-        <w:rPr>
-          <w:rFonts w:ascii="Times New Roman" w:hAnsi="Times New Roman" w:cs="Times New Roman"/>
-          <w:sz w:val="24"/>
-          <w:szCs w:val="28"/>
-          <w:lang w:val="en-US"/>
-        </w:rPr>
-        <w:t>' method. Hence, three approaches were employed: (A) no correction for intensity proportionality violations</w:t>
+        <w:t>To tackle potential violations of the proportional hazards assumption for outcome assessment intensity, several strategies were tested: non-proportional hazards without variable transformations, proportional hazards with time-dependent transformations (recode multiple variables interacting with different functional forms of follow-up time), and stratifying follow-up times using the 'survSplit' method. Hence, three approaches were employed: (A) no correction for intensity proportionality violations</w:t>
       </w:r>
       <w:r>
         <w:rPr>
@@ -5410,7 +4646,6 @@
                 <w:lang w:val="es-CL" w:eastAsia="es-CL"/>
               </w:rPr>
             </w:pPr>
-            <w:proofErr w:type="spellStart"/>
             <w:r>
               <w:rPr>
                 <w:rFonts w:ascii="Times New Roman" w:eastAsia="Times New Roman" w:hAnsi="Times New Roman" w:cs="Times New Roman"/>
@@ -5422,7 +4657,6 @@
               </w:rPr>
               <w:t>Term</w:t>
             </w:r>
-            <w:proofErr w:type="spellEnd"/>
           </w:p>
         </w:tc>
         <w:tc>
@@ -5460,31 +4694,7 @@
                 <w:sz w:val="22"/>
                 <w:lang w:val="es-CL" w:eastAsia="es-CL"/>
               </w:rPr>
-              <w:t xml:space="preserve">HR (95% CI) </w:t>
-            </w:r>
-            <w:proofErr w:type="spellStart"/>
-            <w:r>
-              <w:rPr>
-                <w:rFonts w:ascii="Times New Roman" w:eastAsia="Times New Roman" w:hAnsi="Times New Roman" w:cs="Times New Roman"/>
-                <w:b/>
-                <w:bCs/>
-                <w:color w:val="000000"/>
-                <w:sz w:val="22"/>
-                <w:lang w:val="es-CL" w:eastAsia="es-CL"/>
-              </w:rPr>
-              <w:t>lag</w:t>
-            </w:r>
-            <w:proofErr w:type="spellEnd"/>
-            <w:r>
-              <w:rPr>
-                <w:rFonts w:ascii="Times New Roman" w:eastAsia="Times New Roman" w:hAnsi="Times New Roman" w:cs="Times New Roman"/>
-                <w:b/>
-                <w:bCs/>
-                <w:color w:val="000000"/>
-                <w:sz w:val="22"/>
-                <w:lang w:val="es-CL" w:eastAsia="es-CL"/>
-              </w:rPr>
-              <w:t>=0</w:t>
+              <w:t>HR (95% CI) lag=0</w:t>
             </w:r>
           </w:p>
         </w:tc>
@@ -5523,31 +4733,7 @@
                 <w:sz w:val="22"/>
                 <w:lang w:val="es-CL" w:eastAsia="es-CL"/>
               </w:rPr>
-              <w:t xml:space="preserve">HR (95% CI) </w:t>
-            </w:r>
-            <w:proofErr w:type="spellStart"/>
-            <w:r>
-              <w:rPr>
-                <w:rFonts w:ascii="Times New Roman" w:eastAsia="Times New Roman" w:hAnsi="Times New Roman" w:cs="Times New Roman"/>
-                <w:b/>
-                <w:bCs/>
-                <w:color w:val="000000"/>
-                <w:sz w:val="22"/>
-                <w:lang w:val="es-CL" w:eastAsia="es-CL"/>
-              </w:rPr>
-              <w:t>lag</w:t>
-            </w:r>
-            <w:proofErr w:type="spellEnd"/>
-            <w:r>
-              <w:rPr>
-                <w:rFonts w:ascii="Times New Roman" w:eastAsia="Times New Roman" w:hAnsi="Times New Roman" w:cs="Times New Roman"/>
-                <w:b/>
-                <w:bCs/>
-                <w:color w:val="000000"/>
-                <w:sz w:val="22"/>
-                <w:lang w:val="es-CL" w:eastAsia="es-CL"/>
-              </w:rPr>
-              <w:t>=1</w:t>
+              <w:t>HR (95% CI) lag=1</w:t>
             </w:r>
           </w:p>
         </w:tc>
@@ -5779,85 +4965,14 @@
                 <w:lang w:val="es-CL" w:eastAsia="es-CL"/>
               </w:rPr>
             </w:pPr>
-            <w:proofErr w:type="spellStart"/>
-            <w:r>
-              <w:rPr>
-                <w:rFonts w:ascii="Times New Roman" w:eastAsia="Times New Roman" w:hAnsi="Times New Roman" w:cs="Times New Roman"/>
-                <w:color w:val="000000"/>
-                <w:sz w:val="22"/>
-                <w:lang w:val="es-CL" w:eastAsia="es-CL"/>
-              </w:rPr>
-              <w:t>Previous</w:t>
-            </w:r>
-            <w:proofErr w:type="spellEnd"/>
-            <w:r>
-              <w:rPr>
-                <w:rFonts w:ascii="Times New Roman" w:eastAsia="Times New Roman" w:hAnsi="Times New Roman" w:cs="Times New Roman"/>
-                <w:color w:val="000000"/>
-                <w:sz w:val="22"/>
-                <w:lang w:val="es-CL" w:eastAsia="es-CL"/>
-              </w:rPr>
-              <w:t xml:space="preserve"> </w:t>
-            </w:r>
-            <w:proofErr w:type="spellStart"/>
-            <w:r>
-              <w:rPr>
-                <w:rFonts w:ascii="Times New Roman" w:eastAsia="Times New Roman" w:hAnsi="Times New Roman" w:cs="Times New Roman"/>
-                <w:color w:val="000000"/>
-                <w:sz w:val="22"/>
-                <w:lang w:val="es-CL" w:eastAsia="es-CL"/>
-              </w:rPr>
-              <w:t>treatment</w:t>
-            </w:r>
-            <w:proofErr w:type="spellEnd"/>
-            <w:r>
-              <w:rPr>
-                <w:rFonts w:ascii="Times New Roman" w:eastAsia="Times New Roman" w:hAnsi="Times New Roman" w:cs="Times New Roman"/>
-                <w:color w:val="000000"/>
-                <w:sz w:val="22"/>
-                <w:lang w:val="es-CL" w:eastAsia="es-CL"/>
-              </w:rPr>
-              <w:t xml:space="preserve"> </w:t>
-            </w:r>
-            <w:proofErr w:type="spellStart"/>
-            <w:r>
-              <w:rPr>
-                <w:rFonts w:ascii="Times New Roman" w:eastAsia="Times New Roman" w:hAnsi="Times New Roman" w:cs="Times New Roman"/>
-                <w:color w:val="000000"/>
-                <w:sz w:val="22"/>
-                <w:lang w:val="es-CL" w:eastAsia="es-CL"/>
-              </w:rPr>
-              <w:t>duration</w:t>
-            </w:r>
-            <w:proofErr w:type="spellEnd"/>
-            <w:r>
-              <w:rPr>
-                <w:rFonts w:ascii="Times New Roman" w:eastAsia="Times New Roman" w:hAnsi="Times New Roman" w:cs="Times New Roman"/>
-                <w:color w:val="000000"/>
-                <w:sz w:val="22"/>
-                <w:lang w:val="es-CL" w:eastAsia="es-CL"/>
-              </w:rPr>
-              <w:t xml:space="preserve"> (&lt;90 </w:t>
-            </w:r>
-            <w:proofErr w:type="spellStart"/>
-            <w:r>
-              <w:rPr>
-                <w:rFonts w:ascii="Times New Roman" w:eastAsia="Times New Roman" w:hAnsi="Times New Roman" w:cs="Times New Roman"/>
-                <w:color w:val="000000"/>
-                <w:sz w:val="22"/>
-                <w:lang w:val="es-CL" w:eastAsia="es-CL"/>
-              </w:rPr>
-              <w:t>days</w:t>
-            </w:r>
-            <w:proofErr w:type="spellEnd"/>
-            <w:r>
-              <w:rPr>
-                <w:rFonts w:ascii="Times New Roman" w:eastAsia="Times New Roman" w:hAnsi="Times New Roman" w:cs="Times New Roman"/>
-                <w:color w:val="000000"/>
-                <w:sz w:val="22"/>
-                <w:lang w:val="es-CL" w:eastAsia="es-CL"/>
-              </w:rPr>
-              <w:t>)</w:t>
+            <w:r>
+              <w:rPr>
+                <w:rFonts w:ascii="Times New Roman" w:eastAsia="Times New Roman" w:hAnsi="Times New Roman" w:cs="Times New Roman"/>
+                <w:color w:val="000000"/>
+                <w:sz w:val="22"/>
+                <w:lang w:val="es-CL" w:eastAsia="es-CL"/>
+              </w:rPr>
+              <w:t>Previous treatment duration (&lt;90 days)</w:t>
             </w:r>
           </w:p>
         </w:tc>
@@ -5943,65 +5058,14 @@
                 <w:lang w:val="es-CL" w:eastAsia="es-CL"/>
               </w:rPr>
             </w:pPr>
-            <w:proofErr w:type="spellStart"/>
-            <w:r>
-              <w:rPr>
-                <w:rFonts w:ascii="Times New Roman" w:eastAsia="Times New Roman" w:hAnsi="Times New Roman" w:cs="Times New Roman"/>
-                <w:color w:val="000000"/>
-                <w:sz w:val="22"/>
-                <w:lang w:val="es-CL" w:eastAsia="es-CL"/>
-              </w:rPr>
-              <w:t>Previous</w:t>
-            </w:r>
-            <w:proofErr w:type="spellEnd"/>
-            <w:r>
-              <w:rPr>
-                <w:rFonts w:ascii="Times New Roman" w:eastAsia="Times New Roman" w:hAnsi="Times New Roman" w:cs="Times New Roman"/>
-                <w:color w:val="000000"/>
-                <w:sz w:val="22"/>
-                <w:lang w:val="es-CL" w:eastAsia="es-CL"/>
-              </w:rPr>
-              <w:t xml:space="preserve"> </w:t>
-            </w:r>
-            <w:proofErr w:type="spellStart"/>
-            <w:r>
-              <w:rPr>
-                <w:rFonts w:ascii="Times New Roman" w:eastAsia="Times New Roman" w:hAnsi="Times New Roman" w:cs="Times New Roman"/>
-                <w:color w:val="000000"/>
-                <w:sz w:val="22"/>
-                <w:lang w:val="es-CL" w:eastAsia="es-CL"/>
-              </w:rPr>
-              <w:t>biopsychosocial</w:t>
-            </w:r>
-            <w:proofErr w:type="spellEnd"/>
-            <w:r>
-              <w:rPr>
-                <w:rFonts w:ascii="Times New Roman" w:eastAsia="Times New Roman" w:hAnsi="Times New Roman" w:cs="Times New Roman"/>
-                <w:color w:val="000000"/>
-                <w:sz w:val="22"/>
-                <w:lang w:val="es-CL" w:eastAsia="es-CL"/>
-              </w:rPr>
-              <w:t xml:space="preserve"> </w:t>
-            </w:r>
-            <w:proofErr w:type="spellStart"/>
-            <w:r>
-              <w:rPr>
-                <w:rFonts w:ascii="Times New Roman" w:eastAsia="Times New Roman" w:hAnsi="Times New Roman" w:cs="Times New Roman"/>
-                <w:color w:val="000000"/>
-                <w:sz w:val="22"/>
-                <w:lang w:val="es-CL" w:eastAsia="es-CL"/>
-              </w:rPr>
-              <w:t>compromise</w:t>
-            </w:r>
-            <w:proofErr w:type="spellEnd"/>
-            <w:r>
-              <w:rPr>
-                <w:rFonts w:ascii="Times New Roman" w:eastAsia="Times New Roman" w:hAnsi="Times New Roman" w:cs="Times New Roman"/>
-                <w:color w:val="000000"/>
-                <w:sz w:val="22"/>
-                <w:lang w:val="es-CL" w:eastAsia="es-CL"/>
-              </w:rPr>
-              <w:t xml:space="preserve"> (severe)</w:t>
+            <w:r>
+              <w:rPr>
+                <w:rFonts w:ascii="Times New Roman" w:eastAsia="Times New Roman" w:hAnsi="Times New Roman" w:cs="Times New Roman"/>
+                <w:color w:val="000000"/>
+                <w:sz w:val="22"/>
+                <w:lang w:val="es-CL" w:eastAsia="es-CL"/>
+              </w:rPr>
+              <w:t>Previous biopsychosocial compromise (severe)</w:t>
             </w:r>
           </w:p>
         </w:tc>
@@ -6273,37 +5337,15 @@
                 <w:lang w:val="es-CL" w:eastAsia="es-CL"/>
               </w:rPr>
             </w:pPr>
-            <w:proofErr w:type="spellStart"/>
-            <w:r>
-              <w:rPr>
-                <w:rFonts w:ascii="Times New Roman" w:eastAsia="Times New Roman" w:hAnsi="Times New Roman" w:cs="Times New Roman"/>
-                <w:color w:val="000000"/>
-                <w:sz w:val="22"/>
-                <w:lang w:val="es-CL" w:eastAsia="es-CL"/>
-              </w:rPr>
-              <w:t>Birth</w:t>
-            </w:r>
-            <w:proofErr w:type="spellEnd"/>
-            <w:r>
-              <w:rPr>
-                <w:rFonts w:ascii="Times New Roman" w:eastAsia="Times New Roman" w:hAnsi="Times New Roman" w:cs="Times New Roman"/>
-                <w:color w:val="000000"/>
-                <w:sz w:val="22"/>
-                <w:lang w:val="es-CL" w:eastAsia="es-CL"/>
-              </w:rPr>
-              <w:t xml:space="preserve"> </w:t>
-            </w:r>
-            <w:proofErr w:type="spellStart"/>
-            <w:r>
-              <w:rPr>
-                <w:rFonts w:ascii="Times New Roman" w:eastAsia="Times New Roman" w:hAnsi="Times New Roman" w:cs="Times New Roman"/>
-                <w:color w:val="000000"/>
-                <w:sz w:val="22"/>
-                <w:lang w:val="es-CL" w:eastAsia="es-CL"/>
-              </w:rPr>
-              <w:t>year</w:t>
-            </w:r>
-            <w:proofErr w:type="spellEnd"/>
+            <w:r>
+              <w:rPr>
+                <w:rFonts w:ascii="Times New Roman" w:eastAsia="Times New Roman" w:hAnsi="Times New Roman" w:cs="Times New Roman"/>
+                <w:color w:val="000000"/>
+                <w:sz w:val="22"/>
+                <w:lang w:val="es-CL" w:eastAsia="es-CL"/>
+              </w:rPr>
+              <w:t>Birth year</w:t>
+            </w:r>
           </w:p>
         </w:tc>
         <w:tc>
@@ -6574,85 +5616,14 @@
                 <w:lang w:val="es-CL" w:eastAsia="es-CL"/>
               </w:rPr>
             </w:pPr>
-            <w:proofErr w:type="spellStart"/>
-            <w:r>
-              <w:rPr>
-                <w:rFonts w:ascii="Times New Roman" w:eastAsia="Times New Roman" w:hAnsi="Times New Roman" w:cs="Times New Roman"/>
-                <w:color w:val="000000"/>
-                <w:sz w:val="22"/>
-                <w:lang w:val="es-CL" w:eastAsia="es-CL"/>
-              </w:rPr>
-              <w:t>Primary</w:t>
-            </w:r>
-            <w:proofErr w:type="spellEnd"/>
-            <w:r>
-              <w:rPr>
-                <w:rFonts w:ascii="Times New Roman" w:eastAsia="Times New Roman" w:hAnsi="Times New Roman" w:cs="Times New Roman"/>
-                <w:color w:val="000000"/>
-                <w:sz w:val="22"/>
-                <w:lang w:val="es-CL" w:eastAsia="es-CL"/>
-              </w:rPr>
-              <w:t xml:space="preserve"> </w:t>
-            </w:r>
-            <w:proofErr w:type="spellStart"/>
-            <w:r>
-              <w:rPr>
-                <w:rFonts w:ascii="Times New Roman" w:eastAsia="Times New Roman" w:hAnsi="Times New Roman" w:cs="Times New Roman"/>
-                <w:color w:val="000000"/>
-                <w:sz w:val="22"/>
-                <w:lang w:val="es-CL" w:eastAsia="es-CL"/>
-              </w:rPr>
-              <w:t>substance</w:t>
-            </w:r>
-            <w:proofErr w:type="spellEnd"/>
-            <w:r>
-              <w:rPr>
-                <w:rFonts w:ascii="Times New Roman" w:eastAsia="Times New Roman" w:hAnsi="Times New Roman" w:cs="Times New Roman"/>
-                <w:color w:val="000000"/>
-                <w:sz w:val="22"/>
-                <w:lang w:val="es-CL" w:eastAsia="es-CL"/>
-              </w:rPr>
-              <w:t xml:space="preserve"> (</w:t>
-            </w:r>
-            <w:proofErr w:type="spellStart"/>
-            <w:r>
-              <w:rPr>
-                <w:rFonts w:ascii="Times New Roman" w:eastAsia="Times New Roman" w:hAnsi="Times New Roman" w:cs="Times New Roman"/>
-                <w:color w:val="000000"/>
-                <w:sz w:val="22"/>
-                <w:lang w:val="es-CL" w:eastAsia="es-CL"/>
-              </w:rPr>
-              <w:t>initial</w:t>
-            </w:r>
-            <w:proofErr w:type="spellEnd"/>
-            <w:r>
-              <w:rPr>
-                <w:rFonts w:ascii="Times New Roman" w:eastAsia="Times New Roman" w:hAnsi="Times New Roman" w:cs="Times New Roman"/>
-                <w:color w:val="000000"/>
-                <w:sz w:val="22"/>
-                <w:lang w:val="es-CL" w:eastAsia="es-CL"/>
-              </w:rPr>
-              <w:t xml:space="preserve"> diagnosis), </w:t>
-            </w:r>
-            <w:proofErr w:type="spellStart"/>
-            <w:r>
-              <w:rPr>
-                <w:rFonts w:ascii="Times New Roman" w:eastAsia="Times New Roman" w:hAnsi="Times New Roman" w:cs="Times New Roman"/>
-                <w:color w:val="000000"/>
-                <w:sz w:val="22"/>
-                <w:lang w:val="es-CL" w:eastAsia="es-CL"/>
-              </w:rPr>
-              <w:t>cocaine</w:t>
-            </w:r>
-            <w:proofErr w:type="spellEnd"/>
-            <w:r>
-              <w:rPr>
-                <w:rFonts w:ascii="Times New Roman" w:eastAsia="Times New Roman" w:hAnsi="Times New Roman" w:cs="Times New Roman"/>
-                <w:color w:val="000000"/>
-                <w:sz w:val="22"/>
-                <w:lang w:val="es-CL" w:eastAsia="es-CL"/>
-              </w:rPr>
-              <w:t xml:space="preserve"> base paste</w:t>
+            <w:r>
+              <w:rPr>
+                <w:rFonts w:ascii="Times New Roman" w:eastAsia="Times New Roman" w:hAnsi="Times New Roman" w:cs="Times New Roman"/>
+                <w:color w:val="000000"/>
+                <w:sz w:val="22"/>
+                <w:lang w:val="es-CL" w:eastAsia="es-CL"/>
+              </w:rPr>
+              <w:t>Primary substance (initial diagnosis), cocaine base paste</w:t>
             </w:r>
           </w:p>
         </w:tc>
@@ -6738,65 +5709,14 @@
                 <w:lang w:val="es-CL" w:eastAsia="es-CL"/>
               </w:rPr>
             </w:pPr>
-            <w:proofErr w:type="spellStart"/>
-            <w:r>
-              <w:rPr>
-                <w:rFonts w:ascii="Times New Roman" w:eastAsia="Times New Roman" w:hAnsi="Times New Roman" w:cs="Times New Roman"/>
-                <w:color w:val="000000"/>
-                <w:sz w:val="22"/>
-                <w:lang w:val="es-CL" w:eastAsia="es-CL"/>
-              </w:rPr>
-              <w:t>Primary</w:t>
-            </w:r>
-            <w:proofErr w:type="spellEnd"/>
-            <w:r>
-              <w:rPr>
-                <w:rFonts w:ascii="Times New Roman" w:eastAsia="Times New Roman" w:hAnsi="Times New Roman" w:cs="Times New Roman"/>
-                <w:color w:val="000000"/>
-                <w:sz w:val="22"/>
-                <w:lang w:val="es-CL" w:eastAsia="es-CL"/>
-              </w:rPr>
-              <w:t xml:space="preserve"> </w:t>
-            </w:r>
-            <w:proofErr w:type="spellStart"/>
-            <w:r>
-              <w:rPr>
-                <w:rFonts w:ascii="Times New Roman" w:eastAsia="Times New Roman" w:hAnsi="Times New Roman" w:cs="Times New Roman"/>
-                <w:color w:val="000000"/>
-                <w:sz w:val="22"/>
-                <w:lang w:val="es-CL" w:eastAsia="es-CL"/>
-              </w:rPr>
-              <w:t>substance</w:t>
-            </w:r>
-            <w:proofErr w:type="spellEnd"/>
-            <w:r>
-              <w:rPr>
-                <w:rFonts w:ascii="Times New Roman" w:eastAsia="Times New Roman" w:hAnsi="Times New Roman" w:cs="Times New Roman"/>
-                <w:color w:val="000000"/>
-                <w:sz w:val="22"/>
-                <w:lang w:val="es-CL" w:eastAsia="es-CL"/>
-              </w:rPr>
-              <w:t xml:space="preserve"> (</w:t>
-            </w:r>
-            <w:proofErr w:type="spellStart"/>
-            <w:r>
-              <w:rPr>
-                <w:rFonts w:ascii="Times New Roman" w:eastAsia="Times New Roman" w:hAnsi="Times New Roman" w:cs="Times New Roman"/>
-                <w:color w:val="000000"/>
-                <w:sz w:val="22"/>
-                <w:lang w:val="es-CL" w:eastAsia="es-CL"/>
-              </w:rPr>
-              <w:t>initial</w:t>
-            </w:r>
-            <w:proofErr w:type="spellEnd"/>
-            <w:r>
-              <w:rPr>
-                <w:rFonts w:ascii="Times New Roman" w:eastAsia="Times New Roman" w:hAnsi="Times New Roman" w:cs="Times New Roman"/>
-                <w:color w:val="000000"/>
-                <w:sz w:val="22"/>
-                <w:lang w:val="es-CL" w:eastAsia="es-CL"/>
-              </w:rPr>
-              <w:t xml:space="preserve"> diagnosis), marijuana</w:t>
+            <w:r>
+              <w:rPr>
+                <w:rFonts w:ascii="Times New Roman" w:eastAsia="Times New Roman" w:hAnsi="Times New Roman" w:cs="Times New Roman"/>
+                <w:color w:val="000000"/>
+                <w:sz w:val="22"/>
+                <w:lang w:val="es-CL" w:eastAsia="es-CL"/>
+              </w:rPr>
+              <w:t>Primary substance (initial diagnosis), marijuana</w:t>
             </w:r>
           </w:p>
         </w:tc>
@@ -6882,85 +5802,14 @@
                 <w:lang w:val="es-CL" w:eastAsia="es-CL"/>
               </w:rPr>
             </w:pPr>
-            <w:proofErr w:type="spellStart"/>
-            <w:r>
-              <w:rPr>
-                <w:rFonts w:ascii="Times New Roman" w:eastAsia="Times New Roman" w:hAnsi="Times New Roman" w:cs="Times New Roman"/>
-                <w:color w:val="000000"/>
-                <w:sz w:val="22"/>
-                <w:lang w:val="es-CL" w:eastAsia="es-CL"/>
-              </w:rPr>
-              <w:t>Psychiatric</w:t>
-            </w:r>
-            <w:proofErr w:type="spellEnd"/>
-            <w:r>
-              <w:rPr>
-                <w:rFonts w:ascii="Times New Roman" w:eastAsia="Times New Roman" w:hAnsi="Times New Roman" w:cs="Times New Roman"/>
-                <w:color w:val="000000"/>
-                <w:sz w:val="22"/>
-                <w:lang w:val="es-CL" w:eastAsia="es-CL"/>
-              </w:rPr>
-              <w:t xml:space="preserve"> </w:t>
-            </w:r>
-            <w:proofErr w:type="spellStart"/>
-            <w:r>
-              <w:rPr>
-                <w:rFonts w:ascii="Times New Roman" w:eastAsia="Times New Roman" w:hAnsi="Times New Roman" w:cs="Times New Roman"/>
-                <w:color w:val="000000"/>
-                <w:sz w:val="22"/>
-                <w:lang w:val="es-CL" w:eastAsia="es-CL"/>
-              </w:rPr>
-              <w:t>comorbidity</w:t>
-            </w:r>
-            <w:proofErr w:type="spellEnd"/>
-            <w:r>
-              <w:rPr>
-                <w:rFonts w:ascii="Times New Roman" w:eastAsia="Times New Roman" w:hAnsi="Times New Roman" w:cs="Times New Roman"/>
-                <w:color w:val="000000"/>
-                <w:sz w:val="22"/>
-                <w:lang w:val="es-CL" w:eastAsia="es-CL"/>
-              </w:rPr>
-              <w:t xml:space="preserve"> (</w:t>
-            </w:r>
-            <w:proofErr w:type="spellStart"/>
-            <w:r>
-              <w:rPr>
-                <w:rFonts w:ascii="Times New Roman" w:eastAsia="Times New Roman" w:hAnsi="Times New Roman" w:cs="Times New Roman"/>
-                <w:color w:val="000000"/>
-                <w:sz w:val="22"/>
-                <w:lang w:val="es-CL" w:eastAsia="es-CL"/>
-              </w:rPr>
-              <w:t>confirmed</w:t>
-            </w:r>
-            <w:proofErr w:type="spellEnd"/>
-            <w:r>
-              <w:rPr>
-                <w:rFonts w:ascii="Times New Roman" w:eastAsia="Times New Roman" w:hAnsi="Times New Roman" w:cs="Times New Roman"/>
-                <w:color w:val="000000"/>
-                <w:sz w:val="22"/>
-                <w:lang w:val="es-CL" w:eastAsia="es-CL"/>
-              </w:rPr>
-              <w:t xml:space="preserve"> </w:t>
-            </w:r>
-            <w:proofErr w:type="spellStart"/>
-            <w:r>
-              <w:rPr>
-                <w:rFonts w:ascii="Times New Roman" w:eastAsia="Times New Roman" w:hAnsi="Times New Roman" w:cs="Times New Roman"/>
-                <w:color w:val="000000"/>
-                <w:sz w:val="22"/>
-                <w:lang w:val="es-CL" w:eastAsia="es-CL"/>
-              </w:rPr>
-              <w:t>comorbidity</w:t>
-            </w:r>
-            <w:proofErr w:type="spellEnd"/>
-            <w:r>
-              <w:rPr>
-                <w:rFonts w:ascii="Times New Roman" w:eastAsia="Times New Roman" w:hAnsi="Times New Roman" w:cs="Times New Roman"/>
-                <w:color w:val="000000"/>
-                <w:sz w:val="22"/>
-                <w:lang w:val="es-CL" w:eastAsia="es-CL"/>
-              </w:rPr>
-              <w:t>)</w:t>
+            <w:r>
+              <w:rPr>
+                <w:rFonts w:ascii="Times New Roman" w:eastAsia="Times New Roman" w:hAnsi="Times New Roman" w:cs="Times New Roman"/>
+                <w:color w:val="000000"/>
+                <w:sz w:val="22"/>
+                <w:lang w:val="es-CL" w:eastAsia="es-CL"/>
+              </w:rPr>
+              <w:t>Psychiatric comorbidity (confirmed comorbidity)</w:t>
             </w:r>
           </w:p>
         </w:tc>
@@ -7232,25 +6081,14 @@
                 <w:lang w:val="es-CL" w:eastAsia="es-CL"/>
               </w:rPr>
             </w:pPr>
-            <w:proofErr w:type="spellStart"/>
-            <w:r>
-              <w:rPr>
-                <w:rFonts w:ascii="Times New Roman" w:eastAsia="Times New Roman" w:hAnsi="Times New Roman" w:cs="Times New Roman"/>
-                <w:color w:val="000000"/>
-                <w:sz w:val="22"/>
-                <w:lang w:val="es-CL" w:eastAsia="es-CL"/>
-              </w:rPr>
-              <w:t>Occupational</w:t>
-            </w:r>
-            <w:proofErr w:type="spellEnd"/>
-            <w:r>
-              <w:rPr>
-                <w:rFonts w:ascii="Times New Roman" w:eastAsia="Times New Roman" w:hAnsi="Times New Roman" w:cs="Times New Roman"/>
-                <w:color w:val="000000"/>
-                <w:sz w:val="22"/>
-                <w:lang w:val="es-CL" w:eastAsia="es-CL"/>
-              </w:rPr>
-              <w:t xml:space="preserve"> status (inactive)</w:t>
+            <w:r>
+              <w:rPr>
+                <w:rFonts w:ascii="Times New Roman" w:eastAsia="Times New Roman" w:hAnsi="Times New Roman" w:cs="Times New Roman"/>
+                <w:color w:val="000000"/>
+                <w:sz w:val="22"/>
+                <w:lang w:val="es-CL" w:eastAsia="es-CL"/>
+              </w:rPr>
+              <w:t>Occupational status (inactive)</w:t>
             </w:r>
           </w:p>
         </w:tc>
@@ -7336,45 +6174,14 @@
                 <w:lang w:val="es-CL" w:eastAsia="es-CL"/>
               </w:rPr>
             </w:pPr>
-            <w:proofErr w:type="spellStart"/>
-            <w:r>
-              <w:rPr>
-                <w:rFonts w:ascii="Times New Roman" w:eastAsia="Times New Roman" w:hAnsi="Times New Roman" w:cs="Times New Roman"/>
-                <w:color w:val="000000"/>
-                <w:sz w:val="22"/>
-                <w:lang w:val="es-CL" w:eastAsia="es-CL"/>
-              </w:rPr>
-              <w:t>Occupational</w:t>
-            </w:r>
-            <w:proofErr w:type="spellEnd"/>
-            <w:r>
-              <w:rPr>
-                <w:rFonts w:ascii="Times New Roman" w:eastAsia="Times New Roman" w:hAnsi="Times New Roman" w:cs="Times New Roman"/>
-                <w:color w:val="000000"/>
-                <w:sz w:val="22"/>
-                <w:lang w:val="es-CL" w:eastAsia="es-CL"/>
-              </w:rPr>
-              <w:t xml:space="preserve"> status (</w:t>
-            </w:r>
-            <w:proofErr w:type="spellStart"/>
-            <w:r>
-              <w:rPr>
-                <w:rFonts w:ascii="Times New Roman" w:eastAsia="Times New Roman" w:hAnsi="Times New Roman" w:cs="Times New Roman"/>
-                <w:color w:val="000000"/>
-                <w:sz w:val="22"/>
-                <w:lang w:val="es-CL" w:eastAsia="es-CL"/>
-              </w:rPr>
-              <w:t>unemployed</w:t>
-            </w:r>
-            <w:proofErr w:type="spellEnd"/>
-            <w:r>
-              <w:rPr>
-                <w:rFonts w:ascii="Times New Roman" w:eastAsia="Times New Roman" w:hAnsi="Times New Roman" w:cs="Times New Roman"/>
-                <w:color w:val="000000"/>
-                <w:sz w:val="22"/>
-                <w:lang w:val="es-CL" w:eastAsia="es-CL"/>
-              </w:rPr>
-              <w:t>)</w:t>
+            <w:r>
+              <w:rPr>
+                <w:rFonts w:ascii="Times New Roman" w:eastAsia="Times New Roman" w:hAnsi="Times New Roman" w:cs="Times New Roman"/>
+                <w:color w:val="000000"/>
+                <w:sz w:val="22"/>
+                <w:lang w:val="es-CL" w:eastAsia="es-CL"/>
+              </w:rPr>
+              <w:t>Occupational status (unemployed)</w:t>
             </w:r>
           </w:p>
         </w:tc>
@@ -7993,7 +6800,6 @@
                 <w:lang w:val="es-CL" w:eastAsia="es-CL"/>
               </w:rPr>
             </w:pPr>
-            <w:proofErr w:type="spellStart"/>
             <w:r>
               <w:rPr>
                 <w:rFonts w:ascii="Times New Roman" w:eastAsia="Times New Roman" w:hAnsi="Times New Roman" w:cs="Times New Roman"/>
@@ -8003,57 +6809,8 @@
                 <w:sz w:val="22"/>
                 <w:lang w:val="es-CL" w:eastAsia="es-CL"/>
               </w:rPr>
-              <w:t>Visit</w:t>
-            </w:r>
-            <w:proofErr w:type="spellEnd"/>
-            <w:r>
-              <w:rPr>
-                <w:rFonts w:ascii="Times New Roman" w:eastAsia="Times New Roman" w:hAnsi="Times New Roman" w:cs="Times New Roman"/>
-                <w:b/>
-                <w:bCs/>
-                <w:color w:val="000000"/>
-                <w:sz w:val="22"/>
-                <w:lang w:val="es-CL" w:eastAsia="es-CL"/>
-              </w:rPr>
-              <w:t xml:space="preserve"> </w:t>
-            </w:r>
-            <w:proofErr w:type="spellStart"/>
-            <w:r>
-              <w:rPr>
-                <w:rFonts w:ascii="Times New Roman" w:eastAsia="Times New Roman" w:hAnsi="Times New Roman" w:cs="Times New Roman"/>
-                <w:b/>
-                <w:bCs/>
-                <w:color w:val="000000"/>
-                <w:sz w:val="22"/>
-                <w:lang w:val="es-CL" w:eastAsia="es-CL"/>
-              </w:rPr>
-              <w:t>intensity</w:t>
-            </w:r>
-            <w:proofErr w:type="spellEnd"/>
-            <w:r>
-              <w:rPr>
-                <w:rFonts w:ascii="Times New Roman" w:eastAsia="Times New Roman" w:hAnsi="Times New Roman" w:cs="Times New Roman"/>
-                <w:b/>
-                <w:bCs/>
-                <w:color w:val="000000"/>
-                <w:sz w:val="22"/>
-                <w:lang w:val="es-CL" w:eastAsia="es-CL"/>
-              </w:rPr>
-              <w:t xml:space="preserve"> </w:t>
-            </w:r>
-            <w:proofErr w:type="spellStart"/>
-            <w:r>
-              <w:rPr>
-                <w:rFonts w:ascii="Times New Roman" w:eastAsia="Times New Roman" w:hAnsi="Times New Roman" w:cs="Times New Roman"/>
-                <w:b/>
-                <w:bCs/>
-                <w:color w:val="000000"/>
-                <w:sz w:val="22"/>
-                <w:lang w:val="es-CL" w:eastAsia="es-CL"/>
-              </w:rPr>
-              <w:t>model</w:t>
-            </w:r>
-            <w:proofErr w:type="spellEnd"/>
+              <w:t>Visit intensity model</w:t>
+            </w:r>
           </w:p>
         </w:tc>
         <w:tc>
@@ -8119,7 +6876,6 @@
                 <w:lang w:val="es-CL" w:eastAsia="es-CL"/>
               </w:rPr>
             </w:pPr>
-            <w:proofErr w:type="spellStart"/>
             <w:r>
               <w:rPr>
                 <w:rFonts w:ascii="Times New Roman" w:eastAsia="Times New Roman" w:hAnsi="Times New Roman" w:cs="Times New Roman"/>
@@ -8129,33 +6885,8 @@
                 <w:sz w:val="22"/>
                 <w:lang w:val="es-CL" w:eastAsia="es-CL"/>
               </w:rPr>
-              <w:t>First</w:t>
-            </w:r>
-            <w:proofErr w:type="spellEnd"/>
-            <w:r>
-              <w:rPr>
-                <w:rFonts w:ascii="Times New Roman" w:eastAsia="Times New Roman" w:hAnsi="Times New Roman" w:cs="Times New Roman"/>
-                <w:b/>
-                <w:bCs/>
-                <w:color w:val="000000"/>
-                <w:sz w:val="22"/>
-                <w:lang w:val="es-CL" w:eastAsia="es-CL"/>
-              </w:rPr>
-              <w:t xml:space="preserve"> </w:t>
-            </w:r>
-            <w:proofErr w:type="spellStart"/>
-            <w:r>
-              <w:rPr>
-                <w:rFonts w:ascii="Times New Roman" w:eastAsia="Times New Roman" w:hAnsi="Times New Roman" w:cs="Times New Roman"/>
-                <w:b/>
-                <w:bCs/>
-                <w:color w:val="000000"/>
-                <w:sz w:val="22"/>
-                <w:lang w:val="es-CL" w:eastAsia="es-CL"/>
-              </w:rPr>
-              <w:t>quartile</w:t>
-            </w:r>
-            <w:proofErr w:type="spellEnd"/>
+              <w:t>First quartile</w:t>
+            </w:r>
           </w:p>
         </w:tc>
         <w:tc>
@@ -8259,7 +6990,6 @@
                 <w:lang w:val="es-CL" w:eastAsia="es-CL"/>
               </w:rPr>
             </w:pPr>
-            <w:proofErr w:type="spellStart"/>
             <w:r>
               <w:rPr>
                 <w:rFonts w:ascii="Times New Roman" w:eastAsia="Times New Roman" w:hAnsi="Times New Roman" w:cs="Times New Roman"/>
@@ -8269,33 +6999,8 @@
                 <w:sz w:val="22"/>
                 <w:lang w:val="es-CL" w:eastAsia="es-CL"/>
               </w:rPr>
-              <w:t>Third</w:t>
-            </w:r>
-            <w:proofErr w:type="spellEnd"/>
-            <w:r>
-              <w:rPr>
-                <w:rFonts w:ascii="Times New Roman" w:eastAsia="Times New Roman" w:hAnsi="Times New Roman" w:cs="Times New Roman"/>
-                <w:b/>
-                <w:bCs/>
-                <w:color w:val="000000"/>
-                <w:sz w:val="22"/>
-                <w:lang w:val="es-CL" w:eastAsia="es-CL"/>
-              </w:rPr>
-              <w:t xml:space="preserve"> </w:t>
-            </w:r>
-            <w:proofErr w:type="spellStart"/>
-            <w:r>
-              <w:rPr>
-                <w:rFonts w:ascii="Times New Roman" w:eastAsia="Times New Roman" w:hAnsi="Times New Roman" w:cs="Times New Roman"/>
-                <w:b/>
-                <w:bCs/>
-                <w:color w:val="000000"/>
-                <w:sz w:val="22"/>
-                <w:lang w:val="es-CL" w:eastAsia="es-CL"/>
-              </w:rPr>
-              <w:t>quartile</w:t>
-            </w:r>
-            <w:proofErr w:type="spellEnd"/>
+              <w:t>Third quartile</w:t>
+            </w:r>
           </w:p>
         </w:tc>
         <w:tc>
@@ -12969,7 +11674,21 @@
                 <w:rFonts w:ascii="Times New Roman" w:hAnsi="Times New Roman" w:cs="Times New Roman"/>
                 <w:sz w:val="22"/>
               </w:rPr>
-              <w:t>General-population, intensity ambulatory</w:t>
+              <w:t xml:space="preserve">General-population, </w:t>
+            </w:r>
+            <w:r>
+              <w:rPr>
+                <w:rFonts w:ascii="Times New Roman" w:hAnsi="Times New Roman" w:cs="Times New Roman"/>
+                <w:sz w:val="22"/>
+              </w:rPr>
+              <w:t>intensive</w:t>
+            </w:r>
+            <w:r>
+              <w:rPr>
+                <w:rFonts w:ascii="Times New Roman" w:hAnsi="Times New Roman" w:cs="Times New Roman"/>
+                <w:sz w:val="22"/>
+              </w:rPr>
+              <w:t xml:space="preserve"> ambulatory</w:t>
             </w:r>
           </w:p>
         </w:tc>
@@ -15251,6 +13970,7 @@
                 <w:sz w:val="22"/>
               </w:rPr>
             </w:pPr>
+            <w:bookmarkStart w:id="11" w:name="_Hlk170387411"/>
           </w:p>
         </w:tc>
         <w:tc>
@@ -15368,6 +14088,7 @@
           </w:p>
         </w:tc>
       </w:tr>
+      <w:bookmarkEnd w:id="11"/>
       <w:tr>
         <w:trPr>
           <w:trHeight w:val="57"/>
@@ -23218,7 +21939,43 @@
           <w:szCs w:val="28"/>
           <w:lang w:val="en-US"/>
         </w:rPr>
-        <w:t xml:space="preserve"> biopsychosocial compromise (severe status) at admission to treatment, Age at admission to treatment, Birth year, Primary substance of the initial diagnosis (alcohol, cocaine hydrochloride, cocaine base paste, marijuana), Psychiatric comorbidity (in study and with comorbidity), Daily frequence of primary substance use at admission, Occupational status (inactive and unemployed), Primary substance at admission to treatment (Cocaine hydrochloride, cocaine base paste, marijuana, alcohol).</w:t>
+        <w:t xml:space="preserve"> biopsychosocial compromise (severe status) at admission to treatment, Age at admission to treatment, Birth year, Primary substance of the initial diagnosis (cocaine hydrochloride, cocaine base paste, marijuana</w:t>
+      </w:r>
+      <w:r>
+        <w:rPr>
+          <w:rFonts w:ascii="Times New Roman" w:hAnsi="Times New Roman" w:cs="Times New Roman"/>
+          <w:sz w:val="24"/>
+          <w:szCs w:val="28"/>
+          <w:lang w:val="en-US"/>
+        </w:rPr>
+        <w:t>, other substances</w:t>
+      </w:r>
+      <w:r>
+        <w:rPr>
+          <w:rFonts w:ascii="Times New Roman" w:hAnsi="Times New Roman" w:cs="Times New Roman"/>
+          <w:sz w:val="24"/>
+          <w:szCs w:val="28"/>
+          <w:lang w:val="en-US"/>
+        </w:rPr>
+        <w:t xml:space="preserve">), Psychiatric comorbidity (in study and with comorbidity), Daily frequence of primary substance use at admission, Occupational status (inactive and unemployed), Primary substance at admission to treatment (Cocaine hydrochloride, cocaine base paste, marijuana, </w:t>
+      </w:r>
+      <w:r>
+        <w:rPr>
+          <w:rFonts w:ascii="Times New Roman" w:hAnsi="Times New Roman" w:cs="Times New Roman"/>
+          <w:sz w:val="24"/>
+          <w:szCs w:val="28"/>
+          <w:lang w:val="en-US"/>
+        </w:rPr>
+        <w:t>other substances</w:t>
+      </w:r>
+      <w:r>
+        <w:rPr>
+          <w:rFonts w:ascii="Times New Roman" w:hAnsi="Times New Roman" w:cs="Times New Roman"/>
+          <w:sz w:val="24"/>
+          <w:szCs w:val="28"/>
+          <w:lang w:val="en-US"/>
+        </w:rPr>
+        <w:t>).</w:t>
       </w:r>
     </w:p>
     <w:p>
@@ -23242,45 +21999,226 @@
           <w:rFonts w:ascii="Times New Roman" w:hAnsi="Times New Roman" w:cs="Times New Roman"/>
           <w:sz w:val="24"/>
           <w:szCs w:val="28"/>
-          <w:lang w:val="en-US"/>
         </w:rPr>
       </w:pPr>
       <w:r>
         <w:rPr>
           <w:rFonts w:ascii="Times New Roman" w:hAnsi="Times New Roman" w:cs="Times New Roman"/>
           <w:sz w:val="24"/>
-          <w:szCs w:val="28"/>
-          <w:highlight w:val="yellow"/>
-        </w:rPr>
-        <w:t xml:space="preserve">In </w:t>
+          <w:szCs w:val="24"/>
+        </w:rPr>
+        <w:t xml:space="preserve">The magnitude and direction of the associations presented in the main analysis remained stable despite different weighting schemes and different distributions used, with intervals including the null across </w:t>
       </w:r>
-      <w:commentRangeStart w:id="11"/>
       <w:r>
         <w:rPr>
           <w:rFonts w:ascii="Times New Roman" w:hAnsi="Times New Roman" w:cs="Times New Roman"/>
           <w:sz w:val="24"/>
-          <w:szCs w:val="28"/>
-          <w:highlight w:val="yellow"/>
-        </w:rPr>
-        <w:t>Poisson</w:t>
-      </w:r>
-      <w:commentRangeEnd w:id="11"/>
-      <w:r>
-        <w:rPr>
-          <w:rStyle w:val="Refdecomentario"/>
-          <w:rFonts w:ascii="Times New Roman" w:eastAsia="Times New Roman" w:hAnsi="Times New Roman" w:cs="Times New Roman"/>
-          <w:lang w:val="es-CL" w:eastAsia="es-ES_tradnl"/>
-        </w:rPr>
-        <w:commentReference w:id="11"/>
+          <w:szCs w:val="24"/>
+        </w:rPr>
+        <w:t>all</w:t>
       </w:r>
       <w:r>
         <w:rPr>
           <w:rFonts w:ascii="Times New Roman" w:hAnsi="Times New Roman" w:cs="Times New Roman"/>
           <w:sz w:val="24"/>
-          <w:szCs w:val="28"/>
-          <w:highlight w:val="yellow"/>
-        </w:rPr>
-        <w:t xml:space="preserve"> distribution, the variance equals the mean, implying that the theta value serves as the denominator of the squared mean and provides</w:t>
+          <w:szCs w:val="24"/>
+        </w:rPr>
+        <w:t xml:space="preserve"> of the models and scenarios of lagged variables for </w:t>
+      </w:r>
+      <w:r>
+        <w:rPr>
+          <w:rFonts w:ascii="Times New Roman" w:hAnsi="Times New Roman" w:cs="Times New Roman"/>
+          <w:sz w:val="24"/>
+          <w:szCs w:val="24"/>
+        </w:rPr>
+        <w:t xml:space="preserve">intensive ambulatory settings </w:t>
+      </w:r>
+      <w:r>
+        <w:rPr>
+          <w:rFonts w:ascii="Times New Roman" w:hAnsi="Times New Roman" w:cs="Times New Roman"/>
+          <w:sz w:val="24"/>
+          <w:szCs w:val="24"/>
+        </w:rPr>
+        <w:t xml:space="preserve">specific for women and residential settings for the </w:t>
+      </w:r>
+      <w:r>
+        <w:rPr>
+          <w:rFonts w:ascii="Times New Roman" w:hAnsi="Times New Roman" w:cs="Times New Roman"/>
+          <w:sz w:val="24"/>
+          <w:szCs w:val="24"/>
+        </w:rPr>
+        <w:t>general population</w:t>
+      </w:r>
+      <w:r>
+        <w:rPr>
+          <w:rFonts w:ascii="Times New Roman" w:hAnsi="Times New Roman" w:cs="Times New Roman"/>
+          <w:sz w:val="24"/>
+          <w:szCs w:val="24"/>
+        </w:rPr>
+        <w:t xml:space="preserve">. </w:t>
+      </w:r>
+      <w:r>
+        <w:rPr>
+          <w:rFonts w:ascii="Times New Roman" w:hAnsi="Times New Roman" w:cs="Times New Roman"/>
+          <w:sz w:val="24"/>
+          <w:szCs w:val="24"/>
+        </w:rPr>
+        <w:t xml:space="preserve">However, we observe that for the basic ambulatory settings, the model with stratified times of follow-up with lagged time-varying covariates fixed in 0 showed a non-overlapped association between PSU and treatment non-completion </w:t>
+      </w:r>
+      <w:r>
+        <w:rPr>
+          <w:rFonts w:ascii="Times New Roman" w:hAnsi="Times New Roman" w:cs="Times New Roman"/>
+          <w:sz w:val="24"/>
+          <w:szCs w:val="24"/>
+        </w:rPr>
+        <w:t>(</w:t>
+      </w:r>
+      <w:r>
+        <w:rPr>
+          <w:rFonts w:ascii="Times New Roman" w:hAnsi="Times New Roman" w:cs="Times New Roman"/>
+          <w:sz w:val="24"/>
+          <w:szCs w:val="24"/>
+        </w:rPr>
+        <w:t xml:space="preserve">RR </w:t>
+      </w:r>
+      <w:r>
+        <w:rPr>
+          <w:rFonts w:ascii="Times New Roman" w:hAnsi="Times New Roman" w:cs="Times New Roman"/>
+          <w:sz w:val="24"/>
+          <w:szCs w:val="24"/>
+        </w:rPr>
+        <w:t xml:space="preserve">1.04 </w:t>
+      </w:r>
+      <w:r>
+        <w:rPr>
+          <w:rFonts w:ascii="Times New Roman" w:hAnsi="Times New Roman" w:cs="Times New Roman"/>
+          <w:sz w:val="24"/>
+          <w:szCs w:val="24"/>
+        </w:rPr>
+        <w:t xml:space="preserve">95% CI </w:t>
+      </w:r>
+      <w:r>
+        <w:rPr>
+          <w:rFonts w:ascii="Times New Roman" w:hAnsi="Times New Roman" w:cs="Times New Roman"/>
+          <w:sz w:val="24"/>
+          <w:szCs w:val="24"/>
+        </w:rPr>
+        <w:t>1.01, 1.07)</w:t>
+      </w:r>
+      <w:r>
+        <w:rPr>
+          <w:rFonts w:ascii="Times New Roman" w:hAnsi="Times New Roman" w:cs="Times New Roman"/>
+          <w:sz w:val="24"/>
+          <w:szCs w:val="24"/>
+        </w:rPr>
+        <w:t xml:space="preserve">, although very modest. In contrast, </w:t>
+      </w:r>
+      <w:r>
+        <w:rPr>
+          <w:rFonts w:ascii="Times New Roman" w:hAnsi="Times New Roman" w:cs="Times New Roman"/>
+          <w:sz w:val="24"/>
+          <w:szCs w:val="24"/>
+        </w:rPr>
+        <w:t>in intensive ambulatory settings for the general population</w:t>
+      </w:r>
+      <w:r>
+        <w:rPr>
+          <w:rFonts w:ascii="Times New Roman" w:hAnsi="Times New Roman" w:cs="Times New Roman"/>
+          <w:sz w:val="24"/>
+          <w:szCs w:val="24"/>
+        </w:rPr>
+        <w:t xml:space="preserve">, the association lose its strength, particularly among models where follow-up times were </w:t>
+      </w:r>
+      <w:r>
+        <w:rPr>
+          <w:rFonts w:ascii="Times New Roman" w:hAnsi="Times New Roman" w:cs="Times New Roman"/>
+          <w:sz w:val="22"/>
+        </w:rPr>
+        <w:t>s</w:t>
+      </w:r>
+      <w:r>
+        <w:rPr>
+          <w:rFonts w:ascii="Times New Roman" w:hAnsi="Times New Roman" w:cs="Times New Roman"/>
+          <w:sz w:val="22"/>
+        </w:rPr>
+        <w:t>tratified by follow-up intervals</w:t>
+      </w:r>
+      <w:r>
+        <w:rPr>
+          <w:rFonts w:ascii="Times New Roman" w:hAnsi="Times New Roman" w:cs="Times New Roman"/>
+          <w:sz w:val="22"/>
+        </w:rPr>
+        <w:t xml:space="preserve">, with its lower strength among lagged scenarios of time-varying covariates fixed in 1 (RR </w:t>
+      </w:r>
+      <w:r>
+        <w:rPr>
+          <w:rFonts w:ascii="Times New Roman" w:hAnsi="Times New Roman" w:cs="Times New Roman"/>
+          <w:sz w:val="22"/>
+        </w:rPr>
+        <w:t xml:space="preserve">1.01 </w:t>
+      </w:r>
+      <w:r>
+        <w:rPr>
+          <w:rFonts w:ascii="Times New Roman" w:hAnsi="Times New Roman" w:cs="Times New Roman"/>
+          <w:sz w:val="22"/>
+        </w:rPr>
+        <w:t xml:space="preserve">95% CI </w:t>
+      </w:r>
+      <w:r>
+        <w:rPr>
+          <w:rFonts w:ascii="Times New Roman" w:hAnsi="Times New Roman" w:cs="Times New Roman"/>
+          <w:sz w:val="22"/>
+        </w:rPr>
+        <w:t>0.98, 1.05)</w:t>
+      </w:r>
+      <w:r>
+        <w:rPr>
+          <w:rFonts w:ascii="Times New Roman" w:hAnsi="Times New Roman" w:cs="Times New Roman"/>
+          <w:sz w:val="22"/>
+        </w:rPr>
+        <w:t>. F</w:t>
+      </w:r>
+      <w:r>
+        <w:rPr>
+          <w:rFonts w:ascii="Times New Roman" w:hAnsi="Times New Roman" w:cs="Times New Roman"/>
+          <w:sz w:val="22"/>
+        </w:rPr>
+        <w:t>or residential settings exclusive to women</w:t>
+      </w:r>
+      <w:r>
+        <w:rPr>
+          <w:rFonts w:ascii="Times New Roman" w:hAnsi="Times New Roman" w:cs="Times New Roman"/>
+          <w:sz w:val="22"/>
+        </w:rPr>
+        <w:t>, the only model that overlapped with the null was the s</w:t>
+      </w:r>
+      <w:r>
+        <w:rPr>
+          <w:rFonts w:ascii="Times New Roman" w:hAnsi="Times New Roman" w:cs="Times New Roman"/>
+          <w:sz w:val="22"/>
+        </w:rPr>
+        <w:t xml:space="preserve">tratified by follow-up intervals, </w:t>
+      </w:r>
+      <w:r>
+        <w:rPr>
+          <w:rFonts w:ascii="Times New Roman" w:hAnsi="Times New Roman" w:cs="Times New Roman"/>
+          <w:sz w:val="22"/>
+        </w:rPr>
+        <w:t xml:space="preserve">where lagged time-varying covariates were fixed at </w:t>
+      </w:r>
+      <w:r>
+        <w:rPr>
+          <w:rFonts w:ascii="Times New Roman" w:hAnsi="Times New Roman" w:cs="Times New Roman"/>
+          <w:sz w:val="22"/>
+        </w:rPr>
+        <w:t>1 (RR 1.09 95% CI 0.99, 1.20)</w:t>
+      </w:r>
+      <w:r>
+        <w:rPr>
+          <w:rFonts w:ascii="Times New Roman" w:hAnsi="Times New Roman" w:cs="Times New Roman"/>
+          <w:sz w:val="22"/>
+        </w:rPr>
+        <w:t>. However, both settings conserve its positive direction.</w:t>
       </w:r>
     </w:p>
     <w:sectPr>
@@ -23322,58 +22260,14 @@
         </w:rPr>
         <w:annotationRef/>
       </w:r>
-      <w:proofErr w:type="spellStart"/>
       <w:r>
         <w:rPr>
           <w:lang w:val="en-US"/>
         </w:rPr>
-        <w:t>Lokku</w:t>
-      </w:r>
-      <w:proofErr w:type="spellEnd"/>
-      <w:r>
-        <w:rPr>
-          <w:lang w:val="en-US"/>
-        </w:rPr>
-        <w:t xml:space="preserve">, A., Lim, L. S., Birken, C. S., </w:t>
-      </w:r>
-      <w:proofErr w:type="spellStart"/>
-      <w:r>
-        <w:rPr>
-          <w:lang w:val="en-US"/>
-        </w:rPr>
-        <w:t>Pullenayegum</w:t>
-      </w:r>
-      <w:proofErr w:type="spellEnd"/>
-      <w:r>
-        <w:rPr>
-          <w:lang w:val="en-US"/>
-        </w:rPr>
-        <w:t xml:space="preserve">, E. M., &amp; on behalf of the </w:t>
-      </w:r>
-      <w:proofErr w:type="spellStart"/>
-      <w:r>
-        <w:rPr>
-          <w:lang w:val="en-US"/>
-        </w:rPr>
-        <w:t>TARGet</w:t>
-      </w:r>
-      <w:proofErr w:type="spellEnd"/>
-      <w:r>
-        <w:rPr>
-          <w:lang w:val="en-US"/>
-        </w:rPr>
-        <w:t xml:space="preserve"> Kids! Collaboration. (2020). Summarizing the extent of visit irregularity in longitudinal data. </w:t>
+        <w:t xml:space="preserve">Lokku, A., Lim, L. S., Birken, C. S., Pullenayegum, E. M., &amp; on behalf of the TARGet Kids! Collaboration. (2020). Summarizing the extent of visit irregularity in longitudinal data. </w:t>
       </w:r>
       <w:r>
-        <w:t xml:space="preserve">BMC Medical Research </w:t>
-      </w:r>
-      <w:proofErr w:type="spellStart"/>
-      <w:r>
-        <w:t>Methodology</w:t>
-      </w:r>
-      <w:proofErr w:type="spellEnd"/>
-      <w:r>
-        <w:t>, 20(1), 135. https://doi.org/10.1186/s12874-020-01023-w</w:t>
+        <w:t>BMC Medical Research Methodology, 20(1), 135. https://doi.org/10.1186/s12874-020-01023-w</w:t>
       </w:r>
     </w:p>
   </w:comment>
@@ -23394,7 +22288,6 @@
         </w:rPr>
         <w:annotationRef/>
       </w:r>
-      <w:proofErr w:type="spellStart"/>
       <w:r>
         <w:rPr>
           <w:rFonts w:ascii="Times New Roman" w:hAnsi="Times New Roman" w:cs="Times New Roman"/>
@@ -23402,37 +22295,7 @@
           <w:szCs w:val="28"/>
           <w:lang w:val="en-US"/>
         </w:rPr>
-        <w:t>Pullenayegum</w:t>
-      </w:r>
-      <w:proofErr w:type="spellEnd"/>
-      <w:r>
-        <w:rPr>
-          <w:rFonts w:ascii="Times New Roman" w:hAnsi="Times New Roman" w:cs="Times New Roman"/>
-          <w:sz w:val="24"/>
-          <w:szCs w:val="28"/>
-          <w:lang w:val="en-US"/>
-        </w:rPr>
-        <w:t xml:space="preserve">, E. M., Birken, C., Maguire, J., &amp; </w:t>
-      </w:r>
-      <w:proofErr w:type="spellStart"/>
-      <w:r>
-        <w:rPr>
-          <w:rFonts w:ascii="Times New Roman" w:hAnsi="Times New Roman" w:cs="Times New Roman"/>
-          <w:sz w:val="24"/>
-          <w:szCs w:val="28"/>
-          <w:lang w:val="en-US"/>
-        </w:rPr>
-        <w:t>TARGet</w:t>
-      </w:r>
-      <w:proofErr w:type="spellEnd"/>
-      <w:r>
-        <w:rPr>
-          <w:rFonts w:ascii="Times New Roman" w:hAnsi="Times New Roman" w:cs="Times New Roman"/>
-          <w:sz w:val="24"/>
-          <w:szCs w:val="28"/>
-          <w:lang w:val="en-US"/>
-        </w:rPr>
-        <w:t xml:space="preserve"> Kids! Collaboration. (2023). Causal inference with longitudinal data subject to irregular assessment times. Statistics in Medicine, 42(14), 2361–2393. https://doi.org/10.1002/sim.9727</w:t>
+        <w:t>Pullenayegum, E. M., Birken, C., Maguire, J., &amp; TARGet Kids! Collaboration. (2023). Causal inference with longitudinal data subject to irregular assessment times. Statistics in Medicine, 42(14), 2361–2393. https://doi.org/10.1002/sim.9727</w:t>
       </w:r>
     </w:p>
     <w:p>
@@ -23458,7 +22321,6 @@
         </w:rPr>
         <w:annotationRef/>
       </w:r>
-      <w:proofErr w:type="spellStart"/>
       <w:r>
         <w:rPr>
           <w:rFonts w:ascii="Times New Roman" w:hAnsi="Times New Roman" w:cs="Times New Roman"/>
@@ -23466,37 +22328,7 @@
           <w:szCs w:val="28"/>
           <w:lang w:val="en-US"/>
         </w:rPr>
-        <w:t>Pullenayegum</w:t>
-      </w:r>
-      <w:proofErr w:type="spellEnd"/>
-      <w:r>
-        <w:rPr>
-          <w:rFonts w:ascii="Times New Roman" w:hAnsi="Times New Roman" w:cs="Times New Roman"/>
-          <w:sz w:val="24"/>
-          <w:szCs w:val="28"/>
-          <w:lang w:val="en-US"/>
-        </w:rPr>
-        <w:t xml:space="preserve">, E. (2022). </w:t>
-      </w:r>
-      <w:proofErr w:type="spellStart"/>
-      <w:r>
-        <w:rPr>
-          <w:rFonts w:ascii="Times New Roman" w:hAnsi="Times New Roman" w:cs="Times New Roman"/>
-          <w:sz w:val="24"/>
-          <w:szCs w:val="28"/>
-          <w:lang w:val="en-US"/>
-        </w:rPr>
-        <w:t>IrregLong</w:t>
-      </w:r>
-      <w:proofErr w:type="spellEnd"/>
-      <w:r>
-        <w:rPr>
-          <w:rFonts w:ascii="Times New Roman" w:hAnsi="Times New Roman" w:cs="Times New Roman"/>
-          <w:sz w:val="24"/>
-          <w:szCs w:val="28"/>
-          <w:lang w:val="en-US"/>
-        </w:rPr>
-        <w:t>: Analysis of Longitudinal Data with Irregular Observation Times [Computer software]. https://cran.r-project.org/web/packages/IrregLong/index.html</w:t>
+        <w:t>Pullenayegum, E. (2022). IrregLong: Analysis of Longitudinal Data with Irregular Observation Times [Computer software]. https://cran.r-project.org/web/packages/IrregLong/index.html</w:t>
       </w:r>
     </w:p>
     <w:p>
@@ -23528,79 +22360,7 @@
           <w:iCs/>
           <w:lang w:val="en-AU"/>
         </w:rPr>
-        <w:t xml:space="preserve">Putter, H., M. </w:t>
-      </w:r>
-      <w:proofErr w:type="spellStart"/>
-      <w:r>
-        <w:rPr>
-          <w:i/>
-          <w:iCs/>
-          <w:lang w:val="en-AU"/>
-        </w:rPr>
-        <w:t>Sasako</w:t>
-      </w:r>
-      <w:proofErr w:type="spellEnd"/>
-      <w:r>
-        <w:rPr>
-          <w:i/>
-          <w:iCs/>
-          <w:lang w:val="en-AU"/>
-        </w:rPr>
-        <w:t xml:space="preserve">, H. H. </w:t>
-      </w:r>
-      <w:proofErr w:type="spellStart"/>
-      <w:r>
-        <w:rPr>
-          <w:i/>
-          <w:iCs/>
-          <w:lang w:val="en-AU"/>
-        </w:rPr>
-        <w:t>Hartgrink</w:t>
-      </w:r>
-      <w:proofErr w:type="spellEnd"/>
-      <w:r>
-        <w:rPr>
-          <w:i/>
-          <w:iCs/>
-          <w:lang w:val="en-AU"/>
-        </w:rPr>
-        <w:t xml:space="preserve">, C. J. H. van de Velde, and J. C. van </w:t>
-      </w:r>
-      <w:proofErr w:type="spellStart"/>
-      <w:r>
-        <w:rPr>
-          <w:i/>
-          <w:iCs/>
-          <w:lang w:val="en-AU"/>
-        </w:rPr>
-        <w:t>Houwelin</w:t>
-      </w:r>
-      <w:proofErr w:type="spellEnd"/>
-      <w:r>
-        <w:rPr>
-          <w:i/>
-          <w:iCs/>
-          <w:lang w:val="en-AU"/>
-        </w:rPr>
-        <w:t xml:space="preserve"> gen. 2005. Long-term survival with non-proportional hazards: Results from the </w:t>
-      </w:r>
-      <w:proofErr w:type="gramStart"/>
-      <w:r>
-        <w:rPr>
-          <w:i/>
-          <w:iCs/>
-          <w:lang w:val="en-AU"/>
-        </w:rPr>
-        <w:t>Dutch  Gastric</w:t>
-      </w:r>
-      <w:proofErr w:type="gramEnd"/>
-      <w:r>
-        <w:rPr>
-          <w:i/>
-          <w:iCs/>
-          <w:lang w:val="en-AU"/>
-        </w:rPr>
-        <w:t xml:space="preserve"> Cancer Trial. Statistics in Medicine 24: 2807–2821</w:t>
+        <w:t>Putter, H., M. Sasako, H. H. Hartgrink, C. J. H. van de Velde, and J. C. van Houwelin gen. 2005. Long-term survival with non-proportional hazards: Results from the Dutch  Gastric Cancer Trial. Statistics in Medicine 24: 2807–2821</w:t>
       </w:r>
       <w:r>
         <w:rPr>
@@ -23741,24 +22501,6 @@
         </w:rPr>
         <w:t>Akaike's Information Criterion in Generalized Estimating Equations. Biometrics, 57(1), 120-125. https://doi.org/10.1111/j.0006-341X.2001.00120.x</w:t>
       </w:r>
-    </w:p>
-  </w:comment>
-  <w:comment w:id="11" w:author="Andrés González Santa Cruz" w:date="2024-06-26T12:10:00Z" w:initials="AG">
-    <w:p>
-      <w:pPr>
-        <w:pStyle w:val="Textocomentario"/>
-      </w:pPr>
-      <w:r>
-        <w:rPr>
-          <w:rStyle w:val="Refdecomentario"/>
-        </w:rPr>
-        <w:annotationRef/>
-      </w:r>
-      <w:proofErr w:type="gramStart"/>
-      <w:r>
-        <w:t>INTERPRETAR!!!</w:t>
-      </w:r>
-      <w:proofErr w:type="gramEnd"/>
     </w:p>
   </w:comment>
 </w:comments>
@@ -23774,7 +22516,6 @@
   <w15:commentEx w15:paraId="61D82981" w15:done="0"/>
   <w15:commentEx w15:paraId="31AB0942" w15:paraIdParent="61D82981" w15:done="0"/>
   <w15:commentEx w15:paraId="6CC75D91" w15:done="0"/>
-  <w15:commentEx w15:paraId="49265363" w15:done="0"/>
 </w15:commentsEx>
 </file>
 
@@ -23788,7 +22529,6 @@
   <w16cex:commentExtensible w16cex:durableId="55534B79" w16cex:dateUtc="2024-05-14T16:57:00Z"/>
   <w16cex:commentExtensible w16cex:durableId="403E5593" w16cex:dateUtc="2024-05-20T01:59:00Z"/>
   <w16cex:commentExtensible w16cex:durableId="6D244ED1" w16cex:dateUtc="2024-05-14T15:07:00Z"/>
-  <w16cex:commentExtensible w16cex:durableId="7F66563A" w16cex:dateUtc="2024-06-26T16:10:00Z"/>
 </w16cex:commentsExtensible>
 </file>
 
@@ -23802,7 +22542,6 @@
   <w16cid:commentId w16cid:paraId="61D82981" w16cid:durableId="55534B79"/>
   <w16cid:commentId w16cid:paraId="31AB0942" w16cid:durableId="403E5593"/>
   <w16cid:commentId w16cid:paraId="6CC75D91" w16cid:durableId="6D244ED1"/>
-  <w16cid:commentId w16cid:paraId="49265363" w16cid:durableId="7F66563A"/>
 </w16cid:commentsIds>
 </file>
 

</xml_diff>

<commit_message>
actualizacion de paginas y documentos Julio 2024
</commit_message>
<xml_diff>
--- a/_proposal_grant/2023/_doc/Supplemental material_ags.docx
+++ b/_proposal_grant/2023/_doc/Supplemental material_ags.docx
@@ -407,23 +407,9 @@
     </w:p>
     <w:p>
       <w:pPr>
-        <w:rPr>
-          <w:rFonts w:ascii="Times New Roman" w:hAnsi="Times New Roman" w:cs="Times New Roman"/>
-          <w:b/>
-          <w:bCs/>
-          <w:sz w:val="24"/>
-          <w:szCs w:val="28"/>
-          <w:u w:val="single"/>
-        </w:rPr>
+        <w:pStyle w:val="Ttulo2"/>
       </w:pPr>
       <w:r>
-        <w:rPr>
-          <w:rFonts w:ascii="Times New Roman" w:hAnsi="Times New Roman" w:cs="Times New Roman"/>
-          <w:b/>
-          <w:bCs/>
-          <w:sz w:val="24"/>
-          <w:szCs w:val="28"/>
-        </w:rPr>
         <w:lastRenderedPageBreak/>
         <w:t>Supplemental Section 1. Covariates</w:t>
       </w:r>
@@ -1360,67 +1346,37 @@
     </w:p>
     <w:p>
       <w:pPr>
-        <w:ind w:right="-2"/>
-        <w:rPr>
-          <w:rFonts w:ascii="Times New Roman" w:hAnsi="Times New Roman" w:cs="Times New Roman"/>
-          <w:b/>
-          <w:bCs/>
-          <w:sz w:val="24"/>
-          <w:szCs w:val="28"/>
+        <w:pStyle w:val="Ttulo2"/>
+        <w:rPr>
           <w:lang w:val="en-US"/>
         </w:rPr>
       </w:pPr>
       <w:r>
         <w:rPr>
-          <w:rFonts w:ascii="Times New Roman" w:hAnsi="Times New Roman" w:cs="Times New Roman"/>
-          <w:b/>
-          <w:bCs/>
-          <w:sz w:val="24"/>
-          <w:szCs w:val="28"/>
           <w:lang w:val="en-US"/>
         </w:rPr>
         <w:t xml:space="preserve">Supplemental Section </w:t>
       </w:r>
       <w:r>
         <w:rPr>
-          <w:rFonts w:ascii="Times New Roman" w:hAnsi="Times New Roman" w:cs="Times New Roman"/>
-          <w:b/>
-          <w:bCs/>
-          <w:sz w:val="24"/>
-          <w:szCs w:val="28"/>
           <w:lang w:val="en-US"/>
         </w:rPr>
         <w:t>2</w:t>
       </w:r>
       <w:r>
         <w:rPr>
-          <w:rFonts w:ascii="Times New Roman" w:hAnsi="Times New Roman" w:cs="Times New Roman"/>
-          <w:b/>
-          <w:bCs/>
-          <w:sz w:val="24"/>
-          <w:szCs w:val="28"/>
           <w:lang w:val="en-US"/>
         </w:rPr>
         <w:t xml:space="preserve">. </w:t>
       </w:r>
       <w:r>
         <w:rPr>
-          <w:rFonts w:ascii="Times New Roman" w:hAnsi="Times New Roman" w:cs="Times New Roman"/>
-          <w:b/>
-          <w:bCs/>
-          <w:sz w:val="24"/>
-          <w:szCs w:val="28"/>
           <w:lang w:val="en-US"/>
         </w:rPr>
         <w:t>Exploring data structure</w:t>
       </w:r>
       <w:r>
         <w:rPr>
-          <w:rFonts w:ascii="Times New Roman" w:hAnsi="Times New Roman" w:cs="Times New Roman"/>
-          <w:b/>
-          <w:bCs/>
-          <w:sz w:val="24"/>
-          <w:szCs w:val="28"/>
           <w:lang w:val="en-US"/>
         </w:rPr>
         <w:t xml:space="preserve"> and regularity of repeated observations</w:t>
@@ -1660,45 +1616,25 @@
     </w:p>
     <w:p>
       <w:pPr>
-        <w:ind w:right="-2"/>
-        <w:rPr>
-          <w:rFonts w:ascii="Times New Roman" w:hAnsi="Times New Roman" w:cs="Times New Roman"/>
-          <w:b/>
-          <w:bCs/>
-          <w:sz w:val="24"/>
-          <w:szCs w:val="28"/>
+        <w:pStyle w:val="Ttulo2"/>
+        <w:rPr>
           <w:lang w:val="en-US"/>
         </w:rPr>
       </w:pPr>
       <w:r>
         <w:rPr>
-          <w:rFonts w:ascii="Times New Roman" w:hAnsi="Times New Roman" w:cs="Times New Roman"/>
-          <w:b/>
-          <w:bCs/>
-          <w:sz w:val="24"/>
-          <w:szCs w:val="28"/>
           <w:lang w:val="en-US"/>
         </w:rPr>
         <w:t xml:space="preserve">Supplemental Section </w:t>
       </w:r>
       <w:r>
         <w:rPr>
-          <w:rFonts w:ascii="Times New Roman" w:hAnsi="Times New Roman" w:cs="Times New Roman"/>
-          <w:b/>
-          <w:bCs/>
-          <w:sz w:val="24"/>
-          <w:szCs w:val="28"/>
           <w:lang w:val="en-US"/>
         </w:rPr>
         <w:t>3</w:t>
       </w:r>
       <w:r>
         <w:rPr>
-          <w:rFonts w:ascii="Times New Roman" w:hAnsi="Times New Roman" w:cs="Times New Roman"/>
-          <w:b/>
-          <w:bCs/>
-          <w:sz w:val="24"/>
-          <w:szCs w:val="28"/>
           <w:lang w:val="en-US"/>
         </w:rPr>
         <w:t>. Counting process and alternative weighting schemes</w:t>
@@ -1721,7 +1657,7 @@
           <w:szCs w:val="28"/>
           <w:lang w:val="en-US"/>
         </w:rPr>
-        <w:t xml:space="preserve">Models such as marginal structural models, g-computation, and targeted maximum likelihood estimation assume that observation times and gaps between them are not informative of the outcome of interest (Pullenayegum et </w:t>
+        <w:t xml:space="preserve">Models such as marginal structural models, g-computation and targeted maximum likelihood estimation assume that observation times and gaps between them are not informative of the outcome of interest (Pullenayegum et </w:t>
       </w:r>
       <w:commentRangeStart w:id="4"/>
       <w:r>
@@ -8514,44 +8450,16 @@
     </w:p>
     <w:p>
       <w:pPr>
-        <w:ind w:right="-2"/>
-        <w:rPr>
-          <w:rFonts w:ascii="Times New Roman" w:hAnsi="Times New Roman" w:cs="Times New Roman"/>
-          <w:b/>
-          <w:bCs/>
-          <w:sz w:val="24"/>
-          <w:szCs w:val="28"/>
-        </w:rPr>
+        <w:pStyle w:val="Ttulo2"/>
       </w:pPr>
       <w:r>
-        <w:rPr>
-          <w:rFonts w:ascii="Times New Roman" w:hAnsi="Times New Roman" w:cs="Times New Roman"/>
-          <w:b/>
-          <w:bCs/>
-          <w:sz w:val="24"/>
-          <w:szCs w:val="28"/>
-        </w:rPr>
         <w:lastRenderedPageBreak/>
         <w:t xml:space="preserve">Supplemental Section </w:t>
       </w:r>
       <w:r>
-        <w:rPr>
-          <w:rFonts w:ascii="Times New Roman" w:hAnsi="Times New Roman" w:cs="Times New Roman"/>
-          <w:b/>
-          <w:bCs/>
-          <w:sz w:val="24"/>
-          <w:szCs w:val="28"/>
-        </w:rPr>
         <w:t>4</w:t>
       </w:r>
       <w:r>
-        <w:rPr>
-          <w:rFonts w:ascii="Times New Roman" w:hAnsi="Times New Roman" w:cs="Times New Roman"/>
-          <w:b/>
-          <w:bCs/>
-          <w:sz w:val="24"/>
-          <w:szCs w:val="28"/>
-        </w:rPr>
         <w:t>. Model selection, alternatives accounting for overdispersion</w:t>
       </w:r>
     </w:p>
@@ -21992,54 +21900,1724 @@
     </w:p>
     <w:p>
       <w:pPr>
+        <w:spacing w:after="0" w:line="257" w:lineRule="auto"/>
+        <w:ind w:firstLine="709"/>
+        <w:rPr>
+          <w:rFonts w:ascii="Times New Roman" w:hAnsi="Times New Roman" w:cs="Times New Roman"/>
+          <w:sz w:val="24"/>
+          <w:szCs w:val="24"/>
+        </w:rPr>
+      </w:pPr>
+      <w:r>
+        <w:rPr>
+          <w:rFonts w:ascii="Times New Roman" w:hAnsi="Times New Roman" w:cs="Times New Roman"/>
+          <w:sz w:val="24"/>
+          <w:szCs w:val="24"/>
+        </w:rPr>
+        <w:t xml:space="preserve">The magnitude and direction of the associations presented in the main analysis remained stable despite different weighting schemes and different distributions used, with intervals including the null across </w:t>
+      </w:r>
+      <w:r>
+        <w:rPr>
+          <w:rFonts w:ascii="Times New Roman" w:hAnsi="Times New Roman" w:cs="Times New Roman"/>
+          <w:sz w:val="24"/>
+          <w:szCs w:val="24"/>
+        </w:rPr>
+        <w:t>all</w:t>
+      </w:r>
+      <w:r>
+        <w:rPr>
+          <w:rFonts w:ascii="Times New Roman" w:hAnsi="Times New Roman" w:cs="Times New Roman"/>
+          <w:sz w:val="24"/>
+          <w:szCs w:val="24"/>
+        </w:rPr>
+        <w:t xml:space="preserve"> of the models and scenarios of lagged variables for intensive ambulatory settings </w:t>
+      </w:r>
+      <w:r>
+        <w:rPr>
+          <w:rFonts w:ascii="Times New Roman" w:hAnsi="Times New Roman" w:cs="Times New Roman"/>
+          <w:sz w:val="24"/>
+          <w:szCs w:val="24"/>
+        </w:rPr>
+        <w:t xml:space="preserve">specific for women and residential settings for the </w:t>
+      </w:r>
+      <w:r>
+        <w:rPr>
+          <w:rFonts w:ascii="Times New Roman" w:hAnsi="Times New Roman" w:cs="Times New Roman"/>
+          <w:sz w:val="24"/>
+          <w:szCs w:val="24"/>
+        </w:rPr>
+        <w:t>general population</w:t>
+      </w:r>
+      <w:r>
+        <w:rPr>
+          <w:rFonts w:ascii="Times New Roman" w:hAnsi="Times New Roman" w:cs="Times New Roman"/>
+          <w:sz w:val="24"/>
+          <w:szCs w:val="24"/>
+        </w:rPr>
+        <w:t xml:space="preserve">. </w:t>
+      </w:r>
+      <w:r>
+        <w:rPr>
+          <w:rFonts w:ascii="Times New Roman" w:hAnsi="Times New Roman" w:cs="Times New Roman"/>
+          <w:sz w:val="24"/>
+          <w:szCs w:val="24"/>
+        </w:rPr>
+        <w:t xml:space="preserve">However, we observe that for the basic ambulatory settings, the model with stratified times of follow-up with lagged time-varying covariates fixed in 0 showed a non-overlapped association between PSU and treatment non-completion </w:t>
+      </w:r>
+      <w:r>
+        <w:rPr>
+          <w:rFonts w:ascii="Times New Roman" w:hAnsi="Times New Roman" w:cs="Times New Roman"/>
+          <w:sz w:val="24"/>
+          <w:szCs w:val="24"/>
+        </w:rPr>
+        <w:t>(</w:t>
+      </w:r>
+      <w:r>
+        <w:rPr>
+          <w:rFonts w:ascii="Times New Roman" w:hAnsi="Times New Roman" w:cs="Times New Roman"/>
+          <w:sz w:val="24"/>
+          <w:szCs w:val="24"/>
+        </w:rPr>
+        <w:t>RR 1.04 95% CI 1.01, 1.07)</w:t>
+      </w:r>
+      <w:r>
+        <w:rPr>
+          <w:rFonts w:ascii="Times New Roman" w:hAnsi="Times New Roman" w:cs="Times New Roman"/>
+          <w:sz w:val="24"/>
+          <w:szCs w:val="24"/>
+        </w:rPr>
+        <w:t xml:space="preserve">, although very modest. In contrast, </w:t>
+      </w:r>
+      <w:r>
+        <w:rPr>
+          <w:rFonts w:ascii="Times New Roman" w:hAnsi="Times New Roman" w:cs="Times New Roman"/>
+          <w:sz w:val="24"/>
+          <w:szCs w:val="24"/>
+        </w:rPr>
+        <w:t>in intensive ambulatory settings for the general population, the association lose its strength, particularly among models where follow-up times were stratified by follow-up intervals, with its lower strength among lagged scenarios of time-varying covariates fixed in 1 (RR 1.01 95% CI 0.98, 1.05). For residential settings exclusive to women, the only model that overlapped with the null was the stratified by follow-up intervals, where lagged time-varying covariates were fixed at 1 (RR 1.09 95% CI 0.99, 1.20). However, both settings conserve its positive direction.</w:t>
+      </w:r>
+    </w:p>
+    <w:p>
+      <w:pPr>
+        <w:spacing w:line="259" w:lineRule="auto"/>
+        <w:jc w:val="left"/>
+        <w:rPr>
+          <w:rFonts w:ascii="Times New Roman" w:hAnsi="Times New Roman" w:cs="Times New Roman"/>
+          <w:sz w:val="24"/>
+          <w:szCs w:val="24"/>
+        </w:rPr>
+      </w:pPr>
+      <w:r>
+        <w:rPr>
+          <w:rFonts w:ascii="Times New Roman" w:hAnsi="Times New Roman" w:cs="Times New Roman"/>
+          <w:sz w:val="24"/>
+          <w:szCs w:val="24"/>
+        </w:rPr>
+        <w:br w:type="page"/>
+      </w:r>
+    </w:p>
+    <w:p>
+      <w:pPr>
+        <w:pStyle w:val="Ttulo2"/>
+      </w:pPr>
+      <w:r>
+        <w:lastRenderedPageBreak/>
+        <w:t xml:space="preserve">Supplemental Section </w:t>
+      </w:r>
+      <w:r>
+        <w:t>5. The role of reporting PSU with and without alcohol as a secondary substance in treatment non-completion</w:t>
+      </w:r>
+    </w:p>
+    <w:p>
+      <w:pPr>
+        <w:spacing w:after="0" w:line="257" w:lineRule="auto"/>
+        <w:ind w:firstLine="709"/>
+        <w:rPr>
+          <w:rFonts w:ascii="Times New Roman" w:hAnsi="Times New Roman" w:cs="Times New Roman"/>
+          <w:sz w:val="24"/>
+          <w:szCs w:val="24"/>
+        </w:rPr>
+      </w:pPr>
+      <w:r>
+        <w:rPr>
+          <w:rFonts w:ascii="Times New Roman" w:hAnsi="Times New Roman" w:cs="Times New Roman"/>
+          <w:sz w:val="24"/>
+          <w:szCs w:val="24"/>
+        </w:rPr>
+        <w:t>A GEE model with a Poisson distribution was conducted to elucidate the association between reporting PSU with alcohol as a secondary substance, PSU without alcohol as a secondary substance, and reporting single substance use as the reference category, and the risk of treatment non-completion.</w:t>
+      </w:r>
+    </w:p>
+    <w:p>
+      <w:pPr>
+        <w:spacing w:after="0" w:line="257" w:lineRule="auto"/>
+        <w:rPr>
+          <w:rFonts w:ascii="Times New Roman" w:hAnsi="Times New Roman" w:cs="Times New Roman"/>
+          <w:sz w:val="24"/>
+          <w:szCs w:val="24"/>
+        </w:rPr>
+      </w:pPr>
+    </w:p>
+    <w:p>
+      <w:pPr>
         <w:spacing w:after="0" w:line="240" w:lineRule="auto"/>
-        <w:ind w:firstLine="709"/>
+        <w:ind w:left="720"/>
+        <w:jc w:val="left"/>
+        <w:rPr>
+          <w:rFonts w:ascii="Times New Roman" w:hAnsi="Times New Roman" w:cs="Times New Roman"/>
+          <w:b/>
+          <w:bCs/>
+          <w:sz w:val="24"/>
+          <w:szCs w:val="28"/>
+          <w:shd w:val="clear" w:color="auto" w:fill="FFFFFF"/>
+        </w:rPr>
+      </w:pPr>
+      <w:r>
+        <w:rPr>
+          <w:rFonts w:ascii="Times New Roman" w:hAnsi="Times New Roman" w:cs="Times New Roman"/>
+          <w:b/>
+          <w:bCs/>
+          <w:sz w:val="24"/>
+          <w:szCs w:val="28"/>
+          <w:shd w:val="clear" w:color="auto" w:fill="FFFFFF"/>
+        </w:rPr>
+        <w:t xml:space="preserve">Table </w:t>
+      </w:r>
+      <w:r>
+        <w:rPr>
+          <w:rFonts w:ascii="Times New Roman" w:hAnsi="Times New Roman" w:cs="Times New Roman"/>
+          <w:b/>
+          <w:bCs/>
+          <w:sz w:val="24"/>
+          <w:szCs w:val="28"/>
+          <w:shd w:val="clear" w:color="auto" w:fill="FFFFFF"/>
+        </w:rPr>
+        <w:t>S6</w:t>
+      </w:r>
+      <w:r>
+        <w:rPr>
+          <w:rFonts w:ascii="Times New Roman" w:hAnsi="Times New Roman" w:cs="Times New Roman"/>
+          <w:b/>
+          <w:bCs/>
+          <w:sz w:val="24"/>
+          <w:szCs w:val="28"/>
+          <w:shd w:val="clear" w:color="auto" w:fill="FFFFFF"/>
+        </w:rPr>
+        <w:t xml:space="preserve">. Association between </w:t>
+      </w:r>
+      <w:r>
+        <w:rPr>
+          <w:rFonts w:ascii="Times New Roman" w:hAnsi="Times New Roman" w:cs="Times New Roman"/>
+          <w:b/>
+          <w:bCs/>
+          <w:sz w:val="24"/>
+          <w:szCs w:val="28"/>
+          <w:shd w:val="clear" w:color="auto" w:fill="FFFFFF"/>
+        </w:rPr>
+        <w:t>p</w:t>
+      </w:r>
+      <w:r>
+        <w:rPr>
+          <w:rFonts w:ascii="Times New Roman" w:hAnsi="Times New Roman" w:cs="Times New Roman"/>
+          <w:b/>
+          <w:bCs/>
+          <w:sz w:val="24"/>
+          <w:szCs w:val="28"/>
+          <w:shd w:val="clear" w:color="auto" w:fill="FFFFFF"/>
+        </w:rPr>
+        <w:t>olysubstance use at admission</w:t>
+      </w:r>
+      <w:r>
+        <w:rPr>
+          <w:rFonts w:ascii="Times New Roman" w:hAnsi="Times New Roman" w:cs="Times New Roman"/>
+          <w:b/>
+          <w:bCs/>
+          <w:sz w:val="24"/>
+          <w:szCs w:val="28"/>
+          <w:shd w:val="clear" w:color="auto" w:fill="FFFFFF"/>
+        </w:rPr>
+        <w:t>, with or without alcohol as a secondary substance,</w:t>
+      </w:r>
+      <w:r>
+        <w:rPr>
+          <w:rFonts w:ascii="Times New Roman" w:hAnsi="Times New Roman" w:cs="Times New Roman"/>
+          <w:b/>
+          <w:bCs/>
+          <w:sz w:val="24"/>
+          <w:szCs w:val="28"/>
+          <w:shd w:val="clear" w:color="auto" w:fill="FFFFFF"/>
+        </w:rPr>
+        <w:t xml:space="preserve"> and </w:t>
+      </w:r>
+      <w:r>
+        <w:rPr>
+          <w:rFonts w:ascii="Times New Roman" w:hAnsi="Times New Roman" w:cs="Times New Roman"/>
+          <w:b/>
+          <w:bCs/>
+          <w:sz w:val="24"/>
+          <w:szCs w:val="28"/>
+          <w:shd w:val="clear" w:color="auto" w:fill="FFFFFF"/>
+        </w:rPr>
+        <w:t>t</w:t>
+      </w:r>
+      <w:r>
+        <w:rPr>
+          <w:rFonts w:ascii="Times New Roman" w:hAnsi="Times New Roman" w:cs="Times New Roman"/>
+          <w:b/>
+          <w:bCs/>
+          <w:sz w:val="24"/>
+          <w:szCs w:val="28"/>
+          <w:shd w:val="clear" w:color="auto" w:fill="FFFFFF"/>
+        </w:rPr>
+        <w:t xml:space="preserve">reatment noncompletion </w:t>
+      </w:r>
+      <w:bookmarkStart w:id="12" w:name="_Hlk166795595"/>
+      <w:r>
+        <w:rPr>
+          <w:rFonts w:ascii="Times New Roman" w:hAnsi="Times New Roman" w:cs="Times New Roman"/>
+          <w:b/>
+          <w:bCs/>
+          <w:sz w:val="24"/>
+          <w:szCs w:val="28"/>
+          <w:shd w:val="clear" w:color="auto" w:fill="FFFFFF"/>
+        </w:rPr>
+        <w:t>status (dropout or spelled by misconduct)</w:t>
+      </w:r>
+      <w:bookmarkEnd w:id="12"/>
+      <w:r>
+        <w:rPr>
+          <w:rFonts w:ascii="Times New Roman" w:hAnsi="Times New Roman" w:cs="Times New Roman"/>
+          <w:b/>
+          <w:bCs/>
+          <w:sz w:val="24"/>
+          <w:szCs w:val="28"/>
+          <w:shd w:val="clear" w:color="auto" w:fill="FFFFFF"/>
+        </w:rPr>
+        <w:t xml:space="preserve"> from Poisson Regression Multivariable Model with independence structure</w:t>
+      </w:r>
+    </w:p>
+    <w:tbl>
+      <w:tblPr>
+        <w:tblW w:w="9072" w:type="dxa"/>
+        <w:jc w:val="center"/>
+        <w:tblCellMar>
+          <w:left w:w="70" w:type="dxa"/>
+          <w:right w:w="70" w:type="dxa"/>
+        </w:tblCellMar>
+        <w:tblLook w:val="04A0" w:firstRow="1" w:lastRow="0" w:firstColumn="1" w:lastColumn="0" w:noHBand="0" w:noVBand="1"/>
+      </w:tblPr>
+      <w:tblGrid>
+        <w:gridCol w:w="4253"/>
+        <w:gridCol w:w="2835"/>
+        <w:gridCol w:w="1984"/>
+      </w:tblGrid>
+      <w:tr>
+        <w:trPr>
+          <w:trHeight w:val="300"/>
+          <w:jc w:val="center"/>
+        </w:trPr>
+        <w:tc>
+          <w:tcPr>
+            <w:tcW w:w="4253" w:type="dxa"/>
+            <w:tcBorders>
+              <w:top w:val="single" w:sz="4" w:space="0" w:color="auto"/>
+              <w:left w:val="nil"/>
+              <w:bottom w:val="single" w:sz="4" w:space="0" w:color="auto"/>
+              <w:right w:val="nil"/>
+            </w:tcBorders>
+            <w:noWrap/>
+            <w:vAlign w:val="center"/>
+            <w:hideMark/>
+          </w:tcPr>
+          <w:p>
+            <w:pPr>
+              <w:spacing w:after="0" w:line="240" w:lineRule="auto"/>
+              <w:jc w:val="center"/>
+              <w:rPr>
+                <w:rFonts w:ascii="Times New Roman" w:eastAsia="Times New Roman" w:hAnsi="Times New Roman" w:cs="Times New Roman"/>
+                <w:b/>
+                <w:bCs/>
+                <w:color w:val="000000"/>
+                <w:sz w:val="24"/>
+                <w:szCs w:val="24"/>
+                <w:lang w:val="es-CL" w:eastAsia="es-CL"/>
+              </w:rPr>
+            </w:pPr>
+            <w:r>
+              <w:rPr>
+                <w:rFonts w:ascii="Times New Roman" w:eastAsia="Times New Roman" w:hAnsi="Times New Roman" w:cs="Times New Roman"/>
+                <w:b/>
+                <w:bCs/>
+                <w:color w:val="000000"/>
+                <w:sz w:val="24"/>
+                <w:szCs w:val="24"/>
+                <w:lang w:val="es-CL" w:eastAsia="es-CL"/>
+              </w:rPr>
+              <w:t>Treatment setting</w:t>
+            </w:r>
+          </w:p>
+        </w:tc>
+        <w:tc>
+          <w:tcPr>
+            <w:tcW w:w="2835" w:type="dxa"/>
+            <w:tcBorders>
+              <w:top w:val="single" w:sz="4" w:space="0" w:color="auto"/>
+              <w:left w:val="nil"/>
+              <w:bottom w:val="single" w:sz="4" w:space="0" w:color="auto"/>
+              <w:right w:val="nil"/>
+            </w:tcBorders>
+            <w:vAlign w:val="center"/>
+          </w:tcPr>
+          <w:p>
+            <w:pPr>
+              <w:spacing w:after="0" w:line="240" w:lineRule="auto"/>
+              <w:jc w:val="center"/>
+              <w:rPr>
+                <w:rFonts w:ascii="Times New Roman" w:eastAsia="Times New Roman" w:hAnsi="Times New Roman" w:cs="Times New Roman"/>
+                <w:b/>
+                <w:bCs/>
+                <w:color w:val="000000"/>
+                <w:sz w:val="24"/>
+                <w:szCs w:val="24"/>
+                <w:lang w:val="en-US" w:eastAsia="es-CL"/>
+              </w:rPr>
+            </w:pPr>
+            <w:r>
+              <w:rPr>
+                <w:rFonts w:ascii="Times New Roman" w:eastAsia="Times New Roman" w:hAnsi="Times New Roman" w:cs="Times New Roman"/>
+                <w:b/>
+                <w:bCs/>
+                <w:color w:val="000000"/>
+                <w:sz w:val="24"/>
+                <w:szCs w:val="24"/>
+                <w:lang w:val="en-US" w:eastAsia="es-CL"/>
+              </w:rPr>
+              <w:t>PSU status (ref.= No PSU)</w:t>
+            </w:r>
+          </w:p>
+        </w:tc>
+        <w:tc>
+          <w:tcPr>
+            <w:tcW w:w="1984" w:type="dxa"/>
+            <w:tcBorders>
+              <w:top w:val="single" w:sz="4" w:space="0" w:color="auto"/>
+              <w:left w:val="nil"/>
+              <w:bottom w:val="single" w:sz="4" w:space="0" w:color="auto"/>
+              <w:right w:val="nil"/>
+            </w:tcBorders>
+            <w:noWrap/>
+            <w:vAlign w:val="center"/>
+            <w:hideMark/>
+          </w:tcPr>
+          <w:p>
+            <w:pPr>
+              <w:spacing w:after="0" w:line="240" w:lineRule="auto"/>
+              <w:jc w:val="center"/>
+              <w:rPr>
+                <w:rFonts w:ascii="Times New Roman" w:eastAsia="Times New Roman" w:hAnsi="Times New Roman" w:cs="Times New Roman"/>
+                <w:b/>
+                <w:bCs/>
+                <w:color w:val="000000"/>
+                <w:sz w:val="24"/>
+                <w:szCs w:val="24"/>
+                <w:lang w:val="es-CL" w:eastAsia="es-CL"/>
+              </w:rPr>
+            </w:pPr>
+            <w:r>
+              <w:rPr>
+                <w:rFonts w:ascii="Times New Roman" w:eastAsia="Times New Roman" w:hAnsi="Times New Roman" w:cs="Times New Roman"/>
+                <w:b/>
+                <w:bCs/>
+                <w:color w:val="000000"/>
+                <w:sz w:val="24"/>
+                <w:szCs w:val="24"/>
+                <w:lang w:val="es-CL" w:eastAsia="es-CL"/>
+              </w:rPr>
+              <w:t>RR (95%CI)</w:t>
+            </w:r>
+          </w:p>
+        </w:tc>
+      </w:tr>
+      <w:tr>
+        <w:trPr>
+          <w:trHeight w:val="300"/>
+          <w:jc w:val="center"/>
+        </w:trPr>
+        <w:tc>
+          <w:tcPr>
+            <w:tcW w:w="4253" w:type="dxa"/>
+            <w:tcBorders>
+              <w:top w:val="single" w:sz="4" w:space="0" w:color="auto"/>
+              <w:left w:val="nil"/>
+              <w:bottom w:val="nil"/>
+              <w:right w:val="nil"/>
+            </w:tcBorders>
+            <w:noWrap/>
+            <w:vAlign w:val="center"/>
+            <w:hideMark/>
+          </w:tcPr>
+          <w:p>
+            <w:pPr>
+              <w:spacing w:after="0" w:line="240" w:lineRule="auto"/>
+              <w:jc w:val="left"/>
+              <w:rPr>
+                <w:rFonts w:ascii="Times New Roman" w:eastAsia="Times New Roman" w:hAnsi="Times New Roman" w:cs="Times New Roman"/>
+                <w:color w:val="000000"/>
+                <w:sz w:val="24"/>
+                <w:szCs w:val="24"/>
+                <w:lang w:val="es-CL" w:eastAsia="es-CL"/>
+              </w:rPr>
+            </w:pPr>
+            <w:r>
+              <w:rPr>
+                <w:rFonts w:ascii="Times New Roman" w:eastAsia="Times New Roman" w:hAnsi="Times New Roman" w:cs="Times New Roman"/>
+                <w:color w:val="000000"/>
+                <w:sz w:val="24"/>
+                <w:szCs w:val="24"/>
+                <w:lang w:val="es-CL" w:eastAsia="es-CL"/>
+              </w:rPr>
+              <w:t>Basic ambulatory</w:t>
+            </w:r>
+          </w:p>
+        </w:tc>
+        <w:tc>
+          <w:tcPr>
+            <w:tcW w:w="2835" w:type="dxa"/>
+            <w:tcBorders>
+              <w:top w:val="single" w:sz="4" w:space="0" w:color="auto"/>
+              <w:left w:val="nil"/>
+              <w:bottom w:val="nil"/>
+              <w:right w:val="nil"/>
+            </w:tcBorders>
+            <w:vAlign w:val="center"/>
+          </w:tcPr>
+          <w:p>
+            <w:pPr>
+              <w:spacing w:after="0" w:line="240" w:lineRule="auto"/>
+              <w:jc w:val="left"/>
+              <w:rPr>
+                <w:rFonts w:ascii="Times New Roman" w:eastAsia="Times New Roman" w:hAnsi="Times New Roman" w:cs="Times New Roman"/>
+                <w:color w:val="000000"/>
+                <w:sz w:val="24"/>
+                <w:szCs w:val="24"/>
+                <w:lang w:val="es-CL" w:eastAsia="es-CL"/>
+              </w:rPr>
+            </w:pPr>
+            <w:r>
+              <w:rPr>
+                <w:rFonts w:ascii="Times New Roman" w:eastAsia="Times New Roman" w:hAnsi="Times New Roman" w:cs="Times New Roman"/>
+                <w:color w:val="000000"/>
+                <w:sz w:val="24"/>
+                <w:szCs w:val="24"/>
+                <w:lang w:val="es-CL" w:eastAsia="es-CL"/>
+              </w:rPr>
+              <w:t>PSU with alcohol</w:t>
+            </w:r>
+          </w:p>
+        </w:tc>
+        <w:tc>
+          <w:tcPr>
+            <w:tcW w:w="1984" w:type="dxa"/>
+            <w:tcBorders>
+              <w:top w:val="single" w:sz="4" w:space="0" w:color="auto"/>
+              <w:left w:val="nil"/>
+              <w:bottom w:val="nil"/>
+              <w:right w:val="nil"/>
+            </w:tcBorders>
+            <w:noWrap/>
+            <w:vAlign w:val="center"/>
+          </w:tcPr>
+          <w:p>
+            <w:pPr>
+              <w:spacing w:after="0" w:line="240" w:lineRule="auto"/>
+              <w:jc w:val="right"/>
+              <w:rPr>
+                <w:rFonts w:ascii="Times New Roman" w:eastAsia="Times New Roman" w:hAnsi="Times New Roman" w:cs="Times New Roman"/>
+                <w:color w:val="000000"/>
+                <w:sz w:val="24"/>
+                <w:szCs w:val="24"/>
+                <w:lang w:val="es-CL" w:eastAsia="es-CL"/>
+              </w:rPr>
+            </w:pPr>
+            <w:r>
+              <w:rPr>
+                <w:rFonts w:ascii="Times New Roman" w:eastAsia="Times New Roman" w:hAnsi="Times New Roman" w:cs="Times New Roman"/>
+                <w:color w:val="000000"/>
+                <w:sz w:val="24"/>
+                <w:szCs w:val="24"/>
+                <w:lang w:val="es-CL" w:eastAsia="es-CL"/>
+              </w:rPr>
+              <w:t>1.01 (0.98</w:t>
+            </w:r>
+            <w:r>
+              <w:rPr>
+                <w:rFonts w:ascii="Times New Roman" w:eastAsia="Times New Roman" w:hAnsi="Times New Roman" w:cs="Times New Roman"/>
+                <w:color w:val="000000"/>
+                <w:sz w:val="24"/>
+                <w:szCs w:val="24"/>
+                <w:lang w:val="es-CL" w:eastAsia="es-CL"/>
+              </w:rPr>
+              <w:t xml:space="preserve">, </w:t>
+            </w:r>
+            <w:r>
+              <w:rPr>
+                <w:rFonts w:ascii="Times New Roman" w:eastAsia="Times New Roman" w:hAnsi="Times New Roman" w:cs="Times New Roman"/>
+                <w:color w:val="000000"/>
+                <w:sz w:val="24"/>
+                <w:szCs w:val="24"/>
+                <w:lang w:val="es-CL" w:eastAsia="es-CL"/>
+              </w:rPr>
+              <w:t>1.04)</w:t>
+            </w:r>
+          </w:p>
+        </w:tc>
+      </w:tr>
+      <w:tr>
+        <w:trPr>
+          <w:trHeight w:val="300"/>
+          <w:jc w:val="center"/>
+        </w:trPr>
+        <w:tc>
+          <w:tcPr>
+            <w:tcW w:w="4253" w:type="dxa"/>
+            <w:noWrap/>
+            <w:vAlign w:val="center"/>
+            <w:hideMark/>
+          </w:tcPr>
+          <w:p>
+            <w:pPr>
+              <w:jc w:val="left"/>
+              <w:rPr>
+                <w:rFonts w:ascii="Times New Roman" w:eastAsia="Times New Roman" w:hAnsi="Times New Roman" w:cs="Times New Roman"/>
+                <w:color w:val="000000"/>
+                <w:sz w:val="24"/>
+                <w:szCs w:val="24"/>
+                <w:lang w:val="es-CL" w:eastAsia="es-CL"/>
+              </w:rPr>
+            </w:pPr>
+          </w:p>
+        </w:tc>
+        <w:tc>
+          <w:tcPr>
+            <w:tcW w:w="2835" w:type="dxa"/>
+            <w:vAlign w:val="center"/>
+          </w:tcPr>
+          <w:p>
+            <w:pPr>
+              <w:spacing w:after="0" w:line="240" w:lineRule="auto"/>
+              <w:jc w:val="left"/>
+              <w:rPr>
+                <w:rFonts w:ascii="Times New Roman" w:eastAsia="Times New Roman" w:hAnsi="Times New Roman" w:cs="Times New Roman"/>
+                <w:color w:val="000000"/>
+                <w:sz w:val="24"/>
+                <w:szCs w:val="24"/>
+                <w:lang w:val="es-CL" w:eastAsia="es-CL"/>
+              </w:rPr>
+            </w:pPr>
+            <w:r>
+              <w:rPr>
+                <w:rFonts w:ascii="Times New Roman" w:eastAsia="Times New Roman" w:hAnsi="Times New Roman" w:cs="Times New Roman"/>
+                <w:color w:val="000000"/>
+                <w:sz w:val="24"/>
+                <w:szCs w:val="24"/>
+                <w:lang w:val="es-CL" w:eastAsia="es-CL"/>
+              </w:rPr>
+              <w:t>PSU w/o alcohol</w:t>
+            </w:r>
+          </w:p>
+        </w:tc>
+        <w:tc>
+          <w:tcPr>
+            <w:tcW w:w="1984" w:type="dxa"/>
+            <w:noWrap/>
+            <w:vAlign w:val="center"/>
+            <w:hideMark/>
+          </w:tcPr>
+          <w:p>
+            <w:pPr>
+              <w:spacing w:after="0" w:line="240" w:lineRule="auto"/>
+              <w:jc w:val="right"/>
+              <w:rPr>
+                <w:rFonts w:ascii="Times New Roman" w:eastAsia="Times New Roman" w:hAnsi="Times New Roman" w:cs="Times New Roman"/>
+                <w:sz w:val="24"/>
+                <w:szCs w:val="24"/>
+                <w:lang w:val="es-CL" w:eastAsia="es-CL"/>
+              </w:rPr>
+            </w:pPr>
+            <w:r>
+              <w:rPr>
+                <w:rFonts w:ascii="Times New Roman" w:eastAsia="Times New Roman" w:hAnsi="Times New Roman" w:cs="Times New Roman"/>
+                <w:color w:val="000000"/>
+                <w:sz w:val="24"/>
+                <w:szCs w:val="24"/>
+                <w:lang w:val="es-CL" w:eastAsia="es-CL"/>
+              </w:rPr>
+              <w:t>1.08 (1.05</w:t>
+            </w:r>
+            <w:r>
+              <w:rPr>
+                <w:rFonts w:ascii="Times New Roman" w:eastAsia="Times New Roman" w:hAnsi="Times New Roman" w:cs="Times New Roman"/>
+                <w:color w:val="000000"/>
+                <w:sz w:val="24"/>
+                <w:szCs w:val="24"/>
+                <w:lang w:val="es-CL" w:eastAsia="es-CL"/>
+              </w:rPr>
+              <w:t xml:space="preserve">, </w:t>
+            </w:r>
+            <w:r>
+              <w:rPr>
+                <w:rFonts w:ascii="Times New Roman" w:eastAsia="Times New Roman" w:hAnsi="Times New Roman" w:cs="Times New Roman"/>
+                <w:color w:val="000000"/>
+                <w:sz w:val="24"/>
+                <w:szCs w:val="24"/>
+                <w:lang w:val="es-CL" w:eastAsia="es-CL"/>
+              </w:rPr>
+              <w:t>1.12)</w:t>
+            </w:r>
+          </w:p>
+        </w:tc>
+      </w:tr>
+      <w:tr>
+        <w:trPr>
+          <w:trHeight w:val="300"/>
+          <w:jc w:val="center"/>
+        </w:trPr>
+        <w:tc>
+          <w:tcPr>
+            <w:tcW w:w="4253" w:type="dxa"/>
+            <w:noWrap/>
+            <w:vAlign w:val="center"/>
+            <w:hideMark/>
+          </w:tcPr>
+          <w:p>
+            <w:pPr>
+              <w:spacing w:after="0" w:line="240" w:lineRule="auto"/>
+              <w:jc w:val="left"/>
+              <w:rPr>
+                <w:rFonts w:ascii="Times New Roman" w:eastAsia="Times New Roman" w:hAnsi="Times New Roman" w:cs="Times New Roman"/>
+                <w:color w:val="000000"/>
+                <w:sz w:val="24"/>
+                <w:szCs w:val="24"/>
+                <w:lang w:val="es-CL" w:eastAsia="es-CL"/>
+              </w:rPr>
+            </w:pPr>
+            <w:r>
+              <w:rPr>
+                <w:rFonts w:ascii="Times New Roman" w:eastAsia="Times New Roman" w:hAnsi="Times New Roman" w:cs="Times New Roman"/>
+                <w:color w:val="000000"/>
+                <w:sz w:val="24"/>
+                <w:szCs w:val="24"/>
+                <w:lang w:val="es-CL" w:eastAsia="es-CL"/>
+              </w:rPr>
+              <w:t>General-population, intensive ambulatory</w:t>
+            </w:r>
+          </w:p>
+        </w:tc>
+        <w:tc>
+          <w:tcPr>
+            <w:tcW w:w="2835" w:type="dxa"/>
+            <w:vAlign w:val="center"/>
+          </w:tcPr>
+          <w:p>
+            <w:pPr>
+              <w:spacing w:after="0" w:line="240" w:lineRule="auto"/>
+              <w:jc w:val="left"/>
+              <w:rPr>
+                <w:rFonts w:ascii="Times New Roman" w:eastAsia="Times New Roman" w:hAnsi="Times New Roman" w:cs="Times New Roman"/>
+                <w:color w:val="000000"/>
+                <w:sz w:val="24"/>
+                <w:szCs w:val="24"/>
+                <w:lang w:val="es-CL" w:eastAsia="es-CL"/>
+              </w:rPr>
+            </w:pPr>
+            <w:r>
+              <w:rPr>
+                <w:rFonts w:ascii="Times New Roman" w:eastAsia="Times New Roman" w:hAnsi="Times New Roman" w:cs="Times New Roman"/>
+                <w:color w:val="000000"/>
+                <w:sz w:val="24"/>
+                <w:szCs w:val="24"/>
+                <w:lang w:val="es-CL" w:eastAsia="es-CL"/>
+              </w:rPr>
+              <w:t>PSU with alcohol</w:t>
+            </w:r>
+          </w:p>
+        </w:tc>
+        <w:tc>
+          <w:tcPr>
+            <w:tcW w:w="1984" w:type="dxa"/>
+            <w:noWrap/>
+            <w:vAlign w:val="center"/>
+          </w:tcPr>
+          <w:p>
+            <w:pPr>
+              <w:spacing w:after="0" w:line="240" w:lineRule="auto"/>
+              <w:jc w:val="right"/>
+              <w:rPr>
+                <w:rFonts w:ascii="Times New Roman" w:eastAsia="Times New Roman" w:hAnsi="Times New Roman" w:cs="Times New Roman"/>
+                <w:color w:val="000000"/>
+                <w:sz w:val="24"/>
+                <w:szCs w:val="24"/>
+                <w:lang w:val="es-CL" w:eastAsia="es-CL"/>
+              </w:rPr>
+            </w:pPr>
+            <w:r>
+              <w:rPr>
+                <w:rFonts w:ascii="Times New Roman" w:eastAsia="Times New Roman" w:hAnsi="Times New Roman" w:cs="Times New Roman"/>
+                <w:color w:val="000000"/>
+                <w:sz w:val="24"/>
+                <w:szCs w:val="24"/>
+                <w:lang w:val="es-CL" w:eastAsia="es-CL"/>
+              </w:rPr>
+              <w:t>1.02 (0.99</w:t>
+            </w:r>
+            <w:r>
+              <w:rPr>
+                <w:rFonts w:ascii="Times New Roman" w:eastAsia="Times New Roman" w:hAnsi="Times New Roman" w:cs="Times New Roman"/>
+                <w:color w:val="000000"/>
+                <w:sz w:val="24"/>
+                <w:szCs w:val="24"/>
+                <w:lang w:val="es-CL" w:eastAsia="es-CL"/>
+              </w:rPr>
+              <w:t xml:space="preserve">, </w:t>
+            </w:r>
+            <w:r>
+              <w:rPr>
+                <w:rFonts w:ascii="Times New Roman" w:eastAsia="Times New Roman" w:hAnsi="Times New Roman" w:cs="Times New Roman"/>
+                <w:color w:val="000000"/>
+                <w:sz w:val="24"/>
+                <w:szCs w:val="24"/>
+                <w:lang w:val="es-CL" w:eastAsia="es-CL"/>
+              </w:rPr>
+              <w:t>1.05)</w:t>
+            </w:r>
+          </w:p>
+        </w:tc>
+      </w:tr>
+      <w:tr>
+        <w:trPr>
+          <w:trHeight w:val="300"/>
+          <w:jc w:val="center"/>
+        </w:trPr>
+        <w:tc>
+          <w:tcPr>
+            <w:tcW w:w="4253" w:type="dxa"/>
+            <w:noWrap/>
+            <w:vAlign w:val="center"/>
+            <w:hideMark/>
+          </w:tcPr>
+          <w:p>
+            <w:pPr>
+              <w:jc w:val="left"/>
+              <w:rPr>
+                <w:rFonts w:ascii="Times New Roman" w:eastAsia="Times New Roman" w:hAnsi="Times New Roman" w:cs="Times New Roman"/>
+                <w:color w:val="000000"/>
+                <w:sz w:val="24"/>
+                <w:szCs w:val="24"/>
+                <w:lang w:val="es-CL" w:eastAsia="es-CL"/>
+              </w:rPr>
+            </w:pPr>
+          </w:p>
+        </w:tc>
+        <w:tc>
+          <w:tcPr>
+            <w:tcW w:w="2835" w:type="dxa"/>
+            <w:vAlign w:val="center"/>
+          </w:tcPr>
+          <w:p>
+            <w:pPr>
+              <w:spacing w:after="0" w:line="240" w:lineRule="auto"/>
+              <w:jc w:val="left"/>
+              <w:rPr>
+                <w:rFonts w:ascii="Times New Roman" w:eastAsia="Times New Roman" w:hAnsi="Times New Roman" w:cs="Times New Roman"/>
+                <w:color w:val="000000"/>
+                <w:sz w:val="24"/>
+                <w:szCs w:val="24"/>
+                <w:lang w:val="es-CL" w:eastAsia="es-CL"/>
+              </w:rPr>
+            </w:pPr>
+            <w:r>
+              <w:rPr>
+                <w:rFonts w:ascii="Times New Roman" w:eastAsia="Times New Roman" w:hAnsi="Times New Roman" w:cs="Times New Roman"/>
+                <w:color w:val="000000"/>
+                <w:sz w:val="24"/>
+                <w:szCs w:val="24"/>
+                <w:lang w:val="es-CL" w:eastAsia="es-CL"/>
+              </w:rPr>
+              <w:t>PSU w/o alcohol</w:t>
+            </w:r>
+          </w:p>
+        </w:tc>
+        <w:tc>
+          <w:tcPr>
+            <w:tcW w:w="1984" w:type="dxa"/>
+            <w:noWrap/>
+            <w:vAlign w:val="center"/>
+            <w:hideMark/>
+          </w:tcPr>
+          <w:p>
+            <w:pPr>
+              <w:spacing w:after="0" w:line="240" w:lineRule="auto"/>
+              <w:jc w:val="right"/>
+              <w:rPr>
+                <w:rFonts w:ascii="Times New Roman" w:eastAsia="Times New Roman" w:hAnsi="Times New Roman" w:cs="Times New Roman"/>
+                <w:sz w:val="24"/>
+                <w:szCs w:val="24"/>
+                <w:lang w:val="es-CL" w:eastAsia="es-CL"/>
+              </w:rPr>
+            </w:pPr>
+            <w:r>
+              <w:rPr>
+                <w:rFonts w:ascii="Times New Roman" w:eastAsia="Times New Roman" w:hAnsi="Times New Roman" w:cs="Times New Roman"/>
+                <w:color w:val="000000"/>
+                <w:sz w:val="24"/>
+                <w:szCs w:val="24"/>
+                <w:lang w:val="es-CL" w:eastAsia="es-CL"/>
+              </w:rPr>
+              <w:t>1.10 (1.07</w:t>
+            </w:r>
+            <w:r>
+              <w:rPr>
+                <w:rFonts w:ascii="Times New Roman" w:eastAsia="Times New Roman" w:hAnsi="Times New Roman" w:cs="Times New Roman"/>
+                <w:color w:val="000000"/>
+                <w:sz w:val="24"/>
+                <w:szCs w:val="24"/>
+                <w:lang w:val="es-CL" w:eastAsia="es-CL"/>
+              </w:rPr>
+              <w:t xml:space="preserve">, </w:t>
+            </w:r>
+            <w:r>
+              <w:rPr>
+                <w:rFonts w:ascii="Times New Roman" w:eastAsia="Times New Roman" w:hAnsi="Times New Roman" w:cs="Times New Roman"/>
+                <w:color w:val="000000"/>
+                <w:sz w:val="24"/>
+                <w:szCs w:val="24"/>
+                <w:lang w:val="es-CL" w:eastAsia="es-CL"/>
+              </w:rPr>
+              <w:t>1.14)</w:t>
+            </w:r>
+          </w:p>
+        </w:tc>
+      </w:tr>
+      <w:tr>
+        <w:trPr>
+          <w:trHeight w:val="300"/>
+          <w:jc w:val="center"/>
+        </w:trPr>
+        <w:tc>
+          <w:tcPr>
+            <w:tcW w:w="4253" w:type="dxa"/>
+            <w:noWrap/>
+            <w:vAlign w:val="center"/>
+            <w:hideMark/>
+          </w:tcPr>
+          <w:p>
+            <w:pPr>
+              <w:spacing w:after="0" w:line="240" w:lineRule="auto"/>
+              <w:jc w:val="left"/>
+              <w:rPr>
+                <w:rFonts w:ascii="Times New Roman" w:eastAsia="Times New Roman" w:hAnsi="Times New Roman" w:cs="Times New Roman"/>
+                <w:color w:val="000000"/>
+                <w:sz w:val="24"/>
+                <w:szCs w:val="24"/>
+                <w:lang w:val="es-CL" w:eastAsia="es-CL"/>
+              </w:rPr>
+            </w:pPr>
+            <w:r>
+              <w:rPr>
+                <w:rFonts w:ascii="Times New Roman" w:eastAsia="Times New Roman" w:hAnsi="Times New Roman" w:cs="Times New Roman"/>
+                <w:color w:val="000000"/>
+                <w:sz w:val="24"/>
+                <w:szCs w:val="24"/>
+                <w:lang w:val="es-CL" w:eastAsia="es-CL"/>
+              </w:rPr>
+              <w:t>General-population, residential</w:t>
+            </w:r>
+          </w:p>
+        </w:tc>
+        <w:tc>
+          <w:tcPr>
+            <w:tcW w:w="2835" w:type="dxa"/>
+            <w:vAlign w:val="center"/>
+          </w:tcPr>
+          <w:p>
+            <w:pPr>
+              <w:spacing w:after="0" w:line="240" w:lineRule="auto"/>
+              <w:jc w:val="left"/>
+              <w:rPr>
+                <w:rFonts w:ascii="Times New Roman" w:eastAsia="Times New Roman" w:hAnsi="Times New Roman" w:cs="Times New Roman"/>
+                <w:color w:val="000000"/>
+                <w:sz w:val="24"/>
+                <w:szCs w:val="24"/>
+                <w:lang w:val="es-CL" w:eastAsia="es-CL"/>
+              </w:rPr>
+            </w:pPr>
+            <w:r>
+              <w:rPr>
+                <w:rFonts w:ascii="Times New Roman" w:eastAsia="Times New Roman" w:hAnsi="Times New Roman" w:cs="Times New Roman"/>
+                <w:color w:val="000000"/>
+                <w:sz w:val="24"/>
+                <w:szCs w:val="24"/>
+                <w:lang w:val="es-CL" w:eastAsia="es-CL"/>
+              </w:rPr>
+              <w:t>PSU with alcohol</w:t>
+            </w:r>
+          </w:p>
+        </w:tc>
+        <w:tc>
+          <w:tcPr>
+            <w:tcW w:w="1984" w:type="dxa"/>
+            <w:noWrap/>
+            <w:vAlign w:val="center"/>
+          </w:tcPr>
+          <w:p>
+            <w:pPr>
+              <w:spacing w:after="0" w:line="240" w:lineRule="auto"/>
+              <w:jc w:val="right"/>
+              <w:rPr>
+                <w:rFonts w:ascii="Times New Roman" w:eastAsia="Times New Roman" w:hAnsi="Times New Roman" w:cs="Times New Roman"/>
+                <w:color w:val="000000"/>
+                <w:sz w:val="24"/>
+                <w:szCs w:val="24"/>
+                <w:lang w:val="es-CL" w:eastAsia="es-CL"/>
+              </w:rPr>
+            </w:pPr>
+            <w:r>
+              <w:rPr>
+                <w:rFonts w:ascii="Times New Roman" w:eastAsia="Times New Roman" w:hAnsi="Times New Roman" w:cs="Times New Roman"/>
+                <w:color w:val="000000"/>
+                <w:sz w:val="24"/>
+                <w:szCs w:val="24"/>
+                <w:lang w:val="es-CL" w:eastAsia="es-CL"/>
+              </w:rPr>
+              <w:t>0.99 (0.94</w:t>
+            </w:r>
+            <w:r>
+              <w:rPr>
+                <w:rFonts w:ascii="Times New Roman" w:eastAsia="Times New Roman" w:hAnsi="Times New Roman" w:cs="Times New Roman"/>
+                <w:color w:val="000000"/>
+                <w:sz w:val="24"/>
+                <w:szCs w:val="24"/>
+                <w:lang w:val="es-CL" w:eastAsia="es-CL"/>
+              </w:rPr>
+              <w:t xml:space="preserve">, </w:t>
+            </w:r>
+            <w:r>
+              <w:rPr>
+                <w:rFonts w:ascii="Times New Roman" w:eastAsia="Times New Roman" w:hAnsi="Times New Roman" w:cs="Times New Roman"/>
+                <w:color w:val="000000"/>
+                <w:sz w:val="24"/>
+                <w:szCs w:val="24"/>
+                <w:lang w:val="es-CL" w:eastAsia="es-CL"/>
+              </w:rPr>
+              <w:t>1.04)</w:t>
+            </w:r>
+          </w:p>
+        </w:tc>
+      </w:tr>
+      <w:tr>
+        <w:trPr>
+          <w:trHeight w:val="300"/>
+          <w:jc w:val="center"/>
+        </w:trPr>
+        <w:tc>
+          <w:tcPr>
+            <w:tcW w:w="4253" w:type="dxa"/>
+            <w:noWrap/>
+            <w:vAlign w:val="center"/>
+            <w:hideMark/>
+          </w:tcPr>
+          <w:p>
+            <w:pPr>
+              <w:jc w:val="left"/>
+              <w:rPr>
+                <w:rFonts w:ascii="Times New Roman" w:eastAsia="Times New Roman" w:hAnsi="Times New Roman" w:cs="Times New Roman"/>
+                <w:color w:val="000000"/>
+                <w:sz w:val="24"/>
+                <w:szCs w:val="24"/>
+                <w:lang w:val="es-CL" w:eastAsia="es-CL"/>
+              </w:rPr>
+            </w:pPr>
+          </w:p>
+        </w:tc>
+        <w:tc>
+          <w:tcPr>
+            <w:tcW w:w="2835" w:type="dxa"/>
+            <w:vAlign w:val="center"/>
+          </w:tcPr>
+          <w:p>
+            <w:pPr>
+              <w:spacing w:after="0" w:line="240" w:lineRule="auto"/>
+              <w:jc w:val="left"/>
+              <w:rPr>
+                <w:rFonts w:ascii="Times New Roman" w:eastAsia="Times New Roman" w:hAnsi="Times New Roman" w:cs="Times New Roman"/>
+                <w:color w:val="000000"/>
+                <w:sz w:val="24"/>
+                <w:szCs w:val="24"/>
+                <w:lang w:val="es-CL" w:eastAsia="es-CL"/>
+              </w:rPr>
+            </w:pPr>
+            <w:r>
+              <w:rPr>
+                <w:rFonts w:ascii="Times New Roman" w:eastAsia="Times New Roman" w:hAnsi="Times New Roman" w:cs="Times New Roman"/>
+                <w:color w:val="000000"/>
+                <w:sz w:val="24"/>
+                <w:szCs w:val="24"/>
+                <w:lang w:val="es-CL" w:eastAsia="es-CL"/>
+              </w:rPr>
+              <w:t>PSU w/o alcohol</w:t>
+            </w:r>
+          </w:p>
+        </w:tc>
+        <w:tc>
+          <w:tcPr>
+            <w:tcW w:w="1984" w:type="dxa"/>
+            <w:noWrap/>
+            <w:vAlign w:val="center"/>
+            <w:hideMark/>
+          </w:tcPr>
+          <w:p>
+            <w:pPr>
+              <w:spacing w:after="0" w:line="240" w:lineRule="auto"/>
+              <w:jc w:val="right"/>
+              <w:rPr>
+                <w:rFonts w:ascii="Times New Roman" w:eastAsia="Times New Roman" w:hAnsi="Times New Roman" w:cs="Times New Roman"/>
+                <w:sz w:val="24"/>
+                <w:szCs w:val="24"/>
+                <w:lang w:val="es-CL" w:eastAsia="es-CL"/>
+              </w:rPr>
+            </w:pPr>
+            <w:r>
+              <w:rPr>
+                <w:rFonts w:ascii="Times New Roman" w:eastAsia="Times New Roman" w:hAnsi="Times New Roman" w:cs="Times New Roman"/>
+                <w:color w:val="000000"/>
+                <w:sz w:val="24"/>
+                <w:szCs w:val="24"/>
+                <w:lang w:val="es-CL" w:eastAsia="es-CL"/>
+              </w:rPr>
+              <w:t>0.89 (0.83</w:t>
+            </w:r>
+            <w:r>
+              <w:rPr>
+                <w:rFonts w:ascii="Times New Roman" w:eastAsia="Times New Roman" w:hAnsi="Times New Roman" w:cs="Times New Roman"/>
+                <w:color w:val="000000"/>
+                <w:sz w:val="24"/>
+                <w:szCs w:val="24"/>
+                <w:lang w:val="es-CL" w:eastAsia="es-CL"/>
+              </w:rPr>
+              <w:t xml:space="preserve">, </w:t>
+            </w:r>
+            <w:r>
+              <w:rPr>
+                <w:rFonts w:ascii="Times New Roman" w:eastAsia="Times New Roman" w:hAnsi="Times New Roman" w:cs="Times New Roman"/>
+                <w:color w:val="000000"/>
+                <w:sz w:val="24"/>
+                <w:szCs w:val="24"/>
+                <w:lang w:val="es-CL" w:eastAsia="es-CL"/>
+              </w:rPr>
+              <w:t>0.94)</w:t>
+            </w:r>
+          </w:p>
+        </w:tc>
+      </w:tr>
+      <w:tr>
+        <w:trPr>
+          <w:trHeight w:val="300"/>
+          <w:jc w:val="center"/>
+        </w:trPr>
+        <w:tc>
+          <w:tcPr>
+            <w:tcW w:w="4253" w:type="dxa"/>
+            <w:noWrap/>
+            <w:vAlign w:val="center"/>
+            <w:hideMark/>
+          </w:tcPr>
+          <w:p>
+            <w:pPr>
+              <w:spacing w:after="0" w:line="240" w:lineRule="auto"/>
+              <w:jc w:val="left"/>
+              <w:rPr>
+                <w:rFonts w:ascii="Times New Roman" w:eastAsia="Times New Roman" w:hAnsi="Times New Roman" w:cs="Times New Roman"/>
+                <w:color w:val="000000"/>
+                <w:sz w:val="24"/>
+                <w:szCs w:val="24"/>
+                <w:lang w:val="es-CL" w:eastAsia="es-CL"/>
+              </w:rPr>
+            </w:pPr>
+            <w:r>
+              <w:rPr>
+                <w:rFonts w:ascii="Times New Roman" w:eastAsia="Times New Roman" w:hAnsi="Times New Roman" w:cs="Times New Roman"/>
+                <w:color w:val="000000"/>
+                <w:sz w:val="24"/>
+                <w:szCs w:val="24"/>
+                <w:lang w:val="es-CL" w:eastAsia="es-CL"/>
+              </w:rPr>
+              <w:t>Women-only, intensive ambulatory</w:t>
+            </w:r>
+          </w:p>
+        </w:tc>
+        <w:tc>
+          <w:tcPr>
+            <w:tcW w:w="2835" w:type="dxa"/>
+            <w:vAlign w:val="center"/>
+          </w:tcPr>
+          <w:p>
+            <w:pPr>
+              <w:spacing w:after="0" w:line="240" w:lineRule="auto"/>
+              <w:jc w:val="left"/>
+              <w:rPr>
+                <w:rFonts w:ascii="Times New Roman" w:eastAsia="Times New Roman" w:hAnsi="Times New Roman" w:cs="Times New Roman"/>
+                <w:color w:val="000000"/>
+                <w:sz w:val="24"/>
+                <w:szCs w:val="24"/>
+                <w:lang w:val="es-CL" w:eastAsia="es-CL"/>
+              </w:rPr>
+            </w:pPr>
+            <w:r>
+              <w:rPr>
+                <w:rFonts w:ascii="Times New Roman" w:eastAsia="Times New Roman" w:hAnsi="Times New Roman" w:cs="Times New Roman"/>
+                <w:color w:val="000000"/>
+                <w:sz w:val="24"/>
+                <w:szCs w:val="24"/>
+                <w:lang w:val="es-CL" w:eastAsia="es-CL"/>
+              </w:rPr>
+              <w:t>PSU with alcohol</w:t>
+            </w:r>
+          </w:p>
+        </w:tc>
+        <w:tc>
+          <w:tcPr>
+            <w:tcW w:w="1984" w:type="dxa"/>
+            <w:noWrap/>
+            <w:vAlign w:val="center"/>
+          </w:tcPr>
+          <w:p>
+            <w:pPr>
+              <w:spacing w:after="0" w:line="240" w:lineRule="auto"/>
+              <w:jc w:val="right"/>
+              <w:rPr>
+                <w:rFonts w:ascii="Times New Roman" w:eastAsia="Times New Roman" w:hAnsi="Times New Roman" w:cs="Times New Roman"/>
+                <w:color w:val="000000"/>
+                <w:sz w:val="24"/>
+                <w:szCs w:val="24"/>
+                <w:lang w:val="es-CL" w:eastAsia="es-CL"/>
+              </w:rPr>
+            </w:pPr>
+            <w:r>
+              <w:rPr>
+                <w:rFonts w:ascii="Times New Roman" w:eastAsia="Times New Roman" w:hAnsi="Times New Roman" w:cs="Times New Roman"/>
+                <w:color w:val="000000"/>
+                <w:sz w:val="24"/>
+                <w:szCs w:val="24"/>
+                <w:lang w:val="es-CL" w:eastAsia="es-CL"/>
+              </w:rPr>
+              <w:t>0.96 (0.89</w:t>
+            </w:r>
+            <w:r>
+              <w:rPr>
+                <w:rFonts w:ascii="Times New Roman" w:eastAsia="Times New Roman" w:hAnsi="Times New Roman" w:cs="Times New Roman"/>
+                <w:color w:val="000000"/>
+                <w:sz w:val="24"/>
+                <w:szCs w:val="24"/>
+                <w:lang w:val="es-CL" w:eastAsia="es-CL"/>
+              </w:rPr>
+              <w:t xml:space="preserve">, </w:t>
+            </w:r>
+            <w:r>
+              <w:rPr>
+                <w:rFonts w:ascii="Times New Roman" w:eastAsia="Times New Roman" w:hAnsi="Times New Roman" w:cs="Times New Roman"/>
+                <w:color w:val="000000"/>
+                <w:sz w:val="24"/>
+                <w:szCs w:val="24"/>
+                <w:lang w:val="es-CL" w:eastAsia="es-CL"/>
+              </w:rPr>
+              <w:t>1.02)</w:t>
+            </w:r>
+          </w:p>
+        </w:tc>
+      </w:tr>
+      <w:tr>
+        <w:trPr>
+          <w:trHeight w:val="300"/>
+          <w:jc w:val="center"/>
+        </w:trPr>
+        <w:tc>
+          <w:tcPr>
+            <w:tcW w:w="4253" w:type="dxa"/>
+            <w:noWrap/>
+            <w:vAlign w:val="center"/>
+            <w:hideMark/>
+          </w:tcPr>
+          <w:p>
+            <w:pPr>
+              <w:jc w:val="left"/>
+              <w:rPr>
+                <w:rFonts w:ascii="Times New Roman" w:eastAsia="Times New Roman" w:hAnsi="Times New Roman" w:cs="Times New Roman"/>
+                <w:color w:val="000000"/>
+                <w:sz w:val="24"/>
+                <w:szCs w:val="24"/>
+                <w:lang w:val="es-CL" w:eastAsia="es-CL"/>
+              </w:rPr>
+            </w:pPr>
+          </w:p>
+        </w:tc>
+        <w:tc>
+          <w:tcPr>
+            <w:tcW w:w="2835" w:type="dxa"/>
+            <w:vAlign w:val="center"/>
+          </w:tcPr>
+          <w:p>
+            <w:pPr>
+              <w:spacing w:after="0" w:line="240" w:lineRule="auto"/>
+              <w:jc w:val="left"/>
+              <w:rPr>
+                <w:rFonts w:ascii="Times New Roman" w:eastAsia="Times New Roman" w:hAnsi="Times New Roman" w:cs="Times New Roman"/>
+                <w:color w:val="000000"/>
+                <w:sz w:val="24"/>
+                <w:szCs w:val="24"/>
+                <w:lang w:val="es-CL" w:eastAsia="es-CL"/>
+              </w:rPr>
+            </w:pPr>
+            <w:r>
+              <w:rPr>
+                <w:rFonts w:ascii="Times New Roman" w:eastAsia="Times New Roman" w:hAnsi="Times New Roman" w:cs="Times New Roman"/>
+                <w:color w:val="000000"/>
+                <w:sz w:val="24"/>
+                <w:szCs w:val="24"/>
+                <w:lang w:val="es-CL" w:eastAsia="es-CL"/>
+              </w:rPr>
+              <w:t>PSU w/o alcohol</w:t>
+            </w:r>
+          </w:p>
+        </w:tc>
+        <w:tc>
+          <w:tcPr>
+            <w:tcW w:w="1984" w:type="dxa"/>
+            <w:noWrap/>
+            <w:vAlign w:val="center"/>
+            <w:hideMark/>
+          </w:tcPr>
+          <w:p>
+            <w:pPr>
+              <w:spacing w:after="0" w:line="240" w:lineRule="auto"/>
+              <w:jc w:val="right"/>
+              <w:rPr>
+                <w:rFonts w:ascii="Times New Roman" w:eastAsia="Times New Roman" w:hAnsi="Times New Roman" w:cs="Times New Roman"/>
+                <w:sz w:val="24"/>
+                <w:szCs w:val="24"/>
+                <w:lang w:val="es-CL" w:eastAsia="es-CL"/>
+              </w:rPr>
+            </w:pPr>
+            <w:r>
+              <w:rPr>
+                <w:rFonts w:ascii="Times New Roman" w:eastAsia="Times New Roman" w:hAnsi="Times New Roman" w:cs="Times New Roman"/>
+                <w:color w:val="000000"/>
+                <w:sz w:val="24"/>
+                <w:szCs w:val="24"/>
+                <w:lang w:val="es-CL" w:eastAsia="es-CL"/>
+              </w:rPr>
+              <w:t>1.07 (0.99</w:t>
+            </w:r>
+            <w:r>
+              <w:rPr>
+                <w:rFonts w:ascii="Times New Roman" w:eastAsia="Times New Roman" w:hAnsi="Times New Roman" w:cs="Times New Roman"/>
+                <w:color w:val="000000"/>
+                <w:sz w:val="24"/>
+                <w:szCs w:val="24"/>
+                <w:lang w:val="es-CL" w:eastAsia="es-CL"/>
+              </w:rPr>
+              <w:t xml:space="preserve">, </w:t>
+            </w:r>
+            <w:r>
+              <w:rPr>
+                <w:rFonts w:ascii="Times New Roman" w:eastAsia="Times New Roman" w:hAnsi="Times New Roman" w:cs="Times New Roman"/>
+                <w:color w:val="000000"/>
+                <w:sz w:val="24"/>
+                <w:szCs w:val="24"/>
+                <w:lang w:val="es-CL" w:eastAsia="es-CL"/>
+              </w:rPr>
+              <w:t>1.15)</w:t>
+            </w:r>
+          </w:p>
+        </w:tc>
+      </w:tr>
+      <w:tr>
+        <w:trPr>
+          <w:trHeight w:val="300"/>
+          <w:jc w:val="center"/>
+        </w:trPr>
+        <w:tc>
+          <w:tcPr>
+            <w:tcW w:w="4253" w:type="dxa"/>
+            <w:noWrap/>
+            <w:vAlign w:val="center"/>
+            <w:hideMark/>
+          </w:tcPr>
+          <w:p>
+            <w:pPr>
+              <w:spacing w:after="0" w:line="240" w:lineRule="auto"/>
+              <w:jc w:val="left"/>
+              <w:rPr>
+                <w:rFonts w:ascii="Times New Roman" w:eastAsia="Times New Roman" w:hAnsi="Times New Roman" w:cs="Times New Roman"/>
+                <w:color w:val="000000"/>
+                <w:sz w:val="24"/>
+                <w:szCs w:val="24"/>
+                <w:lang w:val="es-CL" w:eastAsia="es-CL"/>
+              </w:rPr>
+            </w:pPr>
+            <w:r>
+              <w:rPr>
+                <w:rFonts w:ascii="Times New Roman" w:eastAsia="Times New Roman" w:hAnsi="Times New Roman" w:cs="Times New Roman"/>
+                <w:color w:val="000000"/>
+                <w:sz w:val="24"/>
+                <w:szCs w:val="24"/>
+                <w:lang w:val="es-CL" w:eastAsia="es-CL"/>
+              </w:rPr>
+              <w:t>Women-only, residential</w:t>
+            </w:r>
+          </w:p>
+        </w:tc>
+        <w:tc>
+          <w:tcPr>
+            <w:tcW w:w="2835" w:type="dxa"/>
+            <w:vAlign w:val="center"/>
+          </w:tcPr>
+          <w:p>
+            <w:pPr>
+              <w:spacing w:after="0" w:line="240" w:lineRule="auto"/>
+              <w:jc w:val="left"/>
+              <w:rPr>
+                <w:rFonts w:ascii="Times New Roman" w:eastAsia="Times New Roman" w:hAnsi="Times New Roman" w:cs="Times New Roman"/>
+                <w:color w:val="000000"/>
+                <w:sz w:val="24"/>
+                <w:szCs w:val="24"/>
+                <w:lang w:val="es-CL" w:eastAsia="es-CL"/>
+              </w:rPr>
+            </w:pPr>
+            <w:r>
+              <w:rPr>
+                <w:rFonts w:ascii="Times New Roman" w:eastAsia="Times New Roman" w:hAnsi="Times New Roman" w:cs="Times New Roman"/>
+                <w:color w:val="000000"/>
+                <w:sz w:val="24"/>
+                <w:szCs w:val="24"/>
+                <w:lang w:val="es-CL" w:eastAsia="es-CL"/>
+              </w:rPr>
+              <w:t>PSU with alcohol</w:t>
+            </w:r>
+          </w:p>
+        </w:tc>
+        <w:tc>
+          <w:tcPr>
+            <w:tcW w:w="1984" w:type="dxa"/>
+            <w:noWrap/>
+            <w:vAlign w:val="center"/>
+          </w:tcPr>
+          <w:p>
+            <w:pPr>
+              <w:spacing w:after="0" w:line="240" w:lineRule="auto"/>
+              <w:jc w:val="right"/>
+              <w:rPr>
+                <w:rFonts w:ascii="Times New Roman" w:eastAsia="Times New Roman" w:hAnsi="Times New Roman" w:cs="Times New Roman"/>
+                <w:color w:val="000000"/>
+                <w:sz w:val="24"/>
+                <w:szCs w:val="24"/>
+                <w:lang w:val="es-CL" w:eastAsia="es-CL"/>
+              </w:rPr>
+            </w:pPr>
+            <w:r>
+              <w:rPr>
+                <w:rFonts w:ascii="Times New Roman" w:eastAsia="Times New Roman" w:hAnsi="Times New Roman" w:cs="Times New Roman"/>
+                <w:color w:val="000000"/>
+                <w:sz w:val="24"/>
+                <w:szCs w:val="24"/>
+                <w:lang w:val="es-CL" w:eastAsia="es-CL"/>
+              </w:rPr>
+              <w:t>1.14 (1.06</w:t>
+            </w:r>
+            <w:r>
+              <w:rPr>
+                <w:rFonts w:ascii="Times New Roman" w:eastAsia="Times New Roman" w:hAnsi="Times New Roman" w:cs="Times New Roman"/>
+                <w:color w:val="000000"/>
+                <w:sz w:val="24"/>
+                <w:szCs w:val="24"/>
+                <w:lang w:val="es-CL" w:eastAsia="es-CL"/>
+              </w:rPr>
+              <w:t xml:space="preserve">, </w:t>
+            </w:r>
+            <w:r>
+              <w:rPr>
+                <w:rFonts w:ascii="Times New Roman" w:eastAsia="Times New Roman" w:hAnsi="Times New Roman" w:cs="Times New Roman"/>
+                <w:color w:val="000000"/>
+                <w:sz w:val="24"/>
+                <w:szCs w:val="24"/>
+                <w:lang w:val="es-CL" w:eastAsia="es-CL"/>
+              </w:rPr>
+              <w:t>1.23)</w:t>
+            </w:r>
+          </w:p>
+        </w:tc>
+      </w:tr>
+      <w:tr>
+        <w:trPr>
+          <w:trHeight w:val="300"/>
+          <w:jc w:val="center"/>
+        </w:trPr>
+        <w:tc>
+          <w:tcPr>
+            <w:tcW w:w="4253" w:type="dxa"/>
+            <w:tcBorders>
+              <w:top w:val="nil"/>
+              <w:left w:val="nil"/>
+              <w:bottom w:val="single" w:sz="4" w:space="0" w:color="auto"/>
+              <w:right w:val="nil"/>
+            </w:tcBorders>
+            <w:noWrap/>
+            <w:vAlign w:val="center"/>
+          </w:tcPr>
+          <w:p>
+            <w:pPr>
+              <w:spacing w:after="0" w:line="240" w:lineRule="auto"/>
+              <w:jc w:val="left"/>
+              <w:rPr>
+                <w:rFonts w:ascii="Times New Roman" w:eastAsia="Times New Roman" w:hAnsi="Times New Roman" w:cs="Times New Roman"/>
+                <w:color w:val="000000"/>
+                <w:sz w:val="24"/>
+                <w:szCs w:val="24"/>
+                <w:lang w:val="es-CL" w:eastAsia="es-CL"/>
+              </w:rPr>
+            </w:pPr>
+          </w:p>
+        </w:tc>
+        <w:tc>
+          <w:tcPr>
+            <w:tcW w:w="2835" w:type="dxa"/>
+            <w:tcBorders>
+              <w:top w:val="nil"/>
+              <w:left w:val="nil"/>
+              <w:bottom w:val="single" w:sz="4" w:space="0" w:color="auto"/>
+              <w:right w:val="nil"/>
+            </w:tcBorders>
+            <w:vAlign w:val="center"/>
+          </w:tcPr>
+          <w:p>
+            <w:pPr>
+              <w:spacing w:after="0" w:line="240" w:lineRule="auto"/>
+              <w:jc w:val="left"/>
+              <w:rPr>
+                <w:rFonts w:ascii="Times New Roman" w:eastAsia="Times New Roman" w:hAnsi="Times New Roman" w:cs="Times New Roman"/>
+                <w:color w:val="000000"/>
+                <w:sz w:val="24"/>
+                <w:szCs w:val="24"/>
+                <w:lang w:val="es-CL" w:eastAsia="es-CL"/>
+              </w:rPr>
+            </w:pPr>
+            <w:r>
+              <w:rPr>
+                <w:rFonts w:ascii="Times New Roman" w:eastAsia="Times New Roman" w:hAnsi="Times New Roman" w:cs="Times New Roman"/>
+                <w:color w:val="000000"/>
+                <w:sz w:val="24"/>
+                <w:szCs w:val="24"/>
+                <w:lang w:val="es-CL" w:eastAsia="es-CL"/>
+              </w:rPr>
+              <w:t>PSU w/o alcohol</w:t>
+            </w:r>
+          </w:p>
+        </w:tc>
+        <w:tc>
+          <w:tcPr>
+            <w:tcW w:w="1984" w:type="dxa"/>
+            <w:tcBorders>
+              <w:top w:val="nil"/>
+              <w:left w:val="nil"/>
+              <w:bottom w:val="single" w:sz="4" w:space="0" w:color="auto"/>
+              <w:right w:val="nil"/>
+            </w:tcBorders>
+            <w:noWrap/>
+            <w:vAlign w:val="center"/>
+            <w:hideMark/>
+          </w:tcPr>
+          <w:p>
+            <w:pPr>
+              <w:spacing w:after="0" w:line="240" w:lineRule="auto"/>
+              <w:jc w:val="right"/>
+              <w:rPr>
+                <w:rFonts w:ascii="Times New Roman" w:eastAsia="Times New Roman" w:hAnsi="Times New Roman" w:cs="Times New Roman"/>
+                <w:color w:val="000000"/>
+                <w:sz w:val="24"/>
+                <w:szCs w:val="24"/>
+                <w:lang w:val="es-CL" w:eastAsia="es-CL"/>
+              </w:rPr>
+            </w:pPr>
+            <w:r>
+              <w:rPr>
+                <w:rFonts w:ascii="Times New Roman" w:eastAsia="Times New Roman" w:hAnsi="Times New Roman" w:cs="Times New Roman"/>
+                <w:color w:val="000000"/>
+                <w:sz w:val="24"/>
+                <w:szCs w:val="24"/>
+                <w:lang w:val="es-CL" w:eastAsia="es-CL"/>
+              </w:rPr>
+              <w:t>1.14 (1.05</w:t>
+            </w:r>
+            <w:r>
+              <w:rPr>
+                <w:rFonts w:ascii="Times New Roman" w:eastAsia="Times New Roman" w:hAnsi="Times New Roman" w:cs="Times New Roman"/>
+                <w:color w:val="000000"/>
+                <w:sz w:val="24"/>
+                <w:szCs w:val="24"/>
+                <w:lang w:val="es-CL" w:eastAsia="es-CL"/>
+              </w:rPr>
+              <w:t xml:space="preserve">, </w:t>
+            </w:r>
+            <w:r>
+              <w:rPr>
+                <w:rFonts w:ascii="Times New Roman" w:eastAsia="Times New Roman" w:hAnsi="Times New Roman" w:cs="Times New Roman"/>
+                <w:color w:val="000000"/>
+                <w:sz w:val="24"/>
+                <w:szCs w:val="24"/>
+                <w:lang w:val="es-CL" w:eastAsia="es-CL"/>
+              </w:rPr>
+              <w:t>1.24)</w:t>
+            </w:r>
+          </w:p>
+        </w:tc>
+      </w:tr>
+    </w:tbl>
+    <w:p>
+      <w:pPr>
+        <w:spacing w:after="0" w:line="240" w:lineRule="auto"/>
+        <w:ind w:left="720"/>
         <w:jc w:val="left"/>
         <w:rPr>
           <w:rFonts w:ascii="Times New Roman" w:hAnsi="Times New Roman" w:cs="Times New Roman"/>
           <w:sz w:val="24"/>
           <w:szCs w:val="28"/>
+          <w:shd w:val="clear" w:color="auto" w:fill="FFFFFF"/>
         </w:rPr>
       </w:pPr>
       <w:r>
+        <w:rPr>
+          <w:rFonts w:ascii="Times New Roman" w:hAnsi="Times New Roman" w:cs="Times New Roman"/>
+          <w:sz w:val="24"/>
+          <w:szCs w:val="28"/>
+          <w:shd w:val="clear" w:color="auto" w:fill="FFFFFF"/>
+        </w:rPr>
+        <w:t>Note. RR= Relative risk; 95%CI= 95% confidence intervals in parenthesis</w:t>
+      </w:r>
+      <w:bookmarkStart w:id="13" w:name="_Hlk166796550"/>
+      <w:r>
+        <w:rPr>
+          <w:rFonts w:ascii="Times New Roman" w:hAnsi="Times New Roman" w:cs="Times New Roman"/>
+          <w:sz w:val="24"/>
+          <w:szCs w:val="28"/>
+          <w:shd w:val="clear" w:color="auto" w:fill="FFFFFF"/>
+        </w:rPr>
+        <w:t>.</w:t>
+      </w:r>
+      <w:bookmarkEnd w:id="13"/>
+    </w:p>
+    <w:p>
+      <w:pPr>
+        <w:spacing w:after="0" w:line="240" w:lineRule="auto"/>
+        <w:ind w:left="720"/>
+        <w:jc w:val="left"/>
+        <w:rPr>
+          <w:rFonts w:ascii="Times New Roman" w:hAnsi="Times New Roman" w:cs="Times New Roman"/>
+          <w:sz w:val="24"/>
+          <w:szCs w:val="28"/>
+          <w:lang w:val="en-US"/>
+        </w:rPr>
+      </w:pPr>
+      <w:r>
+        <w:rPr>
+          <w:rFonts w:ascii="Times New Roman" w:hAnsi="Times New Roman" w:cs="Times New Roman"/>
+          <w:sz w:val="24"/>
+          <w:szCs w:val="28"/>
+          <w:shd w:val="clear" w:color="auto" w:fill="FFFFFF"/>
+        </w:rPr>
+        <w:t>Model</w:t>
+      </w:r>
+      <w:r>
+        <w:rPr>
+          <w:rFonts w:ascii="Times New Roman" w:hAnsi="Times New Roman" w:cs="Times New Roman"/>
+          <w:sz w:val="24"/>
+          <w:szCs w:val="28"/>
+          <w:shd w:val="clear" w:color="auto" w:fill="FFFFFF"/>
+        </w:rPr>
+        <w:t xml:space="preserve"> </w:t>
+      </w:r>
+      <w:r>
+        <w:rPr>
+          <w:rFonts w:ascii="Times New Roman" w:hAnsi="Times New Roman" w:cs="Times New Roman"/>
+          <w:sz w:val="24"/>
+          <w:szCs w:val="28"/>
+          <w:shd w:val="clear" w:color="auto" w:fill="FFFFFF"/>
+        </w:rPr>
+        <w:t xml:space="preserve">was </w:t>
+      </w:r>
+      <w:r>
+        <w:rPr>
+          <w:rFonts w:ascii="Times New Roman" w:hAnsi="Times New Roman" w:cs="Times New Roman"/>
+          <w:sz w:val="24"/>
+          <w:szCs w:val="28"/>
+          <w:shd w:val="clear" w:color="auto" w:fill="FFFFFF"/>
+        </w:rPr>
+        <w:t>adjusted for the following covariates:</w:t>
+      </w:r>
+      <w:r>
+        <w:rPr>
+          <w:rFonts w:ascii="Times New Roman" w:hAnsi="Times New Roman" w:cs="Times New Roman"/>
+          <w:sz w:val="24"/>
+          <w:szCs w:val="28"/>
+          <w:lang w:val="en-US"/>
+        </w:rPr>
+        <w:t xml:space="preserve"> biopsychosocial compromise (severe status) at admission to treatment, Age at admission to treatment, Birth year, Primary substance of the initial diagnosis (cocaine hydrochloride, cocaine base paste, marijuana, and other substances), Psychiatric comorbidity (in study and with comorbidity), Daily frequence of primary substance use at admission, Occupational status (inactive and unemployed), Primary substance at admission to treatment (Cocaine hydrochloride, cocaine base paste, marijuana, and other substances).</w:t>
+      </w:r>
+    </w:p>
+    <w:p>
+      <w:pPr>
+        <w:spacing w:after="0" w:line="257" w:lineRule="auto"/>
+        <w:ind w:firstLine="709"/>
         <w:rPr>
           <w:rFonts w:ascii="Times New Roman" w:hAnsi="Times New Roman" w:cs="Times New Roman"/>
           <w:sz w:val="24"/>
           <w:szCs w:val="24"/>
-        </w:rPr>
-        <w:t xml:space="preserve">The magnitude and direction of the associations presented in the main analysis remained stable despite different weighting schemes and different distributions used, with intervals including the null across </w:t>
-      </w:r>
+          <w:lang w:val="en-US"/>
+        </w:rPr>
+      </w:pPr>
       <w:r>
         <w:rPr>
           <w:rFonts w:ascii="Times New Roman" w:hAnsi="Times New Roman" w:cs="Times New Roman"/>
           <w:sz w:val="24"/>
           <w:szCs w:val="24"/>
-        </w:rPr>
-        <w:t>all</w:t>
+          <w:lang w:val="en-US"/>
+        </w:rPr>
+        <w:lastRenderedPageBreak/>
+        <w:t>As seen in</w:t>
       </w:r>
       <w:r>
         <w:rPr>
           <w:rFonts w:ascii="Times New Roman" w:hAnsi="Times New Roman" w:cs="Times New Roman"/>
           <w:sz w:val="24"/>
           <w:szCs w:val="24"/>
-        </w:rPr>
-        <w:t xml:space="preserve"> of the models and scenarios of lagged variables for </w:t>
+          <w:lang w:val="en-US"/>
+        </w:rPr>
+        <w:t xml:space="preserve"> Table S6</w:t>
       </w:r>
       <w:r>
         <w:rPr>
           <w:rFonts w:ascii="Times New Roman" w:hAnsi="Times New Roman" w:cs="Times New Roman"/>
           <w:sz w:val="24"/>
           <w:szCs w:val="24"/>
-        </w:rPr>
-        <w:t xml:space="preserve">intensive ambulatory settings </w:t>
+          <w:lang w:val="en-US"/>
+        </w:rPr>
+        <w:t>, p</w:t>
       </w:r>
       <w:r>
         <w:rPr>
           <w:rFonts w:ascii="Times New Roman" w:hAnsi="Times New Roman" w:cs="Times New Roman"/>
           <w:sz w:val="24"/>
           <w:szCs w:val="24"/>
-        </w:rPr>
-        <w:t xml:space="preserve">specific for women and residential settings for the </w:t>
+          <w:lang w:val="en-US"/>
+        </w:rPr>
+        <w:t xml:space="preserve">atients in </w:t>
       </w:r>
       <w:r>
         <w:rPr>
@@ -22047,7 +23625,7 @@
           <w:sz w:val="24"/>
           <w:szCs w:val="24"/>
         </w:rPr>
-        <w:t>general population</w:t>
+        <w:t>residential settings exclusive to women showed associations for both patients reporting PSU with (RR= 1.14 95% CI 1.06</w:t>
       </w:r>
       <w:r>
         <w:rPr>
@@ -22055,7 +23633,7 @@
           <w:sz w:val="24"/>
           <w:szCs w:val="24"/>
         </w:rPr>
-        <w:t xml:space="preserve">. </w:t>
+        <w:t xml:space="preserve">, </w:t>
       </w:r>
       <w:r>
         <w:rPr>
@@ -22063,163 +23641,136 @@
           <w:sz w:val="24"/>
           <w:szCs w:val="24"/>
         </w:rPr>
-        <w:t xml:space="preserve">However, we observe that for the basic ambulatory settings, the model with stratified times of follow-up with lagged time-varying covariates fixed in 0 showed a non-overlapped association between PSU and treatment non-completion </w:t>
+        <w:t xml:space="preserve">1.23) and without (RR= 1.14 95% CI 1.05-1.24) alcohol. </w:t>
       </w:r>
       <w:r>
         <w:rPr>
           <w:rFonts w:ascii="Times New Roman" w:hAnsi="Times New Roman" w:cs="Times New Roman"/>
           <w:sz w:val="24"/>
           <w:szCs w:val="24"/>
-        </w:rPr>
-        <w:t>(</w:t>
+          <w:lang w:val="en-US"/>
+        </w:rPr>
+        <w:t>However, patients in intensive ambulatory settings for the general population only showed associations among people with alcohol use as a secondary substance (RR= 1.10 95% CI 1.07</w:t>
       </w:r>
       <w:r>
         <w:rPr>
           <w:rFonts w:ascii="Times New Roman" w:hAnsi="Times New Roman" w:cs="Times New Roman"/>
           <w:sz w:val="24"/>
           <w:szCs w:val="24"/>
-        </w:rPr>
-        <w:t xml:space="preserve">RR </w:t>
+          <w:lang w:val="en-US"/>
+        </w:rPr>
+        <w:t xml:space="preserve">, </w:t>
       </w:r>
       <w:r>
         <w:rPr>
           <w:rFonts w:ascii="Times New Roman" w:hAnsi="Times New Roman" w:cs="Times New Roman"/>
           <w:sz w:val="24"/>
           <w:szCs w:val="24"/>
-        </w:rPr>
-        <w:t xml:space="preserve">1.04 </w:t>
+          <w:lang w:val="en-US"/>
+        </w:rPr>
+        <w:t>1.14)</w:t>
       </w:r>
       <w:r>
         <w:rPr>
           <w:rFonts w:ascii="Times New Roman" w:hAnsi="Times New Roman" w:cs="Times New Roman"/>
           <w:sz w:val="24"/>
           <w:szCs w:val="24"/>
-        </w:rPr>
-        <w:t xml:space="preserve">95% CI </w:t>
+          <w:lang w:val="en-US"/>
+        </w:rPr>
+        <w:t>. Still,</w:t>
       </w:r>
       <w:r>
         <w:rPr>
           <w:rFonts w:ascii="Times New Roman" w:hAnsi="Times New Roman" w:cs="Times New Roman"/>
           <w:sz w:val="24"/>
           <w:szCs w:val="24"/>
-        </w:rPr>
-        <w:t>1.01, 1.07)</w:t>
+          <w:lang w:val="en-US"/>
+        </w:rPr>
+        <w:t xml:space="preserve"> people </w:t>
       </w:r>
       <w:r>
         <w:rPr>
           <w:rFonts w:ascii="Times New Roman" w:hAnsi="Times New Roman" w:cs="Times New Roman"/>
           <w:sz w:val="24"/>
           <w:szCs w:val="24"/>
-        </w:rPr>
-        <w:t xml:space="preserve">, although very modest. In contrast, </w:t>
+          <w:lang w:val="en-US"/>
+        </w:rPr>
+        <w:t>who</w:t>
       </w:r>
       <w:r>
         <w:rPr>
           <w:rFonts w:ascii="Times New Roman" w:hAnsi="Times New Roman" w:cs="Times New Roman"/>
           <w:sz w:val="24"/>
           <w:szCs w:val="24"/>
-        </w:rPr>
-        <w:t>in intensive ambulatory settings for the general population</w:t>
+          <w:lang w:val="en-US"/>
+        </w:rPr>
+        <w:t xml:space="preserve"> reported PSU without alcohol showed positive associations but with confidence intervals that crossed the null (1.02 95% CI 0.99</w:t>
       </w:r>
       <w:r>
         <w:rPr>
           <w:rFonts w:ascii="Times New Roman" w:hAnsi="Times New Roman" w:cs="Times New Roman"/>
           <w:sz w:val="24"/>
           <w:szCs w:val="24"/>
-        </w:rPr>
-        <w:t xml:space="preserve">, the association lose its strength, particularly among models where follow-up times were </w:t>
+          <w:lang w:val="en-US"/>
+        </w:rPr>
+        <w:t xml:space="preserve">, </w:t>
       </w:r>
       <w:r>
         <w:rPr>
           <w:rFonts w:ascii="Times New Roman" w:hAnsi="Times New Roman" w:cs="Times New Roman"/>
-          <w:sz w:val="22"/>
-        </w:rPr>
-        <w:t>s</w:t>
+          <w:sz w:val="24"/>
+          <w:szCs w:val="24"/>
+          <w:lang w:val="en-US"/>
+        </w:rPr>
+        <w:t>1.05). These associations also occurred for patients in basic ambulatory settings reporting PSU with alcohol (RR= 1.08 95% CI 1.05</w:t>
       </w:r>
       <w:r>
         <w:rPr>
           <w:rFonts w:ascii="Times New Roman" w:hAnsi="Times New Roman" w:cs="Times New Roman"/>
-          <w:sz w:val="22"/>
-        </w:rPr>
-        <w:t>tratified by follow-up intervals</w:t>
+          <w:sz w:val="24"/>
+          <w:szCs w:val="24"/>
+          <w:lang w:val="en-US"/>
+        </w:rPr>
+        <w:t xml:space="preserve">, </w:t>
       </w:r>
       <w:r>
         <w:rPr>
           <w:rFonts w:ascii="Times New Roman" w:hAnsi="Times New Roman" w:cs="Times New Roman"/>
-          <w:sz w:val="22"/>
-        </w:rPr>
-        <w:t xml:space="preserve">, with its lower strength among lagged scenarios of time-varying covariates fixed in 1 (RR </w:t>
+          <w:sz w:val="24"/>
+          <w:szCs w:val="24"/>
+          <w:lang w:val="en-US"/>
+        </w:rPr>
+        <w:t>1.12) but did not occur in those without alcohol (1.01 95% CI 0.98-1.04). Interestingly, reporting PSU with alcohol as a secondary had a protective role among people in residential treatments for the general population (RR= 0.89 95% CI 0.83</w:t>
       </w:r>
       <w:r>
         <w:rPr>
           <w:rFonts w:ascii="Times New Roman" w:hAnsi="Times New Roman" w:cs="Times New Roman"/>
-          <w:sz w:val="22"/>
-        </w:rPr>
-        <w:t xml:space="preserve">1.01 </w:t>
+          <w:sz w:val="24"/>
+          <w:szCs w:val="24"/>
+          <w:lang w:val="en-US"/>
+        </w:rPr>
+        <w:t xml:space="preserve">, </w:t>
       </w:r>
       <w:r>
         <w:rPr>
           <w:rFonts w:ascii="Times New Roman" w:hAnsi="Times New Roman" w:cs="Times New Roman"/>
-          <w:sz w:val="22"/>
-        </w:rPr>
-        <w:t xml:space="preserve">95% CI </w:t>
+          <w:sz w:val="24"/>
+          <w:szCs w:val="24"/>
+          <w:lang w:val="en-US"/>
+        </w:rPr>
+        <w:t>0.94).</w:t>
       </w:r>
-      <w:r>
+    </w:p>
+    <w:p>
+      <w:pPr>
+        <w:spacing w:after="0" w:line="257" w:lineRule="auto"/>
         <w:rPr>
           <w:rFonts w:ascii="Times New Roman" w:hAnsi="Times New Roman" w:cs="Times New Roman"/>
-          <w:sz w:val="22"/>
-        </w:rPr>
-        <w:t>0.98, 1.05)</w:t>
-      </w:r>
-      <w:r>
-        <w:rPr>
-          <w:rFonts w:ascii="Times New Roman" w:hAnsi="Times New Roman" w:cs="Times New Roman"/>
-          <w:sz w:val="22"/>
-        </w:rPr>
-        <w:t>. F</w:t>
-      </w:r>
-      <w:r>
-        <w:rPr>
-          <w:rFonts w:ascii="Times New Roman" w:hAnsi="Times New Roman" w:cs="Times New Roman"/>
-          <w:sz w:val="22"/>
-        </w:rPr>
-        <w:t>or residential settings exclusive to women</w:t>
-      </w:r>
-      <w:r>
-        <w:rPr>
-          <w:rFonts w:ascii="Times New Roman" w:hAnsi="Times New Roman" w:cs="Times New Roman"/>
-          <w:sz w:val="22"/>
-        </w:rPr>
-        <w:t>, the only model that overlapped with the null was the s</w:t>
-      </w:r>
-      <w:r>
-        <w:rPr>
-          <w:rFonts w:ascii="Times New Roman" w:hAnsi="Times New Roman" w:cs="Times New Roman"/>
-          <w:sz w:val="22"/>
-        </w:rPr>
-        <w:t xml:space="preserve">tratified by follow-up intervals, </w:t>
-      </w:r>
-      <w:r>
-        <w:rPr>
-          <w:rFonts w:ascii="Times New Roman" w:hAnsi="Times New Roman" w:cs="Times New Roman"/>
-          <w:sz w:val="22"/>
-        </w:rPr>
-        <w:t xml:space="preserve">where lagged time-varying covariates were fixed at </w:t>
-      </w:r>
-      <w:r>
-        <w:rPr>
-          <w:rFonts w:ascii="Times New Roman" w:hAnsi="Times New Roman" w:cs="Times New Roman"/>
-          <w:sz w:val="22"/>
-        </w:rPr>
-        <w:t>1 (RR 1.09 95% CI 0.99, 1.20)</w:t>
-      </w:r>
-      <w:r>
-        <w:rPr>
-          <w:rFonts w:ascii="Times New Roman" w:hAnsi="Times New Roman" w:cs="Times New Roman"/>
-          <w:sz w:val="22"/>
-        </w:rPr>
-        <w:t>. However, both settings conserve its positive direction.</w:t>
-      </w:r>
+          <w:sz w:val="24"/>
+          <w:szCs w:val="24"/>
+          <w:lang w:val="en-US"/>
+        </w:rPr>
+      </w:pPr>
     </w:p>
     <w:sectPr>
       <w:pgSz w:w="15840" w:h="12240" w:orient="landscape"/>
@@ -22237,6 +23788,9 @@
     <w:p>
       <w:pPr>
         <w:pStyle w:val="Textocomentario"/>
+        <w:rPr>
+          <w:lang w:val="en-US"/>
+        </w:rPr>
       </w:pPr>
       <w:r>
         <w:rPr>
@@ -22245,6 +23799,9 @@
         <w:annotationRef/>
       </w:r>
       <w:r>
+        <w:rPr>
+          <w:lang w:val="en-US"/>
+        </w:rPr>
         <w:t>referenciar</w:t>
       </w:r>
     </w:p>
@@ -22253,6 +23810,9 @@
     <w:p>
       <w:pPr>
         <w:pStyle w:val="Textocomentario"/>
+        <w:rPr>
+          <w:lang w:val="en-US"/>
+        </w:rPr>
       </w:pPr>
       <w:r>
         <w:rPr>
@@ -22267,6 +23827,9 @@
         <w:t xml:space="preserve">Lokku, A., Lim, L. S., Birken, C. S., Pullenayegum, E. M., &amp; on behalf of the TARGet Kids! Collaboration. (2020). Summarizing the extent of visit irregularity in longitudinal data. </w:t>
       </w:r>
       <w:r>
+        <w:rPr>
+          <w:lang w:val="en-US"/>
+        </w:rPr>
         <w:t>BMC Medical Research Methodology, 20(1), 135. https://doi.org/10.1186/s12874-020-01023-w</w:t>
       </w:r>
     </w:p>
@@ -22301,6 +23864,9 @@
     <w:p>
       <w:pPr>
         <w:pStyle w:val="Textocomentario"/>
+        <w:rPr>
+          <w:lang w:val="en-US"/>
+        </w:rPr>
       </w:pPr>
     </w:p>
   </w:comment>
@@ -23441,6 +25007,38 @@
       <w14:ligatures w14:val="none"/>
     </w:rPr>
   </w:style>
+  <w:style w:type="paragraph" w:styleId="Ttulo1">
+    <w:name w:val="heading 1"/>
+    <w:basedOn w:val="Normal"/>
+    <w:next w:val="Normal"/>
+    <w:link w:val="Ttulo1Car"/>
+    <w:uiPriority w:val="9"/>
+    <w:qFormat/>
+    <w:rsid w:val="002264FE"/>
+    <w:pPr>
+      <w:outlineLvl w:val="0"/>
+    </w:pPr>
+    <w:rPr>
+      <w:rFonts w:ascii="Times New Roman" w:hAnsi="Times New Roman" w:cs="Times New Roman"/>
+      <w:b/>
+      <w:bCs/>
+      <w:sz w:val="24"/>
+      <w:szCs w:val="28"/>
+    </w:rPr>
+  </w:style>
+  <w:style w:type="paragraph" w:styleId="Ttulo2">
+    <w:name w:val="heading 2"/>
+    <w:basedOn w:val="Ttulo1"/>
+    <w:next w:val="Normal"/>
+    <w:link w:val="Ttulo2Car"/>
+    <w:uiPriority w:val="9"/>
+    <w:unhideWhenUsed/>
+    <w:qFormat/>
+    <w:rsid w:val="002264FE"/>
+    <w:pPr>
+      <w:outlineLvl w:val="1"/>
+    </w:pPr>
+  </w:style>
   <w:style w:type="character" w:default="1" w:styleId="Fuentedeprrafopredeter">
     <w:name w:val="Default Paragraph Font"/>
     <w:uiPriority w:val="1"/>
@@ -23652,6 +25250,40 @@
       <w:ind w:left="720"/>
       <w:contextualSpacing/>
     </w:pPr>
+  </w:style>
+  <w:style w:type="character" w:customStyle="1" w:styleId="Ttulo1Car">
+    <w:name w:val="Título 1 Car"/>
+    <w:basedOn w:val="Fuentedeprrafopredeter"/>
+    <w:link w:val="Ttulo1"/>
+    <w:uiPriority w:val="9"/>
+    <w:rsid w:val="002264FE"/>
+    <w:rPr>
+      <w:rFonts w:ascii="Times New Roman" w:hAnsi="Times New Roman" w:cs="Times New Roman"/>
+      <w:b/>
+      <w:bCs/>
+      <w:kern w:val="0"/>
+      <w:sz w:val="24"/>
+      <w:szCs w:val="28"/>
+      <w:lang w:val="en-AU"/>
+      <w14:ligatures w14:val="none"/>
+    </w:rPr>
+  </w:style>
+  <w:style w:type="character" w:customStyle="1" w:styleId="Ttulo2Car">
+    <w:name w:val="Título 2 Car"/>
+    <w:basedOn w:val="Fuentedeprrafopredeter"/>
+    <w:link w:val="Ttulo2"/>
+    <w:uiPriority w:val="9"/>
+    <w:rsid w:val="002264FE"/>
+    <w:rPr>
+      <w:rFonts w:ascii="Times New Roman" w:hAnsi="Times New Roman" w:cs="Times New Roman"/>
+      <w:b/>
+      <w:bCs/>
+      <w:kern w:val="0"/>
+      <w:sz w:val="24"/>
+      <w:szCs w:val="28"/>
+      <w:lang w:val="en-AU"/>
+      <w14:ligatures w14:val="none"/>
+    </w:rPr>
   </w:style>
 </w:styles>
 </file>

</xml_diff>